<commit_message>
Course part 3 - memory management
</commit_message>
<xml_diff>
--- a/cpp course key takeaways.docx
+++ b/cpp course key takeaways.docx
@@ -2,6 +2,45 @@
 <file path=word/document.xml><?xml version="1.0" encoding="utf-8"?>
 <w:document xmlns:wpc="http://schemas.microsoft.com/office/word/2010/wordprocessingCanvas" xmlns:cx="http://schemas.microsoft.com/office/drawing/2014/chartex" xmlns:cx1="http://schemas.microsoft.com/office/drawing/2015/9/8/chartex" xmlns:cx2="http://schemas.microsoft.com/office/drawing/2015/10/21/chartex" xmlns:cx3="http://schemas.microsoft.com/office/drawing/2016/5/9/chartex" xmlns:cx4="http://schemas.microsoft.com/office/drawing/2016/5/10/chartex" xmlns:cx5="http://schemas.microsoft.com/office/drawing/2016/5/11/chartex" xmlns:cx6="http://schemas.microsoft.com/office/drawing/2016/5/12/chartex" xmlns:cx7="http://schemas.microsoft.com/office/drawing/2016/5/13/chartex" xmlns:cx8="http://schemas.microsoft.com/office/drawing/2016/5/14/chartex" xmlns:mc="http://schemas.openxmlformats.org/markup-compatibility/2006" xmlns:aink="http://schemas.microsoft.com/office/drawing/2016/ink" xmlns:am3d="http://schemas.microsoft.com/office/drawing/2017/model3d" xmlns:o="urn:schemas-microsoft-com:office:office" xmlns:oel="http://schemas.microsoft.com/office/2019/extlst" xmlns:r="http://schemas.openxmlformats.org/officeDocument/2006/relationships" xmlns:m="http://schemas.openxmlformats.org/officeDocument/2006/math" xmlns:v="urn:schemas-microsoft-com:vml" xmlns:wp14="http://schemas.microsoft.com/office/word/2010/wordprocessingDrawing" xmlns:wp="http://schemas.openxmlformats.org/drawingml/2006/wordprocessingDrawing" xmlns:w10="urn:schemas-microsoft-com:office:word" xmlns:w="http://schemas.openxmlformats.org/wordprocessingml/2006/main" xmlns:w14="http://schemas.microsoft.com/office/word/2010/wordml" xmlns:w15="http://schemas.microsoft.com/office/word/2012/wordml" xmlns:w16cex="http://schemas.microsoft.com/office/word/2018/wordml/cex" xmlns:w16cid="http://schemas.microsoft.com/office/word/2016/wordml/cid" xmlns:w16="http://schemas.microsoft.com/office/word/2018/wordml" xmlns:w16du="http://schemas.microsoft.com/office/word/2023/wordml/word16du" xmlns:w16sdtdh="http://schemas.microsoft.com/office/word/2020/wordml/sdtdatahash" xmlns:w16sdtfl="http://schemas.microsoft.com/office/word/2024/wordml/sdtformatlock" xmlns:w16se="http://schemas.microsoft.com/office/word/2015/wordml/symex" xmlns:wpg="http://schemas.microsoft.com/office/word/2010/wordprocessingGroup" xmlns:wpi="http://schemas.microsoft.com/office/word/2010/wordprocessingInk" xmlns:wne="http://schemas.microsoft.com/office/word/2006/wordml" xmlns:wps="http://schemas.microsoft.com/office/word/2010/wordprocessingShape" mc:Ignorable="w14 w15 w16se w16cid w16 w16cex w16sdtdh w16sdtfl w16du wp14">
   <w:body>
+    <w:p>
+      <w:pPr>
+        <w:pStyle w:val="ListParagraph"/>
+        <w:numPr>
+          <w:ilvl w:val="0"/>
+          <w:numId w:val="2"/>
+        </w:numPr>
+        <w:rPr>
+          <w:b/>
+          <w:bCs/>
+          <w:color w:val="FF0000"/>
+        </w:rPr>
+      </w:pPr>
+      <w:r>
+        <w:rPr>
+          <w:b/>
+          <w:bCs/>
+          <w:color w:val="FF0000"/>
+        </w:rPr>
+        <w:t>Structs:</w:t>
+      </w:r>
+    </w:p>
+    <w:p>
+      <w:pPr>
+        <w:pStyle w:val="ListParagraph"/>
+        <w:numPr>
+          <w:ilvl w:val="0"/>
+          <w:numId w:val="2"/>
+        </w:numPr>
+      </w:pPr>
+      <w:r>
+        <w:t>Only use when I want to store data of different types, without the need of methods (if I need methods class is better)</w:t>
+      </w:r>
+    </w:p>
+    <w:p>
+      <w:pPr>
+        <w:ind w:left="720" w:hanging="360"/>
+      </w:pPr>
+    </w:p>
     <w:p>
       <w:pPr>
         <w:pStyle w:val="ListParagraph"/>
@@ -70,6 +109,7 @@
           <w:numId w:val="2"/>
         </w:numPr>
         <w:rPr>
+          <w:color w:val="FF0000"/>
           <w:lang w:val="en-US"/>
         </w:rPr>
       </w:pPr>
@@ -89,17 +129,389 @@
           <w:color w:val="FF0000"/>
           <w:lang w:val="en-US"/>
         </w:rPr>
+        <w:t>:</w:t>
+      </w:r>
+    </w:p>
+    <w:p>
+      <w:pPr>
+        <w:pStyle w:val="NormalWeb"/>
+        <w:numPr>
+          <w:ilvl w:val="0"/>
+          <w:numId w:val="2"/>
+        </w:numPr>
+      </w:pPr>
+      <w:r>
+        <w:t>Stronger guarantee: the value must be computable at compile time (when possible).</w:t>
+      </w:r>
+    </w:p>
+    <w:p>
+      <w:pPr>
+        <w:pStyle w:val="NormalWeb"/>
+        <w:numPr>
+          <w:ilvl w:val="0"/>
+          <w:numId w:val="2"/>
+        </w:numPr>
+      </w:pPr>
+      <w:r>
+        <w:t>Ensures the expression is a constant expression.</w:t>
+      </w:r>
+    </w:p>
+    <w:p>
+      <w:pPr>
+        <w:pStyle w:val="NormalWeb"/>
+        <w:numPr>
+          <w:ilvl w:val="0"/>
+          <w:numId w:val="2"/>
+        </w:numPr>
+      </w:pPr>
+      <w:r>
+        <w:t>Useful for array sizes, template parameters, switch cases, etc.</w:t>
+      </w:r>
+    </w:p>
+    <w:p>
+      <w:pPr>
+        <w:ind w:left="360"/>
+      </w:pPr>
+    </w:p>
+    <w:p>
+      <w:pPr>
+        <w:pStyle w:val="ListParagraph"/>
+        <w:numPr>
+          <w:ilvl w:val="0"/>
+          <w:numId w:val="2"/>
+        </w:numPr>
+        <w:rPr>
+          <w:b/>
+          <w:bCs/>
+          <w:color w:val="FF0000"/>
+        </w:rPr>
+      </w:pPr>
+      <w:r>
+        <w:rPr>
+          <w:b/>
+          <w:bCs/>
+          <w:color w:val="FF0000"/>
+        </w:rPr>
+        <w:t>Anonymous namespace:</w:t>
+      </w:r>
+    </w:p>
+    <w:p>
+      <w:pPr>
+        <w:pStyle w:val="ListParagraph"/>
+      </w:pPr>
+    </w:p>
+    <w:p>
+      <w:pPr>
+        <w:pStyle w:val="ListParagraph"/>
+        <w:numPr>
+          <w:ilvl w:val="0"/>
+          <w:numId w:val="2"/>
+        </w:numPr>
+      </w:pPr>
+      <w:r>
+        <w:t>A modern C++ way to defining a function private to a single source file. (works like global variables)</w:t>
+      </w:r>
+      <w:r>
+        <w:rPr>
+          <w:noProof/>
+        </w:rPr>
         <w:t xml:space="preserve"> </w:t>
       </w:r>
       <w:r>
+        <w:drawing>
+          <wp:inline distT="0" distB="0" distL="0" distR="0" wp14:anchorId="6ED489E5" wp14:editId="7E0CA411">
+            <wp:extent cx="5731510" cy="4057650"/>
+            <wp:effectExtent l="0" t="0" r="2540" b="0"/>
+            <wp:docPr id="1322095777" name="Picture 1" descr="A screen shot of a computer code&#10;&#10;AI-generated content may be incorrect."/>
+            <wp:cNvGraphicFramePr>
+              <a:graphicFrameLocks xmlns:a="http://schemas.openxmlformats.org/drawingml/2006/main" noChangeAspect="1"/>
+            </wp:cNvGraphicFramePr>
+            <a:graphic xmlns:a="http://schemas.openxmlformats.org/drawingml/2006/main">
+              <a:graphicData uri="http://schemas.openxmlformats.org/drawingml/2006/picture">
+                <pic:pic xmlns:pic="http://schemas.openxmlformats.org/drawingml/2006/picture">
+                  <pic:nvPicPr>
+                    <pic:cNvPr id="1322095777" name="Picture 1" descr="A screen shot of a computer code&#10;&#10;AI-generated content may be incorrect."/>
+                    <pic:cNvPicPr/>
+                  </pic:nvPicPr>
+                  <pic:blipFill>
+                    <a:blip r:embed="rId7"/>
+                    <a:stretch>
+                      <a:fillRect/>
+                    </a:stretch>
+                  </pic:blipFill>
+                  <pic:spPr>
+                    <a:xfrm>
+                      <a:off x="0" y="0"/>
+                      <a:ext cx="5731510" cy="4057650"/>
+                    </a:xfrm>
+                    <a:prstGeom prst="rect">
+                      <a:avLst/>
+                    </a:prstGeom>
+                  </pic:spPr>
+                </pic:pic>
+              </a:graphicData>
+            </a:graphic>
+          </wp:inline>
+        </w:drawing>
+      </w:r>
+    </w:p>
+    <w:p>
+      <w:pPr>
+        <w:pStyle w:val="ListParagraph"/>
+      </w:pPr>
+    </w:p>
+    <w:p>
+      <w:pPr>
+        <w:pStyle w:val="ListParagraph"/>
+        <w:numPr>
+          <w:ilvl w:val="0"/>
+          <w:numId w:val="2"/>
+        </w:numPr>
+      </w:pPr>
+      <w:r>
         <w:rPr>
-          <w:lang w:val="en-US"/>
+          <w:b/>
+          <w:bCs/>
+          <w:color w:val="FF0000"/>
         </w:rPr>
-        <w:t xml:space="preserve">– fixed value that is </w:t>
+        <w:lastRenderedPageBreak/>
+        <w:t>Template</w:t>
+      </w:r>
+      <w:r>
+        <w:rPr>
+          <w:b/>
+          <w:bCs/>
+          <w:color w:val="FF0000"/>
+        </w:rPr>
+        <w:t>:</w:t>
+      </w:r>
+      <w:r>
+        <w:rPr>
+          <w:color w:val="FF0000"/>
+        </w:rPr>
+        <w:t xml:space="preserve"> </w:t>
+      </w:r>
+      <w:r>
+        <w:t>is used to initialize arrays of size “N” (not a prefixed size)</w:t>
+      </w:r>
+    </w:p>
+    <w:p>
+      <w:pPr>
+        <w:pStyle w:val="ListParagraph"/>
+      </w:pPr>
+    </w:p>
+    <w:p>
+      <w:pPr>
+        <w:pStyle w:val="ListParagraph"/>
+        <w:numPr>
+          <w:ilvl w:val="0"/>
+          <w:numId w:val="2"/>
+        </w:numPr>
+        <w:rPr>
+          <w:b/>
+          <w:bCs/>
+          <w:color w:val="FF0000"/>
+        </w:rPr>
+      </w:pPr>
+      <w:r>
+        <w:rPr>
+          <w:b/>
+          <w:bCs/>
+          <w:color w:val="FF0000"/>
+        </w:rPr>
+        <w:t>Reference</w:t>
+      </w:r>
+      <w:r>
+        <w:rPr>
+          <w:b/>
+          <w:bCs/>
+          <w:color w:val="FF0000"/>
+        </w:rPr>
+        <w:t xml:space="preserve"> to array (pointer)</w:t>
+      </w:r>
+      <w:r>
+        <w:rPr>
+          <w:b/>
+          <w:bCs/>
+          <w:color w:val="FF0000"/>
+        </w:rPr>
+        <w:t>:</w:t>
+      </w:r>
+    </w:p>
+    <w:p>
+      <w:pPr>
+        <w:pStyle w:val="ListParagraph"/>
+      </w:pPr>
+    </w:p>
+    <w:p>
+      <w:pPr>
+        <w:pStyle w:val="ListParagraph"/>
+        <w:numPr>
+          <w:ilvl w:val="0"/>
+          <w:numId w:val="2"/>
+        </w:numPr>
+      </w:pPr>
+      <w:r>
+        <w:drawing>
+          <wp:inline distT="0" distB="0" distL="0" distR="0" wp14:anchorId="40FD0070" wp14:editId="211F787F">
+            <wp:extent cx="5731510" cy="1715135"/>
+            <wp:effectExtent l="0" t="0" r="2540" b="0"/>
+            <wp:docPr id="957909816" name="Picture 1"/>
+            <wp:cNvGraphicFramePr>
+              <a:graphicFrameLocks xmlns:a="http://schemas.openxmlformats.org/drawingml/2006/main" noChangeAspect="1"/>
+            </wp:cNvGraphicFramePr>
+            <a:graphic xmlns:a="http://schemas.openxmlformats.org/drawingml/2006/main">
+              <a:graphicData uri="http://schemas.openxmlformats.org/drawingml/2006/picture">
+                <pic:pic xmlns:pic="http://schemas.openxmlformats.org/drawingml/2006/picture">
+                  <pic:nvPicPr>
+                    <pic:cNvPr id="957909816" name=""/>
+                    <pic:cNvPicPr/>
+                  </pic:nvPicPr>
+                  <pic:blipFill>
+                    <a:blip r:embed="rId8"/>
+                    <a:stretch>
+                      <a:fillRect/>
+                    </a:stretch>
+                  </pic:blipFill>
+                  <pic:spPr>
+                    <a:xfrm>
+                      <a:off x="0" y="0"/>
+                      <a:ext cx="5731510" cy="1715135"/>
+                    </a:xfrm>
+                    <a:prstGeom prst="rect">
+                      <a:avLst/>
+                    </a:prstGeom>
+                  </pic:spPr>
+                </pic:pic>
+              </a:graphicData>
+            </a:graphic>
+          </wp:inline>
+        </w:drawing>
+      </w:r>
+    </w:p>
+    <w:p>
+      <w:pPr>
+        <w:pStyle w:val="ListParagraph"/>
+      </w:pPr>
+    </w:p>
+    <w:p>
+      <w:pPr>
+        <w:pStyle w:val="ListParagraph"/>
+        <w:numPr>
+          <w:ilvl w:val="0"/>
+          <w:numId w:val="2"/>
+        </w:numPr>
+      </w:pPr>
+      <w:r>
+        <w:t xml:space="preserve">Reference here is made in both cases but </w:t>
+      </w:r>
+      <w:proofErr w:type="spellStart"/>
+      <w:r>
+        <w:t>const</w:t>
+      </w:r>
+      <w:proofErr w:type="spellEnd"/>
+      <w:r>
+        <w:t xml:space="preserve"> for input only (read only) and in and output </w:t>
+      </w:r>
+    </w:p>
+    <w:p>
+      <w:pPr>
+        <w:pStyle w:val="ListParagraph"/>
+        <w:numPr>
+          <w:ilvl w:val="0"/>
+          <w:numId w:val="2"/>
+        </w:numPr>
+      </w:pPr>
+      <w:r>
+        <w:t xml:space="preserve">Use a pointer when you </w:t>
+      </w:r>
+      <w:proofErr w:type="gramStart"/>
+      <w:r>
+        <w:t>have to</w:t>
+      </w:r>
+      <w:proofErr w:type="gramEnd"/>
+      <w:r>
+        <w:t xml:space="preserve"> – otherwise use reference</w:t>
+      </w:r>
+    </w:p>
+    <w:p>
+      <w:pPr>
+        <w:pStyle w:val="ListParagraph"/>
+      </w:pPr>
+    </w:p>
+    <w:p>
+      <w:pPr>
+        <w:pStyle w:val="ListParagraph"/>
+        <w:numPr>
+          <w:ilvl w:val="0"/>
+          <w:numId w:val="2"/>
+        </w:numPr>
+      </w:pPr>
+      <w:r>
+        <w:t xml:space="preserve">False of a pointer == </w:t>
+      </w:r>
+      <w:proofErr w:type="spellStart"/>
+      <w:r>
+        <w:rPr>
+          <w:b/>
+          <w:bCs/>
+          <w:color w:val="FF0000"/>
+        </w:rPr>
+        <w:t>nullptr</w:t>
+      </w:r>
+      <w:proofErr w:type="spellEnd"/>
+      <w:r>
+        <w:t xml:space="preserve">, true of a </w:t>
+      </w:r>
+      <w:proofErr w:type="gramStart"/>
+      <w:r>
+        <w:t>pointer !</w:t>
+      </w:r>
+      <w:proofErr w:type="gramEnd"/>
+      <w:r>
+        <w:t xml:space="preserve">= </w:t>
+      </w:r>
+      <w:proofErr w:type="spellStart"/>
+      <w:r>
+        <w:t>nullptr</w:t>
+      </w:r>
+      <w:proofErr w:type="spellEnd"/>
+      <w:r>
+        <w:t xml:space="preserve"> (use in ifs) </w:t>
+      </w:r>
+    </w:p>
+    <w:p>
+      <w:pPr>
+        <w:pStyle w:val="ListParagraph"/>
+      </w:pPr>
+    </w:p>
+    <w:p>
+      <w:pPr>
+        <w:pStyle w:val="ListParagraph"/>
+        <w:numPr>
+          <w:ilvl w:val="0"/>
+          <w:numId w:val="2"/>
+        </w:numPr>
+      </w:pPr>
+      <w:proofErr w:type="spellStart"/>
+      <w:r>
+        <w:rPr>
+          <w:b/>
+          <w:bCs/>
+          <w:color w:val="FF0000"/>
+        </w:rPr>
+        <w:t>lvalues</w:t>
+      </w:r>
+      <w:proofErr w:type="spellEnd"/>
+      <w:r>
+        <w:t xml:space="preserve">: </w:t>
+      </w:r>
+      <w:r>
+        <w:t>An expression that refers to a specific object in memory (has an identifiable address).</w:t>
       </w:r>
     </w:p>
     <w:sectPr>
-      <w:headerReference w:type="default" r:id="rId7"/>
+      <w:headerReference w:type="default" r:id="rId9"/>
       <w:pgSz w:w="11906" w:h="16838"/>
       <w:pgMar w:top="1440" w:right="1440" w:bottom="1440" w:left="1440" w:header="708" w:footer="708" w:gutter="0"/>
       <w:cols w:space="708"/>
@@ -1017,7 +1429,6 @@
   <w:style w:type="character" w:default="1" w:styleId="DefaultParagraphFont">
     <w:name w:val="Default Paragraph Font"/>
     <w:uiPriority w:val="1"/>
-    <w:semiHidden/>
     <w:unhideWhenUsed/>
   </w:style>
   <w:style w:type="table" w:default="1" w:styleId="TableNormal">

</xml_diff>

<commit_message>
template and span takeaways
</commit_message>
<xml_diff>
--- a/cpp course key takeaways.docx
+++ b/cpp course key takeaways.docx
@@ -509,6 +509,50 @@
       <w:r>
         <w:t>An expression that refers to a specific object in memory (has an identifiable address).</w:t>
       </w:r>
+    </w:p>
+    <w:p>
+      <w:pPr>
+        <w:pStyle w:val="ListParagraph"/>
+      </w:pPr>
+    </w:p>
+    <w:p>
+      <w:pPr>
+        <w:pStyle w:val="ListParagraph"/>
+        <w:numPr>
+          <w:ilvl w:val="0"/>
+          <w:numId w:val="2"/>
+        </w:numPr>
+      </w:pPr>
+      <w:proofErr w:type="spellStart"/>
+      <w:r>
+        <w:rPr>
+          <w:b/>
+          <w:bCs/>
+          <w:color w:val="FF0000"/>
+        </w:rPr>
+        <w:t>rvalues</w:t>
+      </w:r>
+      <w:proofErr w:type="spellEnd"/>
+      <w:r>
+        <w:t xml:space="preserve">: </w:t>
+      </w:r>
+      <w:r>
+        <w:t>A temporary value or a value that does not persist beyond the expression (no permanent address).</w:t>
+      </w:r>
+    </w:p>
+    <w:p>
+      <w:pPr>
+        <w:pStyle w:val="ListParagraph"/>
+      </w:pPr>
+    </w:p>
+    <w:p>
+      <w:pPr>
+        <w:pStyle w:val="ListParagraph"/>
+        <w:numPr>
+          <w:ilvl w:val="0"/>
+          <w:numId w:val="2"/>
+        </w:numPr>
+      </w:pPr>
     </w:p>
     <w:sectPr>
       <w:headerReference w:type="default" r:id="rId9"/>

</xml_diff>

<commit_message>
Pairs , tuples and structured bindings
</commit_message>
<xml_diff>
--- a/cpp course key takeaways.docx
+++ b/cpp course key takeaways.docx
@@ -74,10 +74,7 @@
         </w:numPr>
       </w:pPr>
       <w:r>
-        <w:t>Means the variable/object cannot be modified after initialization</w:t>
-      </w:r>
-      <w:r>
-        <w:t xml:space="preserve"> (Read only)</w:t>
+        <w:t>Means the variable/object cannot be modified after initialization (Read only)</w:t>
       </w:r>
     </w:p>
     <w:p>
@@ -89,10 +86,7 @@
         </w:numPr>
       </w:pPr>
       <w:r>
-        <w:t>The value can be set at runtime or compile time.</w:t>
-      </w:r>
-      <w:r>
-        <w:t xml:space="preserve"> </w:t>
+        <w:t xml:space="preserve">The value can be set at runtime or compile time. </w:t>
       </w:r>
     </w:p>
     <w:p>
@@ -218,6 +212,9 @@
         <w:t xml:space="preserve"> </w:t>
       </w:r>
       <w:r>
+        <w:rPr>
+          <w:noProof/>
+        </w:rPr>
         <w:drawing>
           <wp:inline distT="0" distB="0" distL="0" distR="0" wp14:anchorId="6ED489E5" wp14:editId="7E0CA411">
             <wp:extent cx="5731510" cy="4057650"/>
@@ -352,6 +349,9 @@
         </w:numPr>
       </w:pPr>
       <w:r>
+        <w:rPr>
+          <w:noProof/>
+        </w:rPr>
         <w:drawing>
           <wp:inline distT="0" distB="0" distL="0" distR="0" wp14:anchorId="40FD0070" wp14:editId="211F787F">
             <wp:extent cx="5731510" cy="1715135"/>
@@ -553,9 +553,535 @@
           <w:numId w:val="2"/>
         </w:numPr>
       </w:pPr>
+      <w:r>
+        <w:rPr>
+          <w:b/>
+          <w:bCs/>
+          <w:color w:val="FF0000"/>
+        </w:rPr>
+        <w:t>Templates:</w:t>
+      </w:r>
+      <w:r>
+        <w:rPr>
+          <w:color w:val="FF0000"/>
+        </w:rPr>
+        <w:t xml:space="preserve"> </w:t>
+      </w:r>
+      <w:r>
+        <w:t>Acts as Generics from Java</w:t>
+      </w:r>
+      <w:r>
+        <w:t>:</w:t>
+      </w:r>
+    </w:p>
+    <w:p>
+      <w:pPr>
+        <w:pStyle w:val="ListParagraph"/>
+      </w:pPr>
+    </w:p>
+    <w:p>
+      <w:pPr>
+        <w:pStyle w:val="ListParagraph"/>
+      </w:pPr>
+      <w:r>
+        <w:drawing>
+          <wp:inline distT="0" distB="0" distL="0" distR="0" wp14:anchorId="4D0DDA1F" wp14:editId="2775C8C8">
+            <wp:extent cx="3762900" cy="1790950"/>
+            <wp:effectExtent l="0" t="0" r="9525" b="0"/>
+            <wp:docPr id="1397137043" name="Picture 1"/>
+            <wp:cNvGraphicFramePr>
+              <a:graphicFrameLocks xmlns:a="http://schemas.openxmlformats.org/drawingml/2006/main" noChangeAspect="1"/>
+            </wp:cNvGraphicFramePr>
+            <a:graphic xmlns:a="http://schemas.openxmlformats.org/drawingml/2006/main">
+              <a:graphicData uri="http://schemas.openxmlformats.org/drawingml/2006/picture">
+                <pic:pic xmlns:pic="http://schemas.openxmlformats.org/drawingml/2006/picture">
+                  <pic:nvPicPr>
+                    <pic:cNvPr id="1397137043" name=""/>
+                    <pic:cNvPicPr/>
+                  </pic:nvPicPr>
+                  <pic:blipFill>
+                    <a:blip r:embed="rId9"/>
+                    <a:stretch>
+                      <a:fillRect/>
+                    </a:stretch>
+                  </pic:blipFill>
+                  <pic:spPr>
+                    <a:xfrm>
+                      <a:off x="0" y="0"/>
+                      <a:ext cx="3762900" cy="1790950"/>
+                    </a:xfrm>
+                    <a:prstGeom prst="rect">
+                      <a:avLst/>
+                    </a:prstGeom>
+                  </pic:spPr>
+                </pic:pic>
+              </a:graphicData>
+            </a:graphic>
+          </wp:inline>
+        </w:drawing>
+      </w:r>
+    </w:p>
+    <w:p>
+      <w:pPr>
+        <w:pStyle w:val="ListParagraph"/>
+      </w:pPr>
+    </w:p>
+    <w:p>
+      <w:pPr>
+        <w:pStyle w:val="ListParagraph"/>
+      </w:pPr>
+      <w:r>
+        <w:rPr>
+          <w:b/>
+          <w:bCs/>
+          <w:color w:val="FF0000"/>
+        </w:rPr>
+        <w:t>Span</w:t>
+      </w:r>
+      <w:r>
+        <w:rPr>
+          <w:b/>
+          <w:bCs/>
+          <w:color w:val="FF0000"/>
+        </w:rPr>
+        <w:t xml:space="preserve"> </w:t>
+      </w:r>
+      <w:r>
+        <w:rPr>
+          <w:b/>
+          <w:bCs/>
+          <w:color w:val="FF0000"/>
+        </w:rPr>
+        <w:t>class</w:t>
+      </w:r>
+      <w:r>
+        <w:rPr>
+          <w:b/>
+          <w:bCs/>
+          <w:color w:val="FF0000"/>
+        </w:rPr>
+        <w:t>:</w:t>
+      </w:r>
+      <w:r>
+        <w:rPr>
+          <w:color w:val="FF0000"/>
+        </w:rPr>
+        <w:t xml:space="preserve"> </w:t>
+      </w:r>
+      <w:r>
+        <w:t>does not</w:t>
+      </w:r>
+      <w:r>
+        <w:t xml:space="preserve"> own</w:t>
+      </w:r>
+      <w:r>
+        <w:t xml:space="preserve"> memory</w:t>
+      </w:r>
+      <w:r>
+        <w:t xml:space="preserve">, </w:t>
+      </w:r>
+      <w:r>
+        <w:t>it holds a reference to another container’s memory.</w:t>
+      </w:r>
+      <w:r>
+        <w:t xml:space="preserve"> </w:t>
+      </w:r>
+      <w:proofErr w:type="gramStart"/>
+      <w:r>
+        <w:t>So</w:t>
+      </w:r>
+      <w:proofErr w:type="gramEnd"/>
+      <w:r>
+        <w:t xml:space="preserve"> it can’t make a copy because it is a lightweight object which just holds a pointer to </w:t>
+      </w:r>
+      <w:r>
+        <w:t xml:space="preserve">the first element </w:t>
+      </w:r>
+      <w:r>
+        <w:t>of</w:t>
+      </w:r>
+      <w:r>
+        <w:t xml:space="preserve"> a (ANY</w:t>
+      </w:r>
+      <w:r>
+        <w:t xml:space="preserve"> – array, vector...</w:t>
+      </w:r>
+      <w:r>
+        <w:t>)</w:t>
+      </w:r>
+      <w:r>
+        <w:t xml:space="preserve"> contiguous </w:t>
+      </w:r>
+      <w:r>
+        <w:lastRenderedPageBreak/>
+        <w:t>memory (</w:t>
+      </w:r>
+      <w:r>
+        <w:t>an array/vector</w:t>
+      </w:r>
+      <w:r>
+        <w:t xml:space="preserve">) </w:t>
+      </w:r>
+      <w:r>
+        <w:drawing>
+          <wp:inline distT="0" distB="0" distL="0" distR="0" wp14:anchorId="77CE900E" wp14:editId="3A201584">
+            <wp:extent cx="5731510" cy="3241675"/>
+            <wp:effectExtent l="0" t="0" r="2540" b="0"/>
+            <wp:docPr id="1265703456" name="Picture 1"/>
+            <wp:cNvGraphicFramePr>
+              <a:graphicFrameLocks xmlns:a="http://schemas.openxmlformats.org/drawingml/2006/main" noChangeAspect="1"/>
+            </wp:cNvGraphicFramePr>
+            <a:graphic xmlns:a="http://schemas.openxmlformats.org/drawingml/2006/main">
+              <a:graphicData uri="http://schemas.openxmlformats.org/drawingml/2006/picture">
+                <pic:pic xmlns:pic="http://schemas.openxmlformats.org/drawingml/2006/picture">
+                  <pic:nvPicPr>
+                    <pic:cNvPr id="1265703456" name=""/>
+                    <pic:cNvPicPr/>
+                  </pic:nvPicPr>
+                  <pic:blipFill>
+                    <a:blip r:embed="rId10"/>
+                    <a:stretch>
+                      <a:fillRect/>
+                    </a:stretch>
+                  </pic:blipFill>
+                  <pic:spPr>
+                    <a:xfrm>
+                      <a:off x="0" y="0"/>
+                      <a:ext cx="5731510" cy="3241675"/>
+                    </a:xfrm>
+                    <a:prstGeom prst="rect">
+                      <a:avLst/>
+                    </a:prstGeom>
+                  </pic:spPr>
+                </pic:pic>
+              </a:graphicData>
+            </a:graphic>
+          </wp:inline>
+        </w:drawing>
+      </w:r>
+    </w:p>
+    <w:p>
+      <w:pPr>
+        <w:pStyle w:val="ListParagraph"/>
+      </w:pPr>
+    </w:p>
+    <w:p>
+      <w:pPr>
+        <w:pStyle w:val="ListParagraph"/>
+        <w:numPr>
+          <w:ilvl w:val="0"/>
+          <w:numId w:val="2"/>
+        </w:numPr>
+      </w:pPr>
+      <w:r>
+        <w:rPr>
+          <w:b/>
+          <w:bCs/>
+          <w:color w:val="FF0000"/>
+        </w:rPr>
+        <w:t>Pair</w:t>
+      </w:r>
+      <w:r>
+        <w:rPr>
+          <w:b/>
+          <w:bCs/>
+          <w:color w:val="FF0000"/>
+        </w:rPr>
+        <w:t xml:space="preserve"> type</w:t>
+      </w:r>
+      <w:r>
+        <w:rPr>
+          <w:b/>
+          <w:bCs/>
+          <w:color w:val="FF0000"/>
+        </w:rPr>
+        <w:t>:</w:t>
+      </w:r>
+      <w:r>
+        <w:rPr>
+          <w:color w:val="FF0000"/>
+        </w:rPr>
+        <w:t xml:space="preserve"> </w:t>
+      </w:r>
+      <w:r>
+        <w:t xml:space="preserve">Acts </w:t>
+      </w:r>
+      <w:proofErr w:type="gramStart"/>
+      <w:r>
+        <w:t>similar to</w:t>
+      </w:r>
+      <w:proofErr w:type="gramEnd"/>
+      <w:r>
+        <w:t xml:space="preserve"> a struct – </w:t>
+      </w:r>
+      <w:r>
+        <w:t xml:space="preserve">define a </w:t>
+      </w:r>
+      <w:r>
+        <w:rPr>
+          <w:u w:val="single"/>
+        </w:rPr>
+        <w:t>pair</w:t>
+      </w:r>
+      <w:r>
+        <w:t xml:space="preserve"> of variables</w:t>
+      </w:r>
+      <w:r>
+        <w:t xml:space="preserve"> with type of choice (don’t have to be of same type) </w:t>
+      </w:r>
+      <w:r>
+        <w:t>mainly used for map (pairs of key value)</w:t>
+      </w:r>
+    </w:p>
+    <w:p>
+      <w:pPr>
+        <w:pStyle w:val="ListParagraph"/>
+      </w:pPr>
+    </w:p>
+    <w:p>
+      <w:pPr>
+        <w:pStyle w:val="ListParagraph"/>
+        <w:numPr>
+          <w:ilvl w:val="0"/>
+          <w:numId w:val="2"/>
+        </w:numPr>
+      </w:pPr>
+      <w:r>
+        <w:rPr>
+          <w:b/>
+          <w:bCs/>
+          <w:color w:val="FF0000"/>
+        </w:rPr>
+        <w:t>Tuple</w:t>
+      </w:r>
+      <w:r>
+        <w:rPr>
+          <w:b/>
+          <w:bCs/>
+          <w:color w:val="FF0000"/>
+        </w:rPr>
+        <w:t xml:space="preserve"> type</w:t>
+      </w:r>
+      <w:r>
+        <w:rPr>
+          <w:b/>
+          <w:bCs/>
+          <w:color w:val="FF0000"/>
+        </w:rPr>
+        <w:t>:</w:t>
+      </w:r>
+      <w:r>
+        <w:rPr>
+          <w:color w:val="FF0000"/>
+        </w:rPr>
+        <w:t xml:space="preserve"> </w:t>
+      </w:r>
+      <w:r>
+        <w:t xml:space="preserve">Acts </w:t>
+      </w:r>
+      <w:proofErr w:type="gramStart"/>
+      <w:r>
+        <w:t>similar to</w:t>
+      </w:r>
+      <w:proofErr w:type="gramEnd"/>
+      <w:r>
+        <w:t xml:space="preserve"> struct </w:t>
+      </w:r>
+      <w:proofErr w:type="spellStart"/>
+      <w:r>
+        <w:t>aswell</w:t>
+      </w:r>
+      <w:proofErr w:type="spellEnd"/>
+      <w:r>
+        <w:t>. Defined like this:</w:t>
+      </w:r>
+      <w:r>
+        <w:rPr>
+          <w:noProof/>
+        </w:rPr>
+        <w:t xml:space="preserve"> </w:t>
+      </w:r>
+      <w:r>
+        <w:drawing>
+          <wp:inline distT="0" distB="0" distL="0" distR="0" wp14:anchorId="2E62485E" wp14:editId="2D070044">
+            <wp:extent cx="5731510" cy="1035050"/>
+            <wp:effectExtent l="0" t="0" r="2540" b="0"/>
+            <wp:docPr id="921163396" name="Picture 1"/>
+            <wp:cNvGraphicFramePr>
+              <a:graphicFrameLocks xmlns:a="http://schemas.openxmlformats.org/drawingml/2006/main" noChangeAspect="1"/>
+            </wp:cNvGraphicFramePr>
+            <a:graphic xmlns:a="http://schemas.openxmlformats.org/drawingml/2006/main">
+              <a:graphicData uri="http://schemas.openxmlformats.org/drawingml/2006/picture">
+                <pic:pic xmlns:pic="http://schemas.openxmlformats.org/drawingml/2006/picture">
+                  <pic:nvPicPr>
+                    <pic:cNvPr id="921163396" name=""/>
+                    <pic:cNvPicPr/>
+                  </pic:nvPicPr>
+                  <pic:blipFill>
+                    <a:blip r:embed="rId11"/>
+                    <a:stretch>
+                      <a:fillRect/>
+                    </a:stretch>
+                  </pic:blipFill>
+                  <pic:spPr>
+                    <a:xfrm>
+                      <a:off x="0" y="0"/>
+                      <a:ext cx="5731510" cy="1035050"/>
+                    </a:xfrm>
+                    <a:prstGeom prst="rect">
+                      <a:avLst/>
+                    </a:prstGeom>
+                  </pic:spPr>
+                </pic:pic>
+              </a:graphicData>
+            </a:graphic>
+          </wp:inline>
+        </w:drawing>
+      </w:r>
+    </w:p>
+    <w:p>
+      <w:pPr>
+        <w:pStyle w:val="ListParagraph"/>
+        <w:numPr>
+          <w:ilvl w:val="0"/>
+          <w:numId w:val="2"/>
+        </w:numPr>
+      </w:pPr>
+      <w:r>
+        <w:rPr>
+          <w:b/>
+          <w:bCs/>
+          <w:color w:val="FF0000"/>
+        </w:rPr>
+        <w:t>Structured binding:</w:t>
+      </w:r>
+      <w:r>
+        <w:rPr>
+          <w:color w:val="FF0000"/>
+        </w:rPr>
+        <w:t xml:space="preserve"> </w:t>
+      </w:r>
+      <w:r>
+        <w:t>alternative to</w:t>
+      </w:r>
+      <w:r>
+        <w:t xml:space="preserve"> </w:t>
+      </w:r>
+      <w:r>
+        <w:t>“</w:t>
+      </w:r>
+      <w:r>
+        <w:t xml:space="preserve">get </w:t>
+      </w:r>
+      <w:proofErr w:type="gramStart"/>
+      <w:r>
+        <w:t xml:space="preserve">“ </w:t>
+      </w:r>
+      <w:r>
+        <w:t>for</w:t>
+      </w:r>
+      <w:proofErr w:type="gramEnd"/>
+      <w:r>
+        <w:t xml:space="preserve"> each variable in a pair or a tuple</w:t>
+      </w:r>
+      <w:r>
+        <w:t xml:space="preserve"> or struct or ....</w:t>
+      </w:r>
+      <w:r>
+        <w:t xml:space="preserve"> </w:t>
+      </w:r>
+      <w:r>
+        <w:t>with</w:t>
+      </w:r>
+      <w:r>
+        <w:t xml:space="preserve"> a single line command: </w:t>
+      </w:r>
+      <w:r>
+        <w:drawing>
+          <wp:inline distT="0" distB="0" distL="0" distR="0" wp14:anchorId="4EC64F54" wp14:editId="0992FB7A">
+            <wp:extent cx="5731510" cy="897890"/>
+            <wp:effectExtent l="0" t="0" r="2540" b="0"/>
+            <wp:docPr id="353900642" name="Picture 1"/>
+            <wp:cNvGraphicFramePr>
+              <a:graphicFrameLocks xmlns:a="http://schemas.openxmlformats.org/drawingml/2006/main" noChangeAspect="1"/>
+            </wp:cNvGraphicFramePr>
+            <a:graphic xmlns:a="http://schemas.openxmlformats.org/drawingml/2006/main">
+              <a:graphicData uri="http://schemas.openxmlformats.org/drawingml/2006/picture">
+                <pic:pic xmlns:pic="http://schemas.openxmlformats.org/drawingml/2006/picture">
+                  <pic:nvPicPr>
+                    <pic:cNvPr id="353900642" name=""/>
+                    <pic:cNvPicPr/>
+                  </pic:nvPicPr>
+                  <pic:blipFill>
+                    <a:blip r:embed="rId12"/>
+                    <a:stretch>
+                      <a:fillRect/>
+                    </a:stretch>
+                  </pic:blipFill>
+                  <pic:spPr>
+                    <a:xfrm>
+                      <a:off x="0" y="0"/>
+                      <a:ext cx="5731510" cy="897890"/>
+                    </a:xfrm>
+                    <a:prstGeom prst="rect">
+                      <a:avLst/>
+                    </a:prstGeom>
+                  </pic:spPr>
+                </pic:pic>
+              </a:graphicData>
+            </a:graphic>
+          </wp:inline>
+        </w:drawing>
+      </w:r>
+    </w:p>
+    <w:p>
+      <w:pPr>
+        <w:pStyle w:val="ListParagraph"/>
+        <w:numPr>
+          <w:ilvl w:val="0"/>
+          <w:numId w:val="2"/>
+        </w:numPr>
+      </w:pPr>
+      <w:r>
+        <w:drawing>
+          <wp:inline distT="0" distB="0" distL="0" distR="0" wp14:anchorId="58E3B728" wp14:editId="7571B627">
+            <wp:extent cx="5731510" cy="1656715"/>
+            <wp:effectExtent l="0" t="0" r="2540" b="635"/>
+            <wp:docPr id="1614659679" name="Picture 1" descr="A computer screen with text&#10;&#10;AI-generated content may be incorrect."/>
+            <wp:cNvGraphicFramePr>
+              <a:graphicFrameLocks xmlns:a="http://schemas.openxmlformats.org/drawingml/2006/main" noChangeAspect="1"/>
+            </wp:cNvGraphicFramePr>
+            <a:graphic xmlns:a="http://schemas.openxmlformats.org/drawingml/2006/main">
+              <a:graphicData uri="http://schemas.openxmlformats.org/drawingml/2006/picture">
+                <pic:pic xmlns:pic="http://schemas.openxmlformats.org/drawingml/2006/picture">
+                  <pic:nvPicPr>
+                    <pic:cNvPr id="1614659679" name="Picture 1" descr="A computer screen with text&#10;&#10;AI-generated content may be incorrect."/>
+                    <pic:cNvPicPr/>
+                  </pic:nvPicPr>
+                  <pic:blipFill>
+                    <a:blip r:embed="rId13"/>
+                    <a:stretch>
+                      <a:fillRect/>
+                    </a:stretch>
+                  </pic:blipFill>
+                  <pic:spPr>
+                    <a:xfrm>
+                      <a:off x="0" y="0"/>
+                      <a:ext cx="5731510" cy="1656715"/>
+                    </a:xfrm>
+                    <a:prstGeom prst="rect">
+                      <a:avLst/>
+                    </a:prstGeom>
+                  </pic:spPr>
+                </pic:pic>
+              </a:graphicData>
+            </a:graphic>
+          </wp:inline>
+        </w:drawing>
+      </w:r>
     </w:p>
     <w:sectPr>
-      <w:headerReference w:type="default" r:id="rId9"/>
+      <w:headerReference w:type="default" r:id="rId14"/>
       <w:pgSz w:w="11906" w:h="16838"/>
       <w:pgMar w:top="1440" w:right="1440" w:bottom="1440" w:left="1440" w:header="708" w:footer="708" w:gutter="0"/>
       <w:cols w:space="708"/>
@@ -1473,6 +1999,7 @@
   <w:style w:type="character" w:default="1" w:styleId="DefaultParagraphFont">
     <w:name w:val="Default Paragraph Font"/>
     <w:uiPriority w:val="1"/>
+    <w:semiHidden/>
     <w:unhideWhenUsed/>
   </w:style>
   <w:style w:type="table" w:default="1" w:styleId="TableNormal">

</xml_diff>

<commit_message>
Finished chapter 5 + applied exercise for chapter 5. Added more bullet points for map and strings
</commit_message>
<xml_diff>
--- a/cpp course key takeaways.docx
+++ b/cpp course key takeaways.docx
@@ -107,7 +107,6 @@
           <w:lang w:val="en-US"/>
         </w:rPr>
       </w:pPr>
-      <w:proofErr w:type="spellStart"/>
       <w:r>
         <w:rPr>
           <w:b/>
@@ -117,7 +116,6 @@
         </w:rPr>
         <w:t>Constexpr</w:t>
       </w:r>
-      <w:proofErr w:type="spellEnd"/>
       <w:r>
         <w:rPr>
           <w:color w:val="FF0000"/>
@@ -403,15 +401,7 @@
         </w:numPr>
       </w:pPr>
       <w:r>
-        <w:t xml:space="preserve">Reference here is made in both cases but </w:t>
-      </w:r>
-      <w:proofErr w:type="spellStart"/>
-      <w:r>
-        <w:t>const</w:t>
-      </w:r>
-      <w:proofErr w:type="spellEnd"/>
-      <w:r>
-        <w:t xml:space="preserve"> for input only (read only) and in and output </w:t>
+        <w:t xml:space="preserve">Reference here is made in both cases but const for input only (read only) and in and output </w:t>
       </w:r>
     </w:p>
     <w:p>
@@ -423,15 +413,7 @@
         </w:numPr>
       </w:pPr>
       <w:r>
-        <w:t xml:space="preserve">Use a pointer when you </w:t>
-      </w:r>
-      <w:proofErr w:type="gramStart"/>
-      <w:r>
-        <w:t>have to</w:t>
-      </w:r>
-      <w:proofErr w:type="gramEnd"/>
-      <w:r>
-        <w:t xml:space="preserve"> – otherwise use reference</w:t>
+        <w:t>Use a pointer when you have to – otherwise use reference</w:t>
       </w:r>
     </w:p>
     <w:p>
@@ -450,7 +432,6 @@
       <w:r>
         <w:t xml:space="preserve">False of a pointer == </w:t>
       </w:r>
-      <w:proofErr w:type="spellStart"/>
       <w:r>
         <w:rPr>
           <w:b/>
@@ -459,25 +440,8 @@
         </w:rPr>
         <w:t>nullptr</w:t>
       </w:r>
-      <w:proofErr w:type="spellEnd"/>
-      <w:r>
-        <w:t xml:space="preserve">, true of a </w:t>
-      </w:r>
-      <w:proofErr w:type="gramStart"/>
-      <w:r>
-        <w:t>pointer !</w:t>
-      </w:r>
-      <w:proofErr w:type="gramEnd"/>
-      <w:r>
-        <w:t xml:space="preserve">= </w:t>
-      </w:r>
-      <w:proofErr w:type="spellStart"/>
-      <w:r>
-        <w:t>nullptr</w:t>
-      </w:r>
-      <w:proofErr w:type="spellEnd"/>
-      <w:r>
-        <w:t xml:space="preserve"> (use in ifs) </w:t>
+      <w:r>
+        <w:t xml:space="preserve">, true of a pointer != nullptr (use in ifs) </w:t>
       </w:r>
     </w:p>
     <w:p>
@@ -493,7 +457,6 @@
           <w:numId w:val="2"/>
         </w:numPr>
       </w:pPr>
-      <w:proofErr w:type="spellStart"/>
       <w:r>
         <w:rPr>
           <w:b/>
@@ -502,7 +465,6 @@
         </w:rPr>
         <w:t>lvalues</w:t>
       </w:r>
-      <w:proofErr w:type="spellEnd"/>
       <w:r>
         <w:t xml:space="preserve">: </w:t>
       </w:r>
@@ -523,7 +485,6 @@
           <w:numId w:val="2"/>
         </w:numPr>
       </w:pPr>
-      <w:proofErr w:type="spellStart"/>
       <w:r>
         <w:rPr>
           <w:b/>
@@ -532,7 +493,6 @@
         </w:rPr>
         <w:t>rvalues</w:t>
       </w:r>
-      <w:proofErr w:type="spellEnd"/>
       <w:r>
         <w:t xml:space="preserve">: </w:t>
       </w:r>
@@ -584,6 +544,9 @@
         <w:pStyle w:val="ListParagraph"/>
       </w:pPr>
       <w:r>
+        <w:rPr>
+          <w:noProof/>
+        </w:rPr>
         <w:drawing>
           <wp:inline distT="0" distB="0" distL="0" distR="0" wp14:anchorId="4D0DDA1F" wp14:editId="2775C8C8">
             <wp:extent cx="3762900" cy="1790950"/>
@@ -684,15 +647,7 @@
         <w:t>it holds a reference to another container’s memory.</w:t>
       </w:r>
       <w:r>
-        <w:t xml:space="preserve"> </w:t>
-      </w:r>
-      <w:proofErr w:type="gramStart"/>
-      <w:r>
-        <w:t>So</w:t>
-      </w:r>
-      <w:proofErr w:type="gramEnd"/>
-      <w:r>
-        <w:t xml:space="preserve"> it can’t make a copy because it is a lightweight object which just holds a pointer to </w:t>
+        <w:t xml:space="preserve"> So it can’t make a copy because it is a lightweight object which just holds a pointer to </w:t>
       </w:r>
       <w:r>
         <w:t xml:space="preserve">the first element </w:t>
@@ -723,6 +678,9 @@
         <w:t xml:space="preserve">) </w:t>
       </w:r>
       <w:r>
+        <w:rPr>
+          <w:noProof/>
+        </w:rPr>
         <w:drawing>
           <wp:inline distT="0" distB="0" distL="0" distR="0" wp14:anchorId="77CE900E" wp14:editId="3A201584">
             <wp:extent cx="5731510" cy="3241675"/>
@@ -804,15 +762,7 @@
         <w:t xml:space="preserve"> </w:t>
       </w:r>
       <w:r>
-        <w:t xml:space="preserve">Acts </w:t>
-      </w:r>
-      <w:proofErr w:type="gramStart"/>
-      <w:r>
-        <w:t>similar to</w:t>
-      </w:r>
-      <w:proofErr w:type="gramEnd"/>
-      <w:r>
-        <w:t xml:space="preserve"> a struct – </w:t>
+        <w:t xml:space="preserve">Acts similar to a struct – </w:t>
       </w:r>
       <w:r>
         <w:t xml:space="preserve">define a </w:t>
@@ -877,21 +827,11 @@
         <w:t xml:space="preserve"> </w:t>
       </w:r>
       <w:r>
-        <w:t xml:space="preserve">Acts </w:t>
-      </w:r>
-      <w:proofErr w:type="gramStart"/>
-      <w:r>
-        <w:t>similar to</w:t>
-      </w:r>
-      <w:proofErr w:type="gramEnd"/>
-      <w:r>
-        <w:t xml:space="preserve"> struct </w:t>
-      </w:r>
-      <w:proofErr w:type="spellStart"/>
+        <w:t xml:space="preserve">Acts similar to struct </w:t>
+      </w:r>
       <w:r>
         <w:t>aswell</w:t>
       </w:r>
-      <w:proofErr w:type="spellEnd"/>
       <w:r>
         <w:t>. Defined like this:</w:t>
       </w:r>
@@ -902,6 +842,9 @@
         <w:t xml:space="preserve"> </w:t>
       </w:r>
       <w:r>
+        <w:rPr>
+          <w:noProof/>
+        </w:rPr>
         <w:drawing>
           <wp:inline distT="0" distB="0" distL="0" distR="0" wp14:anchorId="2E62485E" wp14:editId="2D070044">
             <wp:extent cx="5731510" cy="1035050"/>
@@ -973,16 +916,11 @@
       <w:r>
         <w:t xml:space="preserve">get </w:t>
       </w:r>
-      <w:proofErr w:type="gramStart"/>
       <w:r>
         <w:t xml:space="preserve">“ </w:t>
       </w:r>
       <w:r>
-        <w:t>for</w:t>
-      </w:r>
-      <w:proofErr w:type="gramEnd"/>
-      <w:r>
-        <w:t xml:space="preserve"> each variable in a pair or a tuple</w:t>
+        <w:t>for each variable in a pair or a tuple</w:t>
       </w:r>
       <w:r>
         <w:t xml:space="preserve"> or struct or ....</w:t>
@@ -997,6 +935,9 @@
         <w:t xml:space="preserve"> a single line command: </w:t>
       </w:r>
       <w:r>
+        <w:rPr>
+          <w:noProof/>
+        </w:rPr>
         <w:drawing>
           <wp:inline distT="0" distB="0" distL="0" distR="0" wp14:anchorId="4EC64F54" wp14:editId="0992FB7A">
             <wp:extent cx="5731510" cy="897890"/>
@@ -1043,6 +984,9 @@
         </w:numPr>
       </w:pPr>
       <w:r>
+        <w:rPr>
+          <w:noProof/>
+        </w:rPr>
         <w:drawing>
           <wp:inline distT="0" distB="0" distL="0" distR="0" wp14:anchorId="58E3B728" wp14:editId="7571B627">
             <wp:extent cx="5731510" cy="1656715"/>
@@ -1089,10 +1033,21 @@
         </w:numPr>
       </w:pPr>
       <w:r>
+        <w:rPr>
+          <w:b/>
+          <w:bCs/>
+          <w:color w:val="FF0000"/>
+        </w:rPr>
         <w:lastRenderedPageBreak/>
-        <w:t xml:space="preserve">Map: </w:t>
-      </w:r>
-      <w:r>
+        <w:t>Map</w:t>
+      </w:r>
+      <w:r>
+        <w:t xml:space="preserve">: </w:t>
+      </w:r>
+      <w:r>
+        <w:rPr>
+          <w:noProof/>
+        </w:rPr>
         <w:drawing>
           <wp:inline distT="0" distB="0" distL="0" distR="0" wp14:anchorId="61AACC14" wp14:editId="4BAB0A4A">
             <wp:extent cx="5731510" cy="1764030"/>
@@ -1138,9 +1093,125 @@
           <w:numId w:val="2"/>
         </w:numPr>
       </w:pPr>
+      <w:r>
+        <w:rPr>
+          <w:color w:val="FF0000"/>
+        </w:rPr>
+        <w:t xml:space="preserve">Iterator commands </w:t>
+      </w:r>
+      <w:r>
+        <w:t>that works for *all* containers in CPP</w:t>
+      </w:r>
+    </w:p>
+    <w:p>
+      <w:pPr>
+        <w:pStyle w:val="ListParagraph"/>
+      </w:pPr>
+      <w:r>
+        <w:drawing>
+          <wp:inline distT="0" distB="0" distL="0" distR="0" wp14:anchorId="185E33D2" wp14:editId="70F6BB87">
+            <wp:extent cx="5731510" cy="3046095"/>
+            <wp:effectExtent l="0" t="0" r="2540" b="1905"/>
+            <wp:docPr id="1053562479" name="Picture 1"/>
+            <wp:cNvGraphicFramePr>
+              <a:graphicFrameLocks xmlns:a="http://schemas.openxmlformats.org/drawingml/2006/main" noChangeAspect="1"/>
+            </wp:cNvGraphicFramePr>
+            <a:graphic xmlns:a="http://schemas.openxmlformats.org/drawingml/2006/main">
+              <a:graphicData uri="http://schemas.openxmlformats.org/drawingml/2006/picture">
+                <pic:pic xmlns:pic="http://schemas.openxmlformats.org/drawingml/2006/picture">
+                  <pic:nvPicPr>
+                    <pic:cNvPr id="1053562479" name=""/>
+                    <pic:cNvPicPr/>
+                  </pic:nvPicPr>
+                  <pic:blipFill>
+                    <a:blip r:embed="rId15"/>
+                    <a:stretch>
+                      <a:fillRect/>
+                    </a:stretch>
+                  </pic:blipFill>
+                  <pic:spPr>
+                    <a:xfrm>
+                      <a:off x="0" y="0"/>
+                      <a:ext cx="5731510" cy="3046095"/>
+                    </a:xfrm>
+                    <a:prstGeom prst="rect">
+                      <a:avLst/>
+                    </a:prstGeom>
+                  </pic:spPr>
+                </pic:pic>
+              </a:graphicData>
+            </a:graphic>
+          </wp:inline>
+        </w:drawing>
+      </w:r>
+    </w:p>
+    <w:p>
+      <w:pPr>
+        <w:pStyle w:val="ListParagraph"/>
+      </w:pPr>
+    </w:p>
+    <w:p>
+      <w:pPr>
+        <w:pStyle w:val="ListParagraph"/>
+      </w:pPr>
+    </w:p>
+    <w:p>
+      <w:pPr>
+        <w:pStyle w:val="ListParagraph"/>
+        <w:numPr>
+          <w:ilvl w:val="0"/>
+          <w:numId w:val="2"/>
+        </w:numPr>
+      </w:pPr>
+      <w:r>
+        <w:rPr>
+          <w:b/>
+          <w:bCs/>
+          <w:color w:val="FF0000"/>
+        </w:rPr>
+        <w:t>Strings:</w:t>
+      </w:r>
+      <w:r>
+        <w:rPr>
+          <w:color w:val="FF0000"/>
+        </w:rPr>
+        <w:t xml:space="preserve"> </w:t>
+      </w:r>
+      <w:r>
+        <w:t>Are mutable – can replace characters in strings</w:t>
+      </w:r>
+      <w:r>
+        <w:t>.</w:t>
+      </w:r>
+    </w:p>
+    <w:p>
+      <w:pPr>
+        <w:pStyle w:val="ListParagraph"/>
+        <w:numPr>
+          <w:ilvl w:val="0"/>
+          <w:numId w:val="2"/>
+        </w:numPr>
+      </w:pPr>
+      <w:r>
+        <w:rPr>
+          <w:b/>
+          <w:bCs/>
+          <w:color w:val="FF0000"/>
+        </w:rPr>
+        <w:t>std::string_view</w:t>
+      </w:r>
+      <w:r>
+        <w:rPr>
+          <w:color w:val="FF0000"/>
+        </w:rPr>
+        <w:t xml:space="preserve"> </w:t>
+      </w:r>
+      <w:r>
+        <w:t>: when reading with “const std::string &amp;s” as a function parameter – instead we should use std::string_view – higher optimization.</w:t>
+      </w:r>
     </w:p>
     <w:sectPr>
-      <w:headerReference w:type="default" r:id="rId15"/>
+      <w:headerReference w:type="default" r:id="rId16"/>
       <w:pgSz w:w="11906" w:h="16838"/>
       <w:pgMar w:top="1440" w:right="1440" w:bottom="1440" w:left="1440" w:header="708" w:footer="708" w:gutter="0"/>
       <w:cols w:space="708"/>

</xml_diff>

<commit_message>
functions and more std methods
</commit_message>
<xml_diff>
--- a/cpp course key takeaways.docx
+++ b/cpp course key takeaways.docx
@@ -107,6 +107,7 @@
           <w:lang w:val="en-US"/>
         </w:rPr>
       </w:pPr>
+      <w:proofErr w:type="spellStart"/>
       <w:r>
         <w:rPr>
           <w:b/>
@@ -116,6 +117,7 @@
         </w:rPr>
         <w:t>Constexpr</w:t>
       </w:r>
+      <w:proofErr w:type="spellEnd"/>
       <w:r>
         <w:rPr>
           <w:color w:val="FF0000"/>
@@ -401,7 +403,15 @@
         </w:numPr>
       </w:pPr>
       <w:r>
-        <w:t xml:space="preserve">Reference here is made in both cases but const for input only (read only) and in and output </w:t>
+        <w:t xml:space="preserve">Reference here is made in both cases but </w:t>
+      </w:r>
+      <w:proofErr w:type="spellStart"/>
+      <w:r>
+        <w:t>const</w:t>
+      </w:r>
+      <w:proofErr w:type="spellEnd"/>
+      <w:r>
+        <w:t xml:space="preserve"> for input only (read only) and in and output </w:t>
       </w:r>
     </w:p>
     <w:p>
@@ -413,7 +423,15 @@
         </w:numPr>
       </w:pPr>
       <w:r>
-        <w:t>Use a pointer when you have to – otherwise use reference</w:t>
+        <w:t xml:space="preserve">Use a pointer when you </w:t>
+      </w:r>
+      <w:proofErr w:type="gramStart"/>
+      <w:r>
+        <w:t>have to</w:t>
+      </w:r>
+      <w:proofErr w:type="gramEnd"/>
+      <w:r>
+        <w:t xml:space="preserve"> – otherwise use reference</w:t>
       </w:r>
     </w:p>
     <w:p>
@@ -432,6 +450,7 @@
       <w:r>
         <w:t xml:space="preserve">False of a pointer == </w:t>
       </w:r>
+      <w:proofErr w:type="spellStart"/>
       <w:r>
         <w:rPr>
           <w:b/>
@@ -440,8 +459,25 @@
         </w:rPr>
         <w:t>nullptr</w:t>
       </w:r>
-      <w:r>
-        <w:t xml:space="preserve">, true of a pointer != nullptr (use in ifs) </w:t>
+      <w:proofErr w:type="spellEnd"/>
+      <w:r>
+        <w:t xml:space="preserve">, true of a </w:t>
+      </w:r>
+      <w:proofErr w:type="gramStart"/>
+      <w:r>
+        <w:t>pointer !</w:t>
+      </w:r>
+      <w:proofErr w:type="gramEnd"/>
+      <w:r>
+        <w:t xml:space="preserve">= </w:t>
+      </w:r>
+      <w:proofErr w:type="spellStart"/>
+      <w:r>
+        <w:t>nullptr</w:t>
+      </w:r>
+      <w:proofErr w:type="spellEnd"/>
+      <w:r>
+        <w:t xml:space="preserve"> (use in ifs) </w:t>
       </w:r>
     </w:p>
     <w:p>
@@ -457,6 +493,7 @@
           <w:numId w:val="2"/>
         </w:numPr>
       </w:pPr>
+      <w:proofErr w:type="spellStart"/>
       <w:r>
         <w:rPr>
           <w:b/>
@@ -465,6 +502,7 @@
         </w:rPr>
         <w:t>lvalues</w:t>
       </w:r>
+      <w:proofErr w:type="spellEnd"/>
       <w:r>
         <w:t xml:space="preserve">: </w:t>
       </w:r>
@@ -485,6 +523,7 @@
           <w:numId w:val="2"/>
         </w:numPr>
       </w:pPr>
+      <w:proofErr w:type="spellStart"/>
       <w:r>
         <w:rPr>
           <w:b/>
@@ -493,6 +532,7 @@
         </w:rPr>
         <w:t>rvalues</w:t>
       </w:r>
+      <w:proofErr w:type="spellEnd"/>
       <w:r>
         <w:t xml:space="preserve">: </w:t>
       </w:r>
@@ -647,7 +687,15 @@
         <w:t>it holds a reference to another container’s memory.</w:t>
       </w:r>
       <w:r>
-        <w:t xml:space="preserve"> So it can’t make a copy because it is a lightweight object which just holds a pointer to </w:t>
+        <w:t xml:space="preserve"> </w:t>
+      </w:r>
+      <w:proofErr w:type="gramStart"/>
+      <w:r>
+        <w:t>So</w:t>
+      </w:r>
+      <w:proofErr w:type="gramEnd"/>
+      <w:r>
+        <w:t xml:space="preserve"> it can’t make a copy because it is a lightweight object which just holds a pointer to </w:t>
       </w:r>
       <w:r>
         <w:t xml:space="preserve">the first element </w:t>
@@ -762,7 +810,15 @@
         <w:t xml:space="preserve"> </w:t>
       </w:r>
       <w:r>
-        <w:t xml:space="preserve">Acts similar to a struct – </w:t>
+        <w:t xml:space="preserve">Acts </w:t>
+      </w:r>
+      <w:proofErr w:type="gramStart"/>
+      <w:r>
+        <w:t>similar to</w:t>
+      </w:r>
+      <w:proofErr w:type="gramEnd"/>
+      <w:r>
+        <w:t xml:space="preserve"> a struct – </w:t>
       </w:r>
       <w:r>
         <w:t xml:space="preserve">define a </w:t>
@@ -827,11 +883,21 @@
         <w:t xml:space="preserve"> </w:t>
       </w:r>
       <w:r>
-        <w:t xml:space="preserve">Acts similar to struct </w:t>
-      </w:r>
+        <w:t xml:space="preserve">Acts </w:t>
+      </w:r>
+      <w:proofErr w:type="gramStart"/>
+      <w:r>
+        <w:t>similar to</w:t>
+      </w:r>
+      <w:proofErr w:type="gramEnd"/>
+      <w:r>
+        <w:t xml:space="preserve"> struct </w:t>
+      </w:r>
+      <w:proofErr w:type="spellStart"/>
       <w:r>
         <w:t>aswell</w:t>
       </w:r>
+      <w:proofErr w:type="spellEnd"/>
       <w:r>
         <w:t>. Defined like this:</w:t>
       </w:r>
@@ -916,11 +982,16 @@
       <w:r>
         <w:t xml:space="preserve">get </w:t>
       </w:r>
+      <w:proofErr w:type="gramStart"/>
       <w:r>
         <w:t xml:space="preserve">“ </w:t>
       </w:r>
       <w:r>
-        <w:t>for each variable in a pair or a tuple</w:t>
+        <w:t>for</w:t>
+      </w:r>
+      <w:proofErr w:type="gramEnd"/>
+      <w:r>
+        <w:t xml:space="preserve"> each variable in a pair or a tuple</w:t>
       </w:r>
       <w:r>
         <w:t xml:space="preserve"> or struct or ....</w:t>
@@ -1100,14 +1171,25 @@
         <w:t xml:space="preserve">Iterator commands </w:t>
       </w:r>
       <w:r>
-        <w:t>that works for *all* containers in CPP</w:t>
-      </w:r>
-    </w:p>
-    <w:p>
-      <w:pPr>
-        <w:pStyle w:val="ListParagraph"/>
-      </w:pPr>
-      <w:r>
+        <w:t xml:space="preserve">that </w:t>
+      </w:r>
+      <w:proofErr w:type="gramStart"/>
+      <w:r>
+        <w:t>works</w:t>
+      </w:r>
+      <w:proofErr w:type="gramEnd"/>
+      <w:r>
+        <w:t xml:space="preserve"> for *all* containers in CPP</w:t>
+      </w:r>
+    </w:p>
+    <w:p>
+      <w:pPr>
+        <w:pStyle w:val="ListParagraph"/>
+      </w:pPr>
+      <w:r>
+        <w:rPr>
+          <w:noProof/>
+        </w:rPr>
         <w:drawing>
           <wp:inline distT="0" distB="0" distL="0" distR="0" wp14:anchorId="185E33D2" wp14:editId="70F6BB87">
             <wp:extent cx="5731510" cy="3046095"/>
@@ -1192,14 +1274,35 @@
           <w:numId w:val="2"/>
         </w:numPr>
       </w:pPr>
-      <w:r>
-        <w:rPr>
-          <w:b/>
-          <w:bCs/>
-          <w:color w:val="FF0000"/>
-        </w:rPr>
-        <w:t>std::string_view</w:t>
-      </w:r>
+      <w:proofErr w:type="gramStart"/>
+      <w:r>
+        <w:rPr>
+          <w:b/>
+          <w:bCs/>
+          <w:color w:val="FF0000"/>
+        </w:rPr>
+        <w:t>std::</w:t>
+      </w:r>
+      <w:proofErr w:type="spellStart"/>
+      <w:proofErr w:type="gramEnd"/>
+      <w:r>
+        <w:rPr>
+          <w:b/>
+          <w:bCs/>
+          <w:color w:val="FF0000"/>
+        </w:rPr>
+        <w:t>string_</w:t>
+      </w:r>
+      <w:proofErr w:type="gramStart"/>
+      <w:r>
+        <w:rPr>
+          <w:b/>
+          <w:bCs/>
+          <w:color w:val="FF0000"/>
+        </w:rPr>
+        <w:t>view</w:t>
+      </w:r>
+      <w:proofErr w:type="spellEnd"/>
       <w:r>
         <w:rPr>
           <w:color w:val="FF0000"/>
@@ -1207,11 +1310,1942 @@
         <w:t xml:space="preserve"> </w:t>
       </w:r>
       <w:r>
-        <w:t>: when reading with “const std::string &amp;s” as a function parameter – instead we should use std::string_view – higher optimization.</w:t>
-      </w:r>
+        <w:t>:</w:t>
+      </w:r>
+      <w:proofErr w:type="gramEnd"/>
+      <w:r>
+        <w:t xml:space="preserve"> when reading with “</w:t>
+      </w:r>
+      <w:proofErr w:type="spellStart"/>
+      <w:r>
+        <w:t>const</w:t>
+      </w:r>
+      <w:proofErr w:type="spellEnd"/>
+      <w:r>
+        <w:t xml:space="preserve"> </w:t>
+      </w:r>
+      <w:proofErr w:type="gramStart"/>
+      <w:r>
+        <w:t>std::</w:t>
+      </w:r>
+      <w:proofErr w:type="gramEnd"/>
+      <w:r>
+        <w:t xml:space="preserve">string &amp;s” as a function parameter – instead we should use </w:t>
+      </w:r>
+      <w:proofErr w:type="gramStart"/>
+      <w:r>
+        <w:t>std::</w:t>
+      </w:r>
+      <w:proofErr w:type="spellStart"/>
+      <w:proofErr w:type="gramEnd"/>
+      <w:r>
+        <w:t>string_view</w:t>
+      </w:r>
+      <w:proofErr w:type="spellEnd"/>
+      <w:r>
+        <w:t xml:space="preserve"> – higher optimization.</w:t>
+      </w:r>
+    </w:p>
+    <w:p/>
+    <w:p>
+      <w:pPr>
+        <w:pStyle w:val="ListParagraph"/>
+        <w:numPr>
+          <w:ilvl w:val="0"/>
+          <w:numId w:val="2"/>
+        </w:numPr>
+      </w:pPr>
+      <w:r>
+        <w:rPr>
+          <w:b/>
+          <w:bCs/>
+          <w:color w:val="FF0000"/>
+        </w:rPr>
+        <w:t>Randomly generate numbers</w:t>
+      </w:r>
+      <w:r>
+        <w:t xml:space="preserve">: </w:t>
+      </w:r>
+    </w:p>
+    <w:p>
+      <w:pPr>
+        <w:pStyle w:val="ListParagraph"/>
+      </w:pPr>
+    </w:p>
+    <w:p>
+      <w:pPr>
+        <w:shd w:val="clear" w:color="auto" w:fill="1E1F22"/>
+        <w:tabs>
+          <w:tab w:val="left" w:pos="916"/>
+          <w:tab w:val="left" w:pos="1832"/>
+          <w:tab w:val="left" w:pos="2748"/>
+          <w:tab w:val="left" w:pos="3664"/>
+          <w:tab w:val="left" w:pos="4580"/>
+          <w:tab w:val="left" w:pos="5496"/>
+          <w:tab w:val="left" w:pos="6412"/>
+          <w:tab w:val="left" w:pos="7328"/>
+          <w:tab w:val="left" w:pos="8244"/>
+          <w:tab w:val="left" w:pos="9160"/>
+          <w:tab w:val="left" w:pos="10076"/>
+          <w:tab w:val="left" w:pos="10992"/>
+          <w:tab w:val="left" w:pos="11908"/>
+          <w:tab w:val="left" w:pos="12824"/>
+          <w:tab w:val="left" w:pos="13740"/>
+          <w:tab w:val="left" w:pos="14656"/>
+        </w:tabs>
+        <w:spacing w:after="0" w:line="240" w:lineRule="auto"/>
+        <w:rPr>
+          <w:rFonts w:ascii="JetBrains Mono" w:eastAsia="Times New Roman" w:hAnsi="JetBrains Mono" w:cs="Courier New"/>
+          <w:color w:val="BCBEC4"/>
+          <w:kern w:val="0"/>
+          <w:sz w:val="20"/>
+          <w:szCs w:val="20"/>
+          <w:lang w:eastAsia="en-IL"/>
+          <w14:ligatures w14:val="none"/>
+        </w:rPr>
+      </w:pPr>
+      <w:proofErr w:type="gramStart"/>
+      <w:r>
+        <w:rPr>
+          <w:rFonts w:ascii="JetBrains Mono" w:eastAsia="Times New Roman" w:hAnsi="JetBrains Mono" w:cs="Courier New"/>
+          <w:color w:val="BCBEC4"/>
+          <w:kern w:val="0"/>
+          <w:sz w:val="20"/>
+          <w:szCs w:val="20"/>
+          <w:lang w:eastAsia="en-IL"/>
+          <w14:ligatures w14:val="none"/>
+        </w:rPr>
+        <w:t>std::</w:t>
+      </w:r>
+      <w:proofErr w:type="gramEnd"/>
+      <w:r>
+        <w:rPr>
+          <w:rFonts w:ascii="JetBrains Mono" w:eastAsia="Times New Roman" w:hAnsi="JetBrains Mono" w:cs="Courier New"/>
+          <w:color w:val="BCBEC4"/>
+          <w:kern w:val="0"/>
+          <w:sz w:val="20"/>
+          <w:szCs w:val="20"/>
+          <w:lang w:eastAsia="en-IL"/>
+          <w14:ligatures w14:val="none"/>
+        </w:rPr>
+        <w:t xml:space="preserve">int32_t </w:t>
+      </w:r>
+      <w:proofErr w:type="gramStart"/>
+      <w:r>
+        <w:rPr>
+          <w:rFonts w:ascii="JetBrains Mono" w:eastAsia="Times New Roman" w:hAnsi="JetBrains Mono" w:cs="Courier New"/>
+          <w:color w:val="56A8F5"/>
+          <w:kern w:val="0"/>
+          <w:sz w:val="20"/>
+          <w:szCs w:val="20"/>
+          <w:lang w:eastAsia="en-IL"/>
+          <w14:ligatures w14:val="none"/>
+        </w:rPr>
+        <w:t>gen</w:t>
+      </w:r>
+      <w:r>
+        <w:rPr>
+          <w:rFonts w:ascii="JetBrains Mono" w:eastAsia="Times New Roman" w:hAnsi="JetBrains Mono" w:cs="Courier New"/>
+          <w:color w:val="BCBEC4"/>
+          <w:kern w:val="0"/>
+          <w:sz w:val="20"/>
+          <w:szCs w:val="20"/>
+          <w:lang w:eastAsia="en-IL"/>
+          <w14:ligatures w14:val="none"/>
+        </w:rPr>
+        <w:t>(</w:t>
+      </w:r>
+      <w:proofErr w:type="gramEnd"/>
+      <w:r>
+        <w:rPr>
+          <w:rFonts w:ascii="JetBrains Mono" w:eastAsia="Times New Roman" w:hAnsi="JetBrains Mono" w:cs="Courier New"/>
+          <w:color w:val="BCBEC4"/>
+          <w:kern w:val="0"/>
+          <w:sz w:val="20"/>
+          <w:szCs w:val="20"/>
+          <w:lang w:eastAsia="en-IL"/>
+          <w14:ligatures w14:val="none"/>
+        </w:rPr>
+        <w:t>)</w:t>
+      </w:r>
+      <w:r>
+        <w:rPr>
+          <w:rFonts w:ascii="JetBrains Mono" w:eastAsia="Times New Roman" w:hAnsi="JetBrains Mono" w:cs="Courier New"/>
+          <w:color w:val="BCBEC4"/>
+          <w:kern w:val="0"/>
+          <w:sz w:val="20"/>
+          <w:szCs w:val="20"/>
+          <w:lang w:eastAsia="en-IL"/>
+          <w14:ligatures w14:val="none"/>
+        </w:rPr>
+        <w:br/>
+        <w:t>{</w:t>
+      </w:r>
+      <w:r>
+        <w:rPr>
+          <w:rFonts w:ascii="JetBrains Mono" w:eastAsia="Times New Roman" w:hAnsi="JetBrains Mono" w:cs="Courier New"/>
+          <w:color w:val="BCBEC4"/>
+          <w:kern w:val="0"/>
+          <w:sz w:val="20"/>
+          <w:szCs w:val="20"/>
+          <w:lang w:eastAsia="en-IL"/>
+          <w14:ligatures w14:val="none"/>
+        </w:rPr>
+        <w:br/>
+        <w:t xml:space="preserve">    </w:t>
+      </w:r>
+      <w:r>
+        <w:rPr>
+          <w:rFonts w:ascii="JetBrains Mono" w:eastAsia="Times New Roman" w:hAnsi="JetBrains Mono" w:cs="Courier New"/>
+          <w:color w:val="CF8E6D"/>
+          <w:kern w:val="0"/>
+          <w:sz w:val="20"/>
+          <w:szCs w:val="20"/>
+          <w:lang w:eastAsia="en-IL"/>
+          <w14:ligatures w14:val="none"/>
+        </w:rPr>
+        <w:t xml:space="preserve">static auto </w:t>
+      </w:r>
+      <w:r>
+        <w:rPr>
+          <w:rFonts w:ascii="JetBrains Mono" w:eastAsia="Times New Roman" w:hAnsi="JetBrains Mono" w:cs="Courier New"/>
+          <w:color w:val="BCBEC4"/>
+          <w:kern w:val="0"/>
+          <w:sz w:val="20"/>
+          <w:szCs w:val="20"/>
+          <w:lang w:eastAsia="en-IL"/>
+          <w14:ligatures w14:val="none"/>
+        </w:rPr>
+        <w:t xml:space="preserve">seed </w:t>
+      </w:r>
+      <w:r>
+        <w:rPr>
+          <w:rFonts w:ascii="JetBrains Mono" w:eastAsia="Times New Roman" w:hAnsi="JetBrains Mono" w:cs="Courier New"/>
+          <w:color w:val="57AAF7"/>
+          <w:kern w:val="0"/>
+          <w:sz w:val="20"/>
+          <w:szCs w:val="20"/>
+          <w:lang w:eastAsia="en-IL"/>
+          <w14:ligatures w14:val="none"/>
+        </w:rPr>
+        <w:t xml:space="preserve">= </w:t>
+      </w:r>
+      <w:proofErr w:type="gramStart"/>
+      <w:r>
+        <w:rPr>
+          <w:rFonts w:ascii="JetBrains Mono" w:eastAsia="Times New Roman" w:hAnsi="JetBrains Mono" w:cs="Courier New"/>
+          <w:color w:val="BCBEC4"/>
+          <w:kern w:val="0"/>
+          <w:sz w:val="20"/>
+          <w:szCs w:val="20"/>
+          <w:lang w:eastAsia="en-IL"/>
+          <w14:ligatures w14:val="none"/>
+        </w:rPr>
+        <w:t>std::</w:t>
+      </w:r>
+      <w:proofErr w:type="spellStart"/>
+      <w:proofErr w:type="gramEnd"/>
+      <w:r>
+        <w:rPr>
+          <w:rFonts w:ascii="JetBrains Mono" w:eastAsia="Times New Roman" w:hAnsi="JetBrains Mono" w:cs="Courier New"/>
+          <w:color w:val="BCBEC4"/>
+          <w:kern w:val="0"/>
+          <w:sz w:val="20"/>
+          <w:szCs w:val="20"/>
+          <w:lang w:eastAsia="en-IL"/>
+          <w14:ligatures w14:val="none"/>
+        </w:rPr>
+        <w:t>random_</w:t>
+      </w:r>
+      <w:proofErr w:type="gramStart"/>
+      <w:r>
+        <w:rPr>
+          <w:rFonts w:ascii="JetBrains Mono" w:eastAsia="Times New Roman" w:hAnsi="JetBrains Mono" w:cs="Courier New"/>
+          <w:color w:val="BCBEC4"/>
+          <w:kern w:val="0"/>
+          <w:sz w:val="20"/>
+          <w:szCs w:val="20"/>
+          <w:lang w:eastAsia="en-IL"/>
+          <w14:ligatures w14:val="none"/>
+        </w:rPr>
+        <w:t>device</w:t>
+      </w:r>
+      <w:proofErr w:type="spellEnd"/>
+      <w:r>
+        <w:rPr>
+          <w:rFonts w:ascii="JetBrains Mono" w:eastAsia="Times New Roman" w:hAnsi="JetBrains Mono" w:cs="Courier New"/>
+          <w:color w:val="57AAF7"/>
+          <w:kern w:val="0"/>
+          <w:sz w:val="20"/>
+          <w:szCs w:val="20"/>
+          <w:lang w:eastAsia="en-IL"/>
+          <w14:ligatures w14:val="none"/>
+        </w:rPr>
+        <w:t>{</w:t>
+      </w:r>
+      <w:proofErr w:type="gramEnd"/>
+      <w:r>
+        <w:rPr>
+          <w:rFonts w:ascii="JetBrains Mono" w:eastAsia="Times New Roman" w:hAnsi="JetBrains Mono" w:cs="Courier New"/>
+          <w:color w:val="57AAF7"/>
+          <w:kern w:val="0"/>
+          <w:sz w:val="20"/>
+          <w:szCs w:val="20"/>
+          <w:lang w:eastAsia="en-IL"/>
+          <w14:ligatures w14:val="none"/>
+        </w:rPr>
+        <w:t>}</w:t>
+      </w:r>
+      <w:r>
+        <w:rPr>
+          <w:rFonts w:ascii="JetBrains Mono" w:eastAsia="Times New Roman" w:hAnsi="JetBrains Mono" w:cs="Courier New"/>
+          <w:color w:val="BCBEC4"/>
+          <w:kern w:val="0"/>
+          <w:sz w:val="20"/>
+          <w:szCs w:val="20"/>
+          <w:lang w:eastAsia="en-IL"/>
+          <w14:ligatures w14:val="none"/>
+        </w:rPr>
+        <w:t>;</w:t>
+      </w:r>
+      <w:r>
+        <w:rPr>
+          <w:rFonts w:ascii="JetBrains Mono" w:eastAsia="Times New Roman" w:hAnsi="JetBrains Mono" w:cs="Courier New"/>
+          <w:color w:val="BCBEC4"/>
+          <w:kern w:val="0"/>
+          <w:sz w:val="20"/>
+          <w:szCs w:val="20"/>
+          <w:lang w:eastAsia="en-IL"/>
+          <w14:ligatures w14:val="none"/>
+        </w:rPr>
+        <w:br/>
+        <w:t xml:space="preserve">    </w:t>
+      </w:r>
+      <w:r>
+        <w:rPr>
+          <w:rFonts w:ascii="JetBrains Mono" w:eastAsia="Times New Roman" w:hAnsi="JetBrains Mono" w:cs="Courier New"/>
+          <w:color w:val="CF8E6D"/>
+          <w:kern w:val="0"/>
+          <w:sz w:val="20"/>
+          <w:szCs w:val="20"/>
+          <w:lang w:eastAsia="en-IL"/>
+          <w14:ligatures w14:val="none"/>
+        </w:rPr>
+        <w:t xml:space="preserve">static auto </w:t>
+      </w:r>
+      <w:proofErr w:type="gramStart"/>
+      <w:r>
+        <w:rPr>
+          <w:rFonts w:ascii="JetBrains Mono" w:eastAsia="Times New Roman" w:hAnsi="JetBrains Mono" w:cs="Courier New"/>
+          <w:color w:val="BCBEC4"/>
+          <w:kern w:val="0"/>
+          <w:sz w:val="20"/>
+          <w:szCs w:val="20"/>
+          <w:lang w:eastAsia="en-IL"/>
+          <w14:ligatures w14:val="none"/>
+        </w:rPr>
+        <w:t>g</w:t>
+      </w:r>
+      <w:r>
+        <w:rPr>
+          <w:rFonts w:ascii="JetBrains Mono" w:eastAsia="Times New Roman" w:hAnsi="JetBrains Mono" w:cs="Courier New"/>
+          <w:color w:val="BCBEC4"/>
+          <w:kern w:val="0"/>
+          <w:sz w:val="20"/>
+          <w:szCs w:val="20"/>
+          <w:lang w:eastAsia="en-IL"/>
+          <w14:ligatures w14:val="none"/>
+        </w:rPr>
+        <w:t>enerate</w:t>
+      </w:r>
+      <w:proofErr w:type="gramEnd"/>
+      <w:r>
+        <w:rPr>
+          <w:rFonts w:ascii="JetBrains Mono" w:eastAsia="Times New Roman" w:hAnsi="JetBrains Mono" w:cs="Courier New"/>
+          <w:color w:val="BCBEC4"/>
+          <w:kern w:val="0"/>
+          <w:sz w:val="20"/>
+          <w:szCs w:val="20"/>
+          <w:lang w:eastAsia="en-IL"/>
+          <w14:ligatures w14:val="none"/>
+        </w:rPr>
+        <w:t xml:space="preserve"> </w:t>
+      </w:r>
+      <w:r>
+        <w:rPr>
+          <w:rFonts w:ascii="JetBrains Mono" w:eastAsia="Times New Roman" w:hAnsi="JetBrains Mono" w:cs="Courier New"/>
+          <w:color w:val="57AAF7"/>
+          <w:kern w:val="0"/>
+          <w:sz w:val="20"/>
+          <w:szCs w:val="20"/>
+          <w:lang w:eastAsia="en-IL"/>
+          <w14:ligatures w14:val="none"/>
+        </w:rPr>
+        <w:t xml:space="preserve">= </w:t>
+      </w:r>
+      <w:proofErr w:type="gramStart"/>
+      <w:r>
+        <w:rPr>
+          <w:rFonts w:ascii="JetBrains Mono" w:eastAsia="Times New Roman" w:hAnsi="JetBrains Mono" w:cs="Courier New"/>
+          <w:color w:val="BCBEC4"/>
+          <w:kern w:val="0"/>
+          <w:sz w:val="20"/>
+          <w:szCs w:val="20"/>
+          <w:lang w:eastAsia="en-IL"/>
+          <w14:ligatures w14:val="none"/>
+        </w:rPr>
+        <w:t>std::</w:t>
+      </w:r>
+      <w:proofErr w:type="gramEnd"/>
+      <w:r>
+        <w:rPr>
+          <w:rFonts w:ascii="JetBrains Mono" w:eastAsia="Times New Roman" w:hAnsi="JetBrains Mono" w:cs="Courier New"/>
+          <w:color w:val="BCBEC4"/>
+          <w:kern w:val="0"/>
+          <w:sz w:val="20"/>
+          <w:szCs w:val="20"/>
+          <w:lang w:eastAsia="en-IL"/>
+          <w14:ligatures w14:val="none"/>
+        </w:rPr>
+        <w:t>mt19937</w:t>
+      </w:r>
+      <w:r>
+        <w:rPr>
+          <w:rFonts w:ascii="JetBrains Mono" w:eastAsia="Times New Roman" w:hAnsi="JetBrains Mono" w:cs="Courier New"/>
+          <w:color w:val="57AAF7"/>
+          <w:kern w:val="0"/>
+          <w:sz w:val="20"/>
+          <w:szCs w:val="20"/>
+          <w:lang w:eastAsia="en-IL"/>
+          <w14:ligatures w14:val="none"/>
+        </w:rPr>
+        <w:t>{</w:t>
+      </w:r>
+      <w:proofErr w:type="gramStart"/>
+      <w:r>
+        <w:rPr>
+          <w:rFonts w:ascii="JetBrains Mono" w:eastAsia="Times New Roman" w:hAnsi="JetBrains Mono" w:cs="Courier New"/>
+          <w:color w:val="BCBEC4"/>
+          <w:kern w:val="0"/>
+          <w:sz w:val="20"/>
+          <w:szCs w:val="20"/>
+          <w:lang w:eastAsia="en-IL"/>
+          <w14:ligatures w14:val="none"/>
+        </w:rPr>
+        <w:t>seed(</w:t>
+      </w:r>
+      <w:proofErr w:type="gramEnd"/>
+      <w:r>
+        <w:rPr>
+          <w:rFonts w:ascii="JetBrains Mono" w:eastAsia="Times New Roman" w:hAnsi="JetBrains Mono" w:cs="Courier New"/>
+          <w:color w:val="BCBEC4"/>
+          <w:kern w:val="0"/>
+          <w:sz w:val="20"/>
+          <w:szCs w:val="20"/>
+          <w:lang w:eastAsia="en-IL"/>
+          <w14:ligatures w14:val="none"/>
+        </w:rPr>
+        <w:t>)</w:t>
+      </w:r>
+      <w:r>
+        <w:rPr>
+          <w:rFonts w:ascii="JetBrains Mono" w:eastAsia="Times New Roman" w:hAnsi="JetBrains Mono" w:cs="Courier New"/>
+          <w:color w:val="57AAF7"/>
+          <w:kern w:val="0"/>
+          <w:sz w:val="20"/>
+          <w:szCs w:val="20"/>
+          <w:lang w:eastAsia="en-IL"/>
+          <w14:ligatures w14:val="none"/>
+        </w:rPr>
+        <w:t>}</w:t>
+      </w:r>
+      <w:r>
+        <w:rPr>
+          <w:rFonts w:ascii="JetBrains Mono" w:eastAsia="Times New Roman" w:hAnsi="JetBrains Mono" w:cs="Courier New"/>
+          <w:color w:val="BCBEC4"/>
+          <w:kern w:val="0"/>
+          <w:sz w:val="20"/>
+          <w:szCs w:val="20"/>
+          <w:lang w:eastAsia="en-IL"/>
+          <w14:ligatures w14:val="none"/>
+        </w:rPr>
+        <w:t>;</w:t>
+      </w:r>
+      <w:r>
+        <w:rPr>
+          <w:rFonts w:ascii="JetBrains Mono" w:eastAsia="Times New Roman" w:hAnsi="JetBrains Mono" w:cs="Courier New"/>
+          <w:color w:val="BCBEC4"/>
+          <w:kern w:val="0"/>
+          <w:sz w:val="20"/>
+          <w:szCs w:val="20"/>
+          <w:lang w:eastAsia="en-IL"/>
+          <w14:ligatures w14:val="none"/>
+        </w:rPr>
+        <w:br/>
+        <w:t xml:space="preserve">    </w:t>
+      </w:r>
+      <w:r>
+        <w:rPr>
+          <w:rFonts w:ascii="JetBrains Mono" w:eastAsia="Times New Roman" w:hAnsi="JetBrains Mono" w:cs="Courier New"/>
+          <w:color w:val="CF8E6D"/>
+          <w:kern w:val="0"/>
+          <w:sz w:val="20"/>
+          <w:szCs w:val="20"/>
+          <w:lang w:eastAsia="en-IL"/>
+          <w14:ligatures w14:val="none"/>
+        </w:rPr>
+        <w:t xml:space="preserve">static auto </w:t>
+      </w:r>
+      <w:r>
+        <w:rPr>
+          <w:rFonts w:ascii="JetBrains Mono" w:eastAsia="Times New Roman" w:hAnsi="JetBrains Mono" w:cs="Courier New"/>
+          <w:color w:val="BCBEC4"/>
+          <w:kern w:val="0"/>
+          <w:sz w:val="20"/>
+          <w:szCs w:val="20"/>
+          <w:lang w:eastAsia="en-IL"/>
+          <w14:ligatures w14:val="none"/>
+        </w:rPr>
+        <w:t>d</w:t>
+      </w:r>
+      <w:r>
+        <w:rPr>
+          <w:rFonts w:ascii="JetBrains Mono" w:eastAsia="Times New Roman" w:hAnsi="JetBrains Mono" w:cs="Courier New"/>
+          <w:color w:val="BCBEC4"/>
+          <w:kern w:val="0"/>
+          <w:sz w:val="20"/>
+          <w:szCs w:val="20"/>
+          <w:lang w:eastAsia="en-IL"/>
+          <w14:ligatures w14:val="none"/>
+        </w:rPr>
+        <w:t>istribution</w:t>
+      </w:r>
+      <w:r>
+        <w:rPr>
+          <w:rFonts w:ascii="JetBrains Mono" w:eastAsia="Times New Roman" w:hAnsi="JetBrains Mono" w:cs="Courier New"/>
+          <w:color w:val="BCBEC4"/>
+          <w:kern w:val="0"/>
+          <w:sz w:val="20"/>
+          <w:szCs w:val="20"/>
+          <w:lang w:eastAsia="en-IL"/>
+          <w14:ligatures w14:val="none"/>
+        </w:rPr>
+        <w:t xml:space="preserve"> </w:t>
+      </w:r>
+      <w:r>
+        <w:rPr>
+          <w:rFonts w:ascii="JetBrains Mono" w:eastAsia="Times New Roman" w:hAnsi="JetBrains Mono" w:cs="Courier New"/>
+          <w:color w:val="57AAF7"/>
+          <w:kern w:val="0"/>
+          <w:sz w:val="20"/>
+          <w:szCs w:val="20"/>
+          <w:lang w:eastAsia="en-IL"/>
+          <w14:ligatures w14:val="none"/>
+        </w:rPr>
+        <w:t xml:space="preserve">= </w:t>
+      </w:r>
+      <w:proofErr w:type="gramStart"/>
+      <w:r>
+        <w:rPr>
+          <w:rFonts w:ascii="JetBrains Mono" w:eastAsia="Times New Roman" w:hAnsi="JetBrains Mono" w:cs="Courier New"/>
+          <w:color w:val="BCBEC4"/>
+          <w:kern w:val="0"/>
+          <w:sz w:val="20"/>
+          <w:szCs w:val="20"/>
+          <w:lang w:eastAsia="en-IL"/>
+          <w14:ligatures w14:val="none"/>
+        </w:rPr>
+        <w:t>std::</w:t>
+      </w:r>
+      <w:proofErr w:type="spellStart"/>
+      <w:proofErr w:type="gramEnd"/>
+      <w:r>
+        <w:rPr>
+          <w:rFonts w:ascii="JetBrains Mono" w:eastAsia="Times New Roman" w:hAnsi="JetBrains Mono" w:cs="Courier New"/>
+          <w:color w:val="BCBEC4"/>
+          <w:kern w:val="0"/>
+          <w:sz w:val="20"/>
+          <w:szCs w:val="20"/>
+          <w:lang w:eastAsia="en-IL"/>
+          <w14:ligatures w14:val="none"/>
+        </w:rPr>
+        <w:t>uniform_int_distribution</w:t>
+      </w:r>
+      <w:proofErr w:type="spellEnd"/>
+      <w:r>
+        <w:rPr>
+          <w:rFonts w:ascii="JetBrains Mono" w:eastAsia="Times New Roman" w:hAnsi="JetBrains Mono" w:cs="Courier New"/>
+          <w:color w:val="BCBEC4"/>
+          <w:kern w:val="0"/>
+          <w:sz w:val="20"/>
+          <w:szCs w:val="20"/>
+          <w:lang w:eastAsia="en-IL"/>
+          <w14:ligatures w14:val="none"/>
+        </w:rPr>
+        <w:t>&lt;</w:t>
+      </w:r>
+      <w:proofErr w:type="gramStart"/>
+      <w:r>
+        <w:rPr>
+          <w:rFonts w:ascii="JetBrains Mono" w:eastAsia="Times New Roman" w:hAnsi="JetBrains Mono" w:cs="Courier New"/>
+          <w:color w:val="6F737A"/>
+          <w:kern w:val="0"/>
+          <w:sz w:val="20"/>
+          <w:szCs w:val="20"/>
+          <w:lang w:eastAsia="en-IL"/>
+          <w14:ligatures w14:val="none"/>
+        </w:rPr>
+        <w:t>std::</w:t>
+      </w:r>
+      <w:proofErr w:type="gramEnd"/>
+      <w:r>
+        <w:rPr>
+          <w:rFonts w:ascii="JetBrains Mono" w:eastAsia="Times New Roman" w:hAnsi="JetBrains Mono" w:cs="Courier New"/>
+          <w:color w:val="6F737A"/>
+          <w:kern w:val="0"/>
+          <w:sz w:val="20"/>
+          <w:szCs w:val="20"/>
+          <w:lang w:eastAsia="en-IL"/>
+          <w14:ligatures w14:val="none"/>
+        </w:rPr>
+        <w:t>int32_t</w:t>
+      </w:r>
+      <w:proofErr w:type="gramStart"/>
+      <w:r>
+        <w:rPr>
+          <w:rFonts w:ascii="JetBrains Mono" w:eastAsia="Times New Roman" w:hAnsi="JetBrains Mono" w:cs="Courier New"/>
+          <w:color w:val="BCBEC4"/>
+          <w:kern w:val="0"/>
+          <w:sz w:val="20"/>
+          <w:szCs w:val="20"/>
+          <w:lang w:eastAsia="en-IL"/>
+          <w14:ligatures w14:val="none"/>
+        </w:rPr>
+        <w:t>&gt;</w:t>
+      </w:r>
+      <w:r>
+        <w:rPr>
+          <w:rFonts w:ascii="JetBrains Mono" w:eastAsia="Times New Roman" w:hAnsi="JetBrains Mono" w:cs="Courier New"/>
+          <w:color w:val="57AAF7"/>
+          <w:kern w:val="0"/>
+          <w:sz w:val="20"/>
+          <w:szCs w:val="20"/>
+          <w:lang w:eastAsia="en-IL"/>
+          <w14:ligatures w14:val="none"/>
+        </w:rPr>
+        <w:t>{</w:t>
+      </w:r>
+      <w:proofErr w:type="gramEnd"/>
+      <w:r>
+        <w:rPr>
+          <w:rFonts w:ascii="JetBrains Mono" w:eastAsia="Times New Roman" w:hAnsi="JetBrains Mono" w:cs="Courier New"/>
+          <w:color w:val="BCBEC4"/>
+          <w:kern w:val="0"/>
+          <w:sz w:val="20"/>
+          <w:szCs w:val="20"/>
+          <w:lang w:eastAsia="en-IL"/>
+          <w14:ligatures w14:val="none"/>
+        </w:rPr>
+        <w:t>-</w:t>
+      </w:r>
+      <w:r>
+        <w:rPr>
+          <w:rFonts w:ascii="JetBrains Mono" w:eastAsia="Times New Roman" w:hAnsi="JetBrains Mono" w:cs="Courier New"/>
+          <w:color w:val="2AACB8"/>
+          <w:kern w:val="0"/>
+          <w:sz w:val="20"/>
+          <w:szCs w:val="20"/>
+          <w:lang w:eastAsia="en-IL"/>
+          <w14:ligatures w14:val="none"/>
+        </w:rPr>
+        <w:t>10</w:t>
+      </w:r>
+      <w:r>
+        <w:rPr>
+          <w:rFonts w:ascii="JetBrains Mono" w:eastAsia="Times New Roman" w:hAnsi="JetBrains Mono" w:cs="Courier New"/>
+          <w:color w:val="BCBEC4"/>
+          <w:kern w:val="0"/>
+          <w:sz w:val="20"/>
+          <w:szCs w:val="20"/>
+          <w:lang w:eastAsia="en-IL"/>
+          <w14:ligatures w14:val="none"/>
+        </w:rPr>
+        <w:t xml:space="preserve">, </w:t>
+      </w:r>
+      <w:r>
+        <w:rPr>
+          <w:rFonts w:ascii="JetBrains Mono" w:eastAsia="Times New Roman" w:hAnsi="JetBrains Mono" w:cs="Courier New"/>
+          <w:color w:val="2AACB8"/>
+          <w:kern w:val="0"/>
+          <w:sz w:val="20"/>
+          <w:szCs w:val="20"/>
+          <w:lang w:eastAsia="en-IL"/>
+          <w14:ligatures w14:val="none"/>
+        </w:rPr>
+        <w:t>10</w:t>
+      </w:r>
+      <w:r>
+        <w:rPr>
+          <w:rFonts w:ascii="JetBrains Mono" w:eastAsia="Times New Roman" w:hAnsi="JetBrains Mono" w:cs="Courier New"/>
+          <w:color w:val="57AAF7"/>
+          <w:kern w:val="0"/>
+          <w:sz w:val="20"/>
+          <w:szCs w:val="20"/>
+          <w:lang w:eastAsia="en-IL"/>
+          <w14:ligatures w14:val="none"/>
+        </w:rPr>
+        <w:t>}</w:t>
+      </w:r>
+      <w:r>
+        <w:rPr>
+          <w:rFonts w:ascii="JetBrains Mono" w:eastAsia="Times New Roman" w:hAnsi="JetBrains Mono" w:cs="Courier New"/>
+          <w:color w:val="BCBEC4"/>
+          <w:kern w:val="0"/>
+          <w:sz w:val="20"/>
+          <w:szCs w:val="20"/>
+          <w:lang w:eastAsia="en-IL"/>
+          <w14:ligatures w14:val="none"/>
+        </w:rPr>
+        <w:t>;</w:t>
+      </w:r>
+      <w:r>
+        <w:rPr>
+          <w:rFonts w:ascii="JetBrains Mono" w:eastAsia="Times New Roman" w:hAnsi="JetBrains Mono" w:cs="Courier New"/>
+          <w:color w:val="BCBEC4"/>
+          <w:kern w:val="0"/>
+          <w:sz w:val="20"/>
+          <w:szCs w:val="20"/>
+          <w:lang w:eastAsia="en-IL"/>
+          <w14:ligatures w14:val="none"/>
+        </w:rPr>
+        <w:br/>
+      </w:r>
+      <w:r>
+        <w:rPr>
+          <w:rFonts w:ascii="JetBrains Mono" w:eastAsia="Times New Roman" w:hAnsi="JetBrains Mono" w:cs="Courier New"/>
+          <w:color w:val="BCBEC4"/>
+          <w:kern w:val="0"/>
+          <w:sz w:val="20"/>
+          <w:szCs w:val="20"/>
+          <w:lang w:eastAsia="en-IL"/>
+          <w14:ligatures w14:val="none"/>
+        </w:rPr>
+        <w:br/>
+        <w:t xml:space="preserve">    </w:t>
+      </w:r>
+      <w:r>
+        <w:rPr>
+          <w:rFonts w:ascii="JetBrains Mono" w:eastAsia="Times New Roman" w:hAnsi="JetBrains Mono" w:cs="Courier New"/>
+          <w:color w:val="CF8E6D"/>
+          <w:kern w:val="0"/>
+          <w:sz w:val="20"/>
+          <w:szCs w:val="20"/>
+          <w:lang w:eastAsia="en-IL"/>
+          <w14:ligatures w14:val="none"/>
+        </w:rPr>
+        <w:t xml:space="preserve">return </w:t>
+      </w:r>
+      <w:r>
+        <w:rPr>
+          <w:rFonts w:ascii="JetBrains Mono" w:eastAsia="Times New Roman" w:hAnsi="JetBrains Mono" w:cs="Courier New"/>
+          <w:color w:val="BCBEC4"/>
+          <w:kern w:val="0"/>
+          <w:sz w:val="20"/>
+          <w:szCs w:val="20"/>
+          <w:lang w:eastAsia="en-IL"/>
+          <w14:ligatures w14:val="none"/>
+        </w:rPr>
+        <w:t>d</w:t>
+      </w:r>
+      <w:r>
+        <w:rPr>
+          <w:rFonts w:ascii="JetBrains Mono" w:eastAsia="Times New Roman" w:hAnsi="JetBrains Mono" w:cs="Courier New"/>
+          <w:color w:val="BCBEC4"/>
+          <w:kern w:val="0"/>
+          <w:sz w:val="20"/>
+          <w:szCs w:val="20"/>
+          <w:lang w:eastAsia="en-IL"/>
+          <w14:ligatures w14:val="none"/>
+        </w:rPr>
+        <w:t>istribution</w:t>
+      </w:r>
+      <w:r>
+        <w:rPr>
+          <w:rFonts w:ascii="JetBrains Mono" w:eastAsia="Times New Roman" w:hAnsi="JetBrains Mono" w:cs="Courier New"/>
+          <w:color w:val="BCBEC4"/>
+          <w:kern w:val="0"/>
+          <w:sz w:val="20"/>
+          <w:szCs w:val="20"/>
+          <w:lang w:eastAsia="en-IL"/>
+          <w14:ligatures w14:val="none"/>
+        </w:rPr>
+        <w:t>(g</w:t>
+      </w:r>
+      <w:r>
+        <w:rPr>
+          <w:rFonts w:ascii="JetBrains Mono" w:eastAsia="Times New Roman" w:hAnsi="JetBrains Mono" w:cs="Courier New"/>
+          <w:color w:val="BCBEC4"/>
+          <w:kern w:val="0"/>
+          <w:sz w:val="20"/>
+          <w:szCs w:val="20"/>
+          <w:lang w:eastAsia="en-IL"/>
+          <w14:ligatures w14:val="none"/>
+        </w:rPr>
+        <w:t>enerate</w:t>
+      </w:r>
+      <w:r>
+        <w:rPr>
+          <w:rFonts w:ascii="JetBrains Mono" w:eastAsia="Times New Roman" w:hAnsi="JetBrains Mono" w:cs="Courier New"/>
+          <w:color w:val="BCBEC4"/>
+          <w:kern w:val="0"/>
+          <w:sz w:val="20"/>
+          <w:szCs w:val="20"/>
+          <w:lang w:eastAsia="en-IL"/>
+          <w14:ligatures w14:val="none"/>
+        </w:rPr>
+        <w:t>);</w:t>
+      </w:r>
+      <w:r>
+        <w:rPr>
+          <w:rFonts w:ascii="JetBrains Mono" w:eastAsia="Times New Roman" w:hAnsi="JetBrains Mono" w:cs="Courier New"/>
+          <w:color w:val="BCBEC4"/>
+          <w:kern w:val="0"/>
+          <w:sz w:val="20"/>
+          <w:szCs w:val="20"/>
+          <w:lang w:eastAsia="en-IL"/>
+          <w14:ligatures w14:val="none"/>
+        </w:rPr>
+        <w:br/>
+        <w:t>}</w:t>
+      </w:r>
+    </w:p>
+    <w:p>
+      <w:pPr>
+        <w:pStyle w:val="ListParagraph"/>
+      </w:pPr>
+    </w:p>
+    <w:p>
+      <w:pPr>
+        <w:pStyle w:val="ListParagraph"/>
+        <w:numPr>
+          <w:ilvl w:val="0"/>
+          <w:numId w:val="2"/>
+        </w:numPr>
+      </w:pPr>
+      <w:r>
+        <w:rPr>
+          <w:b/>
+          <w:bCs/>
+          <w:color w:val="FF0000"/>
+        </w:rPr>
+        <w:lastRenderedPageBreak/>
+        <w:t>Chrono library</w:t>
+      </w:r>
+      <w:r>
+        <w:t>: handles time management – use to measure runtime by sampling before and after execution of a code block -</w:t>
+      </w:r>
+      <w:r>
+        <w:rPr>
+          <w:noProof/>
+        </w:rPr>
+        <w:drawing>
+          <wp:inline distT="0" distB="0" distL="0" distR="0" wp14:anchorId="35D53A87" wp14:editId="50331FB0">
+            <wp:extent cx="3943900" cy="1276528"/>
+            <wp:effectExtent l="0" t="0" r="0" b="0"/>
+            <wp:docPr id="647025631" name="Picture 1"/>
+            <wp:cNvGraphicFramePr>
+              <a:graphicFrameLocks xmlns:a="http://schemas.openxmlformats.org/drawingml/2006/main" noChangeAspect="1"/>
+            </wp:cNvGraphicFramePr>
+            <a:graphic xmlns:a="http://schemas.openxmlformats.org/drawingml/2006/main">
+              <a:graphicData uri="http://schemas.openxmlformats.org/drawingml/2006/picture">
+                <pic:pic xmlns:pic="http://schemas.openxmlformats.org/drawingml/2006/picture">
+                  <pic:nvPicPr>
+                    <pic:cNvPr id="647025631" name=""/>
+                    <pic:cNvPicPr/>
+                  </pic:nvPicPr>
+                  <pic:blipFill>
+                    <a:blip r:embed="rId16"/>
+                    <a:stretch>
+                      <a:fillRect/>
+                    </a:stretch>
+                  </pic:blipFill>
+                  <pic:spPr>
+                    <a:xfrm>
+                      <a:off x="0" y="0"/>
+                      <a:ext cx="3943900" cy="1276528"/>
+                    </a:xfrm>
+                    <a:prstGeom prst="rect">
+                      <a:avLst/>
+                    </a:prstGeom>
+                  </pic:spPr>
+                </pic:pic>
+              </a:graphicData>
+            </a:graphic>
+          </wp:inline>
+        </w:drawing>
+      </w:r>
+    </w:p>
+    <w:p>
+      <w:pPr>
+        <w:ind w:left="720"/>
+        <w:rPr>
+          <w:noProof/>
+        </w:rPr>
+      </w:pPr>
+      <w:r>
+        <w:t>Also provides date and more time options:</w:t>
+      </w:r>
+      <w:r>
+        <w:rPr>
+          <w:noProof/>
+        </w:rPr>
+        <w:t xml:space="preserve"> </w:t>
+      </w:r>
+      <w:r>
+        <w:rPr>
+          <w:noProof/>
+        </w:rPr>
+        <w:drawing>
+          <wp:inline distT="0" distB="0" distL="0" distR="0" wp14:anchorId="5DB6DAE0" wp14:editId="7B6354AE">
+            <wp:extent cx="5731510" cy="3258820"/>
+            <wp:effectExtent l="0" t="0" r="2540" b="0"/>
+            <wp:docPr id="1399530033" name="Picture 1"/>
+            <wp:cNvGraphicFramePr>
+              <a:graphicFrameLocks xmlns:a="http://schemas.openxmlformats.org/drawingml/2006/main" noChangeAspect="1"/>
+            </wp:cNvGraphicFramePr>
+            <a:graphic xmlns:a="http://schemas.openxmlformats.org/drawingml/2006/main">
+              <a:graphicData uri="http://schemas.openxmlformats.org/drawingml/2006/picture">
+                <pic:pic xmlns:pic="http://schemas.openxmlformats.org/drawingml/2006/picture">
+                  <pic:nvPicPr>
+                    <pic:cNvPr id="1399530033" name=""/>
+                    <pic:cNvPicPr/>
+                  </pic:nvPicPr>
+                  <pic:blipFill>
+                    <a:blip r:embed="rId17"/>
+                    <a:stretch>
+                      <a:fillRect/>
+                    </a:stretch>
+                  </pic:blipFill>
+                  <pic:spPr>
+                    <a:xfrm>
+                      <a:off x="0" y="0"/>
+                      <a:ext cx="5731510" cy="3258820"/>
+                    </a:xfrm>
+                    <a:prstGeom prst="rect">
+                      <a:avLst/>
+                    </a:prstGeom>
+                  </pic:spPr>
+                </pic:pic>
+              </a:graphicData>
+            </a:graphic>
+          </wp:inline>
+        </w:drawing>
+      </w:r>
+    </w:p>
+    <w:p>
+      <w:pPr>
+        <w:ind w:left="720"/>
+        <w:rPr>
+          <w:noProof/>
+        </w:rPr>
+      </w:pPr>
+    </w:p>
+    <w:p>
+      <w:pPr>
+        <w:pStyle w:val="ListParagraph"/>
+        <w:numPr>
+          <w:ilvl w:val="0"/>
+          <w:numId w:val="2"/>
+        </w:numPr>
+      </w:pPr>
+      <w:r>
+        <w:rPr>
+          <w:b/>
+          <w:bCs/>
+          <w:color w:val="FF0000"/>
+        </w:rPr>
+        <w:t>Equality operator between floats</w:t>
+      </w:r>
+      <w:r>
+        <w:t xml:space="preserve">: When comparing between 2 floats we will use </w:t>
+      </w:r>
+      <w:proofErr w:type="spellStart"/>
+      <w:r>
+        <w:t>almost_equal</w:t>
+      </w:r>
+      <w:proofErr w:type="spellEnd"/>
+      <w:r>
+        <w:t xml:space="preserve"> method instead of equal method since the floats might differ by a very small diff (epsilon)</w:t>
+      </w:r>
+    </w:p>
+    <w:p/>
+    <w:p>
+      <w:pPr>
+        <w:pStyle w:val="ListParagraph"/>
+        <w:numPr>
+          <w:ilvl w:val="0"/>
+          <w:numId w:val="2"/>
+        </w:numPr>
+      </w:pPr>
+      <w:r>
+        <w:rPr>
+          <w:b/>
+          <w:bCs/>
+          <w:color w:val="FF0000"/>
+        </w:rPr>
+        <w:t>Lambda functions</w:t>
+      </w:r>
+      <w:r>
+        <w:t xml:space="preserve">: Shorten ‘spontaneously’ defined functions in which we will use to perform actions that we will create separate functions to perform them. The syntax of lambda function: </w:t>
+      </w:r>
+      <w:r>
+        <w:rPr>
+          <w:noProof/>
+        </w:rPr>
+        <w:drawing>
+          <wp:inline distT="0" distB="0" distL="0" distR="0" wp14:anchorId="1F2324A1" wp14:editId="7A9F8383">
+            <wp:extent cx="5731510" cy="582295"/>
+            <wp:effectExtent l="0" t="0" r="2540" b="8255"/>
+            <wp:docPr id="35214991" name="Picture 1"/>
+            <wp:cNvGraphicFramePr>
+              <a:graphicFrameLocks xmlns:a="http://schemas.openxmlformats.org/drawingml/2006/main" noChangeAspect="1"/>
+            </wp:cNvGraphicFramePr>
+            <a:graphic xmlns:a="http://schemas.openxmlformats.org/drawingml/2006/main">
+              <a:graphicData uri="http://schemas.openxmlformats.org/drawingml/2006/picture">
+                <pic:pic xmlns:pic="http://schemas.openxmlformats.org/drawingml/2006/picture">
+                  <pic:nvPicPr>
+                    <pic:cNvPr id="35214991" name=""/>
+                    <pic:cNvPicPr/>
+                  </pic:nvPicPr>
+                  <pic:blipFill>
+                    <a:blip r:embed="rId18"/>
+                    <a:stretch>
+                      <a:fillRect/>
+                    </a:stretch>
+                  </pic:blipFill>
+                  <pic:spPr>
+                    <a:xfrm>
+                      <a:off x="0" y="0"/>
+                      <a:ext cx="5731510" cy="582295"/>
+                    </a:xfrm>
+                    <a:prstGeom prst="rect">
+                      <a:avLst/>
+                    </a:prstGeom>
+                  </pic:spPr>
+                </pic:pic>
+              </a:graphicData>
+            </a:graphic>
+          </wp:inline>
+        </w:drawing>
+      </w:r>
+    </w:p>
+    <w:p>
+      <w:pPr>
+        <w:ind w:left="720"/>
+        <w:rPr>
+          <w:lang w:val="en-US"/>
+        </w:rPr>
+      </w:pPr>
+      <w:r>
+        <w:t>Looking at the structure – the () and {} acts as a standard function, the captions list is for input variables from the outside into the logic of the lambda function (wtf?)</w:t>
+      </w:r>
+      <w:r>
+        <w:rPr>
+          <w:rFonts w:hint="cs"/>
+          <w:rtl/>
+        </w:rPr>
+        <w:t xml:space="preserve"> </w:t>
+      </w:r>
+    </w:p>
+    <w:p>
+      <w:pPr>
+        <w:ind w:left="720"/>
+      </w:pPr>
+      <w:r>
+        <w:lastRenderedPageBreak/>
+        <w:t>(Note – in C++20 we don’t have to apply N in the Caption list)</w:t>
+      </w:r>
+    </w:p>
+    <w:p>
+      <w:pPr>
+        <w:pStyle w:val="ListParagraph"/>
+        <w:numPr>
+          <w:ilvl w:val="0"/>
+          <w:numId w:val="2"/>
+        </w:numPr>
+      </w:pPr>
+      <w:proofErr w:type="gramStart"/>
+      <w:r>
+        <w:rPr>
+          <w:b/>
+          <w:bCs/>
+          <w:color w:val="FF0000"/>
+        </w:rPr>
+        <w:t>std::generate</w:t>
+      </w:r>
+      <w:r>
+        <w:t>:</w:t>
+      </w:r>
+      <w:proofErr w:type="gramEnd"/>
+      <w:r>
+        <w:t xml:space="preserve"> calls a function on a series of elements in a defined range, can also be lambda function. Use case: </w:t>
+      </w:r>
+    </w:p>
+    <w:p>
+      <w:pPr>
+        <w:pStyle w:val="ListParagraph"/>
+        <w:numPr>
+          <w:ilvl w:val="0"/>
+          <w:numId w:val="2"/>
+        </w:numPr>
+        <w:shd w:val="clear" w:color="auto" w:fill="1E1F22"/>
+        <w:tabs>
+          <w:tab w:val="left" w:pos="916"/>
+          <w:tab w:val="left" w:pos="1832"/>
+          <w:tab w:val="left" w:pos="2748"/>
+          <w:tab w:val="left" w:pos="3664"/>
+          <w:tab w:val="left" w:pos="4580"/>
+          <w:tab w:val="left" w:pos="5496"/>
+          <w:tab w:val="left" w:pos="6412"/>
+          <w:tab w:val="left" w:pos="7328"/>
+          <w:tab w:val="left" w:pos="8244"/>
+          <w:tab w:val="left" w:pos="9160"/>
+          <w:tab w:val="left" w:pos="10076"/>
+          <w:tab w:val="left" w:pos="10992"/>
+          <w:tab w:val="left" w:pos="11908"/>
+          <w:tab w:val="left" w:pos="12824"/>
+          <w:tab w:val="left" w:pos="13740"/>
+          <w:tab w:val="left" w:pos="14656"/>
+        </w:tabs>
+        <w:spacing w:after="0" w:line="240" w:lineRule="auto"/>
+        <w:rPr>
+          <w:rFonts w:ascii="JetBrains Mono" w:eastAsia="Times New Roman" w:hAnsi="JetBrains Mono" w:cs="Courier New"/>
+          <w:color w:val="BCBEC4"/>
+          <w:kern w:val="0"/>
+          <w:sz w:val="20"/>
+          <w:szCs w:val="20"/>
+          <w:lang w:eastAsia="en-IL"/>
+          <w14:ligatures w14:val="none"/>
+        </w:rPr>
+      </w:pPr>
+      <w:r>
+        <w:rPr>
+          <w:rFonts w:ascii="JetBrains Mono" w:eastAsia="Times New Roman" w:hAnsi="JetBrains Mono" w:cs="Courier New"/>
+          <w:color w:val="CF8E6D"/>
+          <w:kern w:val="0"/>
+          <w:sz w:val="20"/>
+          <w:szCs w:val="20"/>
+          <w:lang w:eastAsia="en-IL"/>
+          <w14:ligatures w14:val="none"/>
+        </w:rPr>
+        <w:t xml:space="preserve">auto </w:t>
+      </w:r>
+      <w:proofErr w:type="spellStart"/>
+      <w:r>
+        <w:rPr>
+          <w:rFonts w:ascii="JetBrains Mono" w:eastAsia="Times New Roman" w:hAnsi="JetBrains Mono" w:cs="Courier New"/>
+          <w:color w:val="BCBEC4"/>
+          <w:kern w:val="0"/>
+          <w:sz w:val="20"/>
+          <w:szCs w:val="20"/>
+          <w:lang w:eastAsia="en-IL"/>
+          <w14:ligatures w14:val="none"/>
+        </w:rPr>
+        <w:t>my_vector</w:t>
+      </w:r>
+      <w:proofErr w:type="spellEnd"/>
+      <w:r>
+        <w:rPr>
+          <w:rFonts w:ascii="JetBrains Mono" w:eastAsia="Times New Roman" w:hAnsi="JetBrains Mono" w:cs="Courier New"/>
+          <w:color w:val="BCBEC4"/>
+          <w:kern w:val="0"/>
+          <w:sz w:val="20"/>
+          <w:szCs w:val="20"/>
+          <w:lang w:eastAsia="en-IL"/>
+          <w14:ligatures w14:val="none"/>
+        </w:rPr>
+        <w:t xml:space="preserve"> </w:t>
+      </w:r>
+      <w:r>
+        <w:rPr>
+          <w:rFonts w:ascii="JetBrains Mono" w:eastAsia="Times New Roman" w:hAnsi="JetBrains Mono" w:cs="Courier New"/>
+          <w:color w:val="57AAF7"/>
+          <w:kern w:val="0"/>
+          <w:sz w:val="20"/>
+          <w:szCs w:val="20"/>
+          <w:lang w:eastAsia="en-IL"/>
+          <w14:ligatures w14:val="none"/>
+        </w:rPr>
+        <w:t xml:space="preserve">= </w:t>
+      </w:r>
+      <w:proofErr w:type="gramStart"/>
+      <w:r>
+        <w:rPr>
+          <w:rFonts w:ascii="JetBrains Mono" w:eastAsia="Times New Roman" w:hAnsi="JetBrains Mono" w:cs="Courier New"/>
+          <w:color w:val="BCBEC4"/>
+          <w:kern w:val="0"/>
+          <w:sz w:val="20"/>
+          <w:szCs w:val="20"/>
+          <w:lang w:eastAsia="en-IL"/>
+          <w14:ligatures w14:val="none"/>
+        </w:rPr>
+        <w:t>std::</w:t>
+      </w:r>
+      <w:proofErr w:type="gramEnd"/>
+      <w:r>
+        <w:rPr>
+          <w:rFonts w:ascii="JetBrains Mono" w:eastAsia="Times New Roman" w:hAnsi="JetBrains Mono" w:cs="Courier New"/>
+          <w:color w:val="BCBEC4"/>
+          <w:kern w:val="0"/>
+          <w:sz w:val="20"/>
+          <w:szCs w:val="20"/>
+          <w:lang w:eastAsia="en-IL"/>
+          <w14:ligatures w14:val="none"/>
+        </w:rPr>
+        <w:t>vector&lt;</w:t>
+      </w:r>
+      <w:proofErr w:type="gramStart"/>
+      <w:r>
+        <w:rPr>
+          <w:rFonts w:ascii="JetBrains Mono" w:eastAsia="Times New Roman" w:hAnsi="JetBrains Mono" w:cs="Courier New"/>
+          <w:color w:val="BCBEC4"/>
+          <w:kern w:val="0"/>
+          <w:sz w:val="20"/>
+          <w:szCs w:val="20"/>
+          <w:lang w:eastAsia="en-IL"/>
+          <w14:ligatures w14:val="none"/>
+        </w:rPr>
+        <w:t>std::</w:t>
+      </w:r>
+      <w:proofErr w:type="gramEnd"/>
+      <w:r>
+        <w:rPr>
+          <w:rFonts w:ascii="JetBrains Mono" w:eastAsia="Times New Roman" w:hAnsi="JetBrains Mono" w:cs="Courier New"/>
+          <w:color w:val="BCBEC4"/>
+          <w:kern w:val="0"/>
+          <w:sz w:val="20"/>
+          <w:szCs w:val="20"/>
+          <w:lang w:eastAsia="en-IL"/>
+          <w14:ligatures w14:val="none"/>
+        </w:rPr>
+        <w:t>int32_t</w:t>
+      </w:r>
+      <w:proofErr w:type="gramStart"/>
+      <w:r>
+        <w:rPr>
+          <w:rFonts w:ascii="JetBrains Mono" w:eastAsia="Times New Roman" w:hAnsi="JetBrains Mono" w:cs="Courier New"/>
+          <w:color w:val="BCBEC4"/>
+          <w:kern w:val="0"/>
+          <w:sz w:val="20"/>
+          <w:szCs w:val="20"/>
+          <w:lang w:eastAsia="en-IL"/>
+          <w14:ligatures w14:val="none"/>
+        </w:rPr>
+        <w:t>&gt;</w:t>
+      </w:r>
+      <w:r>
+        <w:rPr>
+          <w:rFonts w:ascii="JetBrains Mono" w:eastAsia="Times New Roman" w:hAnsi="JetBrains Mono" w:cs="Courier New"/>
+          <w:color w:val="57AAF7"/>
+          <w:kern w:val="0"/>
+          <w:sz w:val="20"/>
+          <w:szCs w:val="20"/>
+          <w:lang w:eastAsia="en-IL"/>
+          <w14:ligatures w14:val="none"/>
+        </w:rPr>
+        <w:t>(</w:t>
+      </w:r>
+      <w:proofErr w:type="gramEnd"/>
+      <w:r>
+        <w:rPr>
+          <w:rFonts w:ascii="JetBrains Mono" w:eastAsia="Times New Roman" w:hAnsi="JetBrains Mono" w:cs="Courier New"/>
+          <w:i/>
+          <w:iCs/>
+          <w:color w:val="C77DBB"/>
+          <w:kern w:val="0"/>
+          <w:sz w:val="20"/>
+          <w:szCs w:val="20"/>
+          <w:lang w:eastAsia="en-IL"/>
+          <w14:ligatures w14:val="none"/>
+        </w:rPr>
+        <w:t>NUM_ELEMENTS</w:t>
+      </w:r>
+      <w:r>
+        <w:rPr>
+          <w:rFonts w:ascii="JetBrains Mono" w:eastAsia="Times New Roman" w:hAnsi="JetBrains Mono" w:cs="Courier New"/>
+          <w:color w:val="BCBEC4"/>
+          <w:kern w:val="0"/>
+          <w:sz w:val="20"/>
+          <w:szCs w:val="20"/>
+          <w:lang w:eastAsia="en-IL"/>
+          <w14:ligatures w14:val="none"/>
+        </w:rPr>
+        <w:t xml:space="preserve">, </w:t>
+      </w:r>
+      <w:r>
+        <w:rPr>
+          <w:rFonts w:ascii="JetBrains Mono" w:eastAsia="Times New Roman" w:hAnsi="JetBrains Mono" w:cs="Courier New"/>
+          <w:color w:val="2AACB8"/>
+          <w:kern w:val="0"/>
+          <w:sz w:val="20"/>
+          <w:szCs w:val="20"/>
+          <w:lang w:eastAsia="en-IL"/>
+          <w14:ligatures w14:val="none"/>
+        </w:rPr>
+        <w:t>0U</w:t>
+      </w:r>
+      <w:r>
+        <w:rPr>
+          <w:rFonts w:ascii="JetBrains Mono" w:eastAsia="Times New Roman" w:hAnsi="JetBrains Mono" w:cs="Courier New"/>
+          <w:color w:val="57AAF7"/>
+          <w:kern w:val="0"/>
+          <w:sz w:val="20"/>
+          <w:szCs w:val="20"/>
+          <w:lang w:eastAsia="en-IL"/>
+          <w14:ligatures w14:val="none"/>
+        </w:rPr>
+        <w:t>)</w:t>
+      </w:r>
+      <w:r>
+        <w:rPr>
+          <w:rFonts w:ascii="JetBrains Mono" w:eastAsia="Times New Roman" w:hAnsi="JetBrains Mono" w:cs="Courier New"/>
+          <w:color w:val="BCBEC4"/>
+          <w:kern w:val="0"/>
+          <w:sz w:val="20"/>
+          <w:szCs w:val="20"/>
+          <w:lang w:eastAsia="en-IL"/>
+          <w14:ligatures w14:val="none"/>
+        </w:rPr>
+        <w:t>;</w:t>
+      </w:r>
+      <w:r>
+        <w:rPr>
+          <w:rFonts w:ascii="JetBrains Mono" w:eastAsia="Times New Roman" w:hAnsi="JetBrains Mono" w:cs="Courier New"/>
+          <w:color w:val="BCBEC4"/>
+          <w:kern w:val="0"/>
+          <w:sz w:val="20"/>
+          <w:szCs w:val="20"/>
+          <w:lang w:eastAsia="en-IL"/>
+          <w14:ligatures w14:val="none"/>
+        </w:rPr>
+        <w:br/>
+      </w:r>
+      <w:proofErr w:type="gramStart"/>
+      <w:r>
+        <w:rPr>
+          <w:rFonts w:ascii="JetBrains Mono" w:eastAsia="Times New Roman" w:hAnsi="JetBrains Mono" w:cs="Courier New"/>
+          <w:color w:val="BCBEC4"/>
+          <w:kern w:val="0"/>
+          <w:sz w:val="20"/>
+          <w:szCs w:val="20"/>
+          <w:lang w:eastAsia="en-IL"/>
+          <w14:ligatures w14:val="none"/>
+        </w:rPr>
+        <w:t>std::</w:t>
+      </w:r>
+      <w:proofErr w:type="gramEnd"/>
+      <w:r>
+        <w:rPr>
+          <w:rFonts w:ascii="JetBrains Mono" w:eastAsia="Times New Roman" w:hAnsi="JetBrains Mono" w:cs="Courier New"/>
+          <w:color w:val="56A8F5"/>
+          <w:kern w:val="0"/>
+          <w:sz w:val="20"/>
+          <w:szCs w:val="20"/>
+          <w:lang w:eastAsia="en-IL"/>
+          <w14:ligatures w14:val="none"/>
+        </w:rPr>
+        <w:t>generate</w:t>
+      </w:r>
+      <w:r>
+        <w:rPr>
+          <w:rFonts w:ascii="JetBrains Mono" w:eastAsia="Times New Roman" w:hAnsi="JetBrains Mono" w:cs="Courier New"/>
+          <w:color w:val="BCBEC4"/>
+          <w:kern w:val="0"/>
+          <w:sz w:val="20"/>
+          <w:szCs w:val="20"/>
+          <w:lang w:eastAsia="en-IL"/>
+          <w14:ligatures w14:val="none"/>
+        </w:rPr>
+        <w:t>(</w:t>
+      </w:r>
+      <w:proofErr w:type="spellStart"/>
+      <w:r>
+        <w:rPr>
+          <w:rFonts w:ascii="JetBrains Mono" w:eastAsia="Times New Roman" w:hAnsi="JetBrains Mono" w:cs="Courier New"/>
+          <w:color w:val="BCBEC4"/>
+          <w:kern w:val="0"/>
+          <w:sz w:val="20"/>
+          <w:szCs w:val="20"/>
+          <w:lang w:eastAsia="en-IL"/>
+          <w14:ligatures w14:val="none"/>
+        </w:rPr>
+        <w:t>my_</w:t>
+      </w:r>
+      <w:proofErr w:type="gramStart"/>
+      <w:r>
+        <w:rPr>
+          <w:rFonts w:ascii="JetBrains Mono" w:eastAsia="Times New Roman" w:hAnsi="JetBrains Mono" w:cs="Courier New"/>
+          <w:color w:val="BCBEC4"/>
+          <w:kern w:val="0"/>
+          <w:sz w:val="20"/>
+          <w:szCs w:val="20"/>
+          <w:lang w:eastAsia="en-IL"/>
+          <w14:ligatures w14:val="none"/>
+        </w:rPr>
+        <w:t>vector.</w:t>
+      </w:r>
+      <w:r>
+        <w:rPr>
+          <w:rFonts w:ascii="JetBrains Mono" w:eastAsia="Times New Roman" w:hAnsi="JetBrains Mono" w:cs="Courier New"/>
+          <w:color w:val="57AAF7"/>
+          <w:kern w:val="0"/>
+          <w:sz w:val="20"/>
+          <w:szCs w:val="20"/>
+          <w:lang w:eastAsia="en-IL"/>
+          <w14:ligatures w14:val="none"/>
+        </w:rPr>
+        <w:t>begin</w:t>
+      </w:r>
+      <w:proofErr w:type="spellEnd"/>
+      <w:proofErr w:type="gramEnd"/>
+      <w:r>
+        <w:rPr>
+          <w:rFonts w:ascii="JetBrains Mono" w:eastAsia="Times New Roman" w:hAnsi="JetBrains Mono" w:cs="Courier New"/>
+          <w:color w:val="BCBEC4"/>
+          <w:kern w:val="0"/>
+          <w:sz w:val="20"/>
+          <w:szCs w:val="20"/>
+          <w:lang w:eastAsia="en-IL"/>
+          <w14:ligatures w14:val="none"/>
+        </w:rPr>
+        <w:t xml:space="preserve">(), </w:t>
+      </w:r>
+      <w:proofErr w:type="spellStart"/>
+      <w:proofErr w:type="gramStart"/>
+      <w:r>
+        <w:rPr>
+          <w:rFonts w:ascii="JetBrains Mono" w:eastAsia="Times New Roman" w:hAnsi="JetBrains Mono" w:cs="Courier New"/>
+          <w:color w:val="BCBEC4"/>
+          <w:kern w:val="0"/>
+          <w:sz w:val="20"/>
+          <w:szCs w:val="20"/>
+          <w:lang w:eastAsia="en-IL"/>
+          <w14:ligatures w14:val="none"/>
+        </w:rPr>
+        <w:t>my_vector.</w:t>
+      </w:r>
+      <w:r>
+        <w:rPr>
+          <w:rFonts w:ascii="JetBrains Mono" w:eastAsia="Times New Roman" w:hAnsi="JetBrains Mono" w:cs="Courier New"/>
+          <w:color w:val="57AAF7"/>
+          <w:kern w:val="0"/>
+          <w:sz w:val="20"/>
+          <w:szCs w:val="20"/>
+          <w:lang w:eastAsia="en-IL"/>
+          <w14:ligatures w14:val="none"/>
+        </w:rPr>
+        <w:t>end</w:t>
+      </w:r>
+      <w:proofErr w:type="spellEnd"/>
+      <w:r>
+        <w:rPr>
+          <w:rFonts w:ascii="JetBrains Mono" w:eastAsia="Times New Roman" w:hAnsi="JetBrains Mono" w:cs="Courier New"/>
+          <w:color w:val="BCBEC4"/>
+          <w:kern w:val="0"/>
+          <w:sz w:val="20"/>
+          <w:szCs w:val="20"/>
+          <w:lang w:eastAsia="en-IL"/>
+          <w14:ligatures w14:val="none"/>
+        </w:rPr>
+        <w:t>(</w:t>
+      </w:r>
+      <w:proofErr w:type="gramEnd"/>
+      <w:r>
+        <w:rPr>
+          <w:rFonts w:ascii="JetBrains Mono" w:eastAsia="Times New Roman" w:hAnsi="JetBrains Mono" w:cs="Courier New"/>
+          <w:color w:val="BCBEC4"/>
+          <w:kern w:val="0"/>
+          <w:sz w:val="20"/>
+          <w:szCs w:val="20"/>
+          <w:lang w:eastAsia="en-IL"/>
+          <w14:ligatures w14:val="none"/>
+        </w:rPr>
+        <w:t xml:space="preserve">), </w:t>
+      </w:r>
+      <w:r>
+        <w:rPr>
+          <w:rFonts w:ascii="JetBrains Mono" w:eastAsia="Times New Roman" w:hAnsi="JetBrains Mono" w:cs="Courier New"/>
+          <w:color w:val="56A8F5"/>
+          <w:kern w:val="0"/>
+          <w:sz w:val="20"/>
+          <w:szCs w:val="20"/>
+          <w:lang w:eastAsia="en-IL"/>
+          <w14:ligatures w14:val="none"/>
+        </w:rPr>
+        <w:t>gen</w:t>
+      </w:r>
+      <w:r>
+        <w:rPr>
+          <w:rFonts w:ascii="JetBrains Mono" w:eastAsia="Times New Roman" w:hAnsi="JetBrains Mono" w:cs="Courier New"/>
+          <w:color w:val="BCBEC4"/>
+          <w:kern w:val="0"/>
+          <w:sz w:val="20"/>
+          <w:szCs w:val="20"/>
+          <w:lang w:eastAsia="en-IL"/>
+          <w14:ligatures w14:val="none"/>
+        </w:rPr>
+        <w:t>);</w:t>
+      </w:r>
+      <w:r>
+        <w:rPr>
+          <w:rFonts w:ascii="JetBrains Mono" w:eastAsia="Times New Roman" w:hAnsi="JetBrains Mono" w:cs="Courier New"/>
+          <w:color w:val="BCBEC4"/>
+          <w:kern w:val="0"/>
+          <w:sz w:val="20"/>
+          <w:szCs w:val="20"/>
+          <w:lang w:eastAsia="en-IL"/>
+          <w14:ligatures w14:val="none"/>
+        </w:rPr>
+        <w:br/>
+      </w:r>
+      <w:r>
+        <w:rPr>
+          <w:rFonts w:ascii="JetBrains Mono" w:eastAsia="Times New Roman" w:hAnsi="JetBrains Mono" w:cs="Courier New"/>
+          <w:color w:val="7A7E85"/>
+          <w:kern w:val="0"/>
+          <w:sz w:val="20"/>
+          <w:szCs w:val="20"/>
+          <w:lang w:eastAsia="en-IL"/>
+          <w14:ligatures w14:val="none"/>
+        </w:rPr>
+        <w:t xml:space="preserve">// </w:t>
+      </w:r>
+      <w:proofErr w:type="spellStart"/>
+      <w:r>
+        <w:rPr>
+          <w:rFonts w:ascii="JetBrains Mono" w:eastAsia="Times New Roman" w:hAnsi="JetBrains Mono" w:cs="Courier New"/>
+          <w:color w:val="7A7E85"/>
+          <w:kern w:val="0"/>
+          <w:sz w:val="20"/>
+          <w:szCs w:val="20"/>
+          <w:lang w:eastAsia="en-IL"/>
+          <w14:ligatures w14:val="none"/>
+        </w:rPr>
+        <w:t>print_vector</w:t>
+      </w:r>
+      <w:proofErr w:type="spellEnd"/>
+      <w:r>
+        <w:rPr>
+          <w:rFonts w:ascii="JetBrains Mono" w:eastAsia="Times New Roman" w:hAnsi="JetBrains Mono" w:cs="Courier New"/>
+          <w:color w:val="7A7E85"/>
+          <w:kern w:val="0"/>
+          <w:sz w:val="20"/>
+          <w:szCs w:val="20"/>
+          <w:lang w:eastAsia="en-IL"/>
+          <w14:ligatures w14:val="none"/>
+        </w:rPr>
+        <w:t>(</w:t>
+      </w:r>
+      <w:proofErr w:type="spellStart"/>
+      <w:r>
+        <w:rPr>
+          <w:rFonts w:ascii="JetBrains Mono" w:eastAsia="Times New Roman" w:hAnsi="JetBrains Mono" w:cs="Courier New"/>
+          <w:color w:val="7A7E85"/>
+          <w:kern w:val="0"/>
+          <w:sz w:val="20"/>
+          <w:szCs w:val="20"/>
+          <w:lang w:eastAsia="en-IL"/>
+          <w14:ligatures w14:val="none"/>
+        </w:rPr>
+        <w:t>my_vector</w:t>
+      </w:r>
+      <w:proofErr w:type="spellEnd"/>
+      <w:proofErr w:type="gramStart"/>
+      <w:r>
+        <w:rPr>
+          <w:rFonts w:ascii="JetBrains Mono" w:eastAsia="Times New Roman" w:hAnsi="JetBrains Mono" w:cs="Courier New"/>
+          <w:color w:val="7A7E85"/>
+          <w:kern w:val="0"/>
+          <w:sz w:val="20"/>
+          <w:szCs w:val="20"/>
+          <w:lang w:eastAsia="en-IL"/>
+          <w14:ligatures w14:val="none"/>
+        </w:rPr>
+        <w:t>);</w:t>
+      </w:r>
+      <w:proofErr w:type="gramEnd"/>
+    </w:p>
+    <w:p>
+      <w:pPr>
+        <w:pStyle w:val="ListParagraph"/>
+      </w:pPr>
+      <w:r>
+        <w:t>(same gen from earlier in that file)</w:t>
+      </w:r>
+    </w:p>
+    <w:p>
+      <w:pPr>
+        <w:pStyle w:val="ListParagraph"/>
+      </w:pPr>
+    </w:p>
+    <w:p>
+      <w:pPr>
+        <w:pStyle w:val="ListParagraph"/>
+        <w:numPr>
+          <w:ilvl w:val="0"/>
+          <w:numId w:val="3"/>
+        </w:numPr>
+      </w:pPr>
+      <w:proofErr w:type="gramStart"/>
+      <w:r>
+        <w:rPr>
+          <w:b/>
+          <w:bCs/>
+          <w:color w:val="FF0000"/>
+        </w:rPr>
+        <w:t>std::</w:t>
+      </w:r>
+      <w:proofErr w:type="gramEnd"/>
+      <w:r>
+        <w:rPr>
+          <w:b/>
+          <w:bCs/>
+          <w:color w:val="FF0000"/>
+        </w:rPr>
+        <w:t>transform</w:t>
+      </w:r>
+      <w:r>
+        <w:t>: a method that allows changing the values of a container with a (lambda or not) function of choice.,</w:t>
+      </w:r>
+    </w:p>
+    <w:p>
+      <w:pPr>
+        <w:pStyle w:val="ListParagraph"/>
+        <w:numPr>
+          <w:ilvl w:val="0"/>
+          <w:numId w:val="3"/>
+        </w:numPr>
+      </w:pPr>
+      <w:proofErr w:type="gramStart"/>
+      <w:r>
+        <w:rPr>
+          <w:b/>
+          <w:bCs/>
+          <w:color w:val="FF0000"/>
+        </w:rPr>
+        <w:t>std::</w:t>
+      </w:r>
+      <w:proofErr w:type="gramEnd"/>
+      <w:r>
+        <w:rPr>
+          <w:b/>
+          <w:bCs/>
+          <w:color w:val="FF0000"/>
+        </w:rPr>
+        <w:t>accumulate</w:t>
+      </w:r>
+      <w:r>
+        <w:t>: a method that allows summing up container values of choice, with a starting sum. Note: if you want to apply a calculation for each value before accumulating it to the sum, can also add a binary operator (can be a lambda function),</w:t>
+      </w:r>
+    </w:p>
+    <w:p>
+      <w:pPr>
+        <w:pStyle w:val="ListParagraph"/>
+        <w:numPr>
+          <w:ilvl w:val="0"/>
+          <w:numId w:val="3"/>
+        </w:numPr>
+        <w:rPr>
+          <w:b/>
+          <w:bCs/>
+          <w:color w:val="FF0000"/>
+        </w:rPr>
+      </w:pPr>
+      <w:proofErr w:type="gramStart"/>
+      <w:r>
+        <w:rPr>
+          <w:b/>
+          <w:bCs/>
+          <w:color w:val="FF0000"/>
+        </w:rPr>
+        <w:t>std::</w:t>
+      </w:r>
+      <w:proofErr w:type="gramEnd"/>
+      <w:r>
+        <w:rPr>
+          <w:b/>
+          <w:bCs/>
+          <w:color w:val="FF0000"/>
+        </w:rPr>
+        <w:t xml:space="preserve">remove, </w:t>
+      </w:r>
+      <w:proofErr w:type="gramStart"/>
+      <w:r>
+        <w:rPr>
+          <w:b/>
+          <w:bCs/>
+          <w:color w:val="FF0000"/>
+        </w:rPr>
+        <w:t>std::</w:t>
+      </w:r>
+      <w:proofErr w:type="spellStart"/>
+      <w:proofErr w:type="gramEnd"/>
+      <w:r>
+        <w:rPr>
+          <w:b/>
+          <w:bCs/>
+          <w:color w:val="FF0000"/>
+        </w:rPr>
+        <w:t>remove_</w:t>
+      </w:r>
+      <w:proofErr w:type="gramStart"/>
+      <w:r>
+        <w:rPr>
+          <w:b/>
+          <w:bCs/>
+          <w:color w:val="FF0000"/>
+        </w:rPr>
+        <w:t>if</w:t>
+      </w:r>
+      <w:proofErr w:type="spellEnd"/>
+      <w:r>
+        <w:rPr>
+          <w:b/>
+          <w:bCs/>
+          <w:color w:val="FF0000"/>
+        </w:rPr>
+        <w:t>,,</w:t>
+      </w:r>
+      <w:proofErr w:type="gramEnd"/>
+    </w:p>
+    <w:p>
+      <w:pPr>
+        <w:pStyle w:val="ListParagraph"/>
+        <w:numPr>
+          <w:ilvl w:val="0"/>
+          <w:numId w:val="3"/>
+        </w:numPr>
+      </w:pPr>
+      <w:proofErr w:type="gramStart"/>
+      <w:r>
+        <w:rPr>
+          <w:b/>
+          <w:bCs/>
+          <w:color w:val="FF0000"/>
+        </w:rPr>
+        <w:t>std::</w:t>
+      </w:r>
+      <w:proofErr w:type="gramEnd"/>
+      <w:r>
+        <w:rPr>
+          <w:b/>
+          <w:bCs/>
+          <w:color w:val="FF0000"/>
+        </w:rPr>
+        <w:t xml:space="preserve">replace, </w:t>
+      </w:r>
+      <w:proofErr w:type="gramStart"/>
+      <w:r>
+        <w:rPr>
+          <w:b/>
+          <w:bCs/>
+          <w:color w:val="FF0000"/>
+        </w:rPr>
+        <w:t>std::</w:t>
+      </w:r>
+      <w:proofErr w:type="spellStart"/>
+      <w:proofErr w:type="gramEnd"/>
+      <w:r>
+        <w:rPr>
+          <w:b/>
+          <w:bCs/>
+          <w:color w:val="FF0000"/>
+        </w:rPr>
+        <w:t>replace_if</w:t>
+      </w:r>
+      <w:proofErr w:type="spellEnd"/>
+      <w:r>
+        <w:t xml:space="preserve">: a method that iterates through a container and looks to replace a value (if exists) with a different value of choice. The </w:t>
+      </w:r>
+      <w:proofErr w:type="spellStart"/>
+      <w:r>
+        <w:t>replace_if</w:t>
+      </w:r>
+      <w:proofErr w:type="spellEnd"/>
+      <w:r>
+        <w:t xml:space="preserve"> allows having a unary (single) function to live up to the “if”,</w:t>
+      </w:r>
+    </w:p>
+    <w:p>
+      <w:pPr>
+        <w:pStyle w:val="ListParagraph"/>
+        <w:numPr>
+          <w:ilvl w:val="0"/>
+          <w:numId w:val="3"/>
+        </w:numPr>
+      </w:pPr>
+      <w:proofErr w:type="gramStart"/>
+      <w:r>
+        <w:rPr>
+          <w:b/>
+          <w:bCs/>
+          <w:color w:val="FF0000"/>
+        </w:rPr>
+        <w:t>std::sort</w:t>
+      </w:r>
+      <w:r>
+        <w:t>:</w:t>
+      </w:r>
+      <w:proofErr w:type="gramEnd"/>
+      <w:r>
+        <w:t xml:space="preserve"> allows sorting a container in a pre declared sorting condition,</w:t>
+      </w:r>
+    </w:p>
+    <w:p>
+      <w:pPr>
+        <w:pStyle w:val="ListParagraph"/>
+        <w:numPr>
+          <w:ilvl w:val="0"/>
+          <w:numId w:val="3"/>
+        </w:numPr>
+        <w:rPr>
+          <w:b/>
+          <w:bCs/>
+          <w:color w:val="FF0000"/>
+        </w:rPr>
+      </w:pPr>
+      <w:proofErr w:type="gramStart"/>
+      <w:r>
+        <w:rPr>
+          <w:b/>
+          <w:bCs/>
+          <w:color w:val="FF0000"/>
+        </w:rPr>
+        <w:t>std::</w:t>
+      </w:r>
+      <w:proofErr w:type="spellStart"/>
+      <w:proofErr w:type="gramEnd"/>
+      <w:r>
+        <w:rPr>
+          <w:b/>
+          <w:bCs/>
+          <w:color w:val="FF0000"/>
+        </w:rPr>
+        <w:t>all_of</w:t>
+      </w:r>
+      <w:proofErr w:type="spellEnd"/>
+      <w:r>
+        <w:rPr>
+          <w:b/>
+          <w:bCs/>
+          <w:color w:val="FF0000"/>
+        </w:rPr>
+        <w:t xml:space="preserve">, </w:t>
+      </w:r>
+      <w:proofErr w:type="gramStart"/>
+      <w:r>
+        <w:rPr>
+          <w:b/>
+          <w:bCs/>
+          <w:color w:val="FF0000"/>
+        </w:rPr>
+        <w:t>std::</w:t>
+      </w:r>
+      <w:proofErr w:type="spellStart"/>
+      <w:proofErr w:type="gramEnd"/>
+      <w:r>
+        <w:rPr>
+          <w:b/>
+          <w:bCs/>
+          <w:color w:val="FF0000"/>
+        </w:rPr>
+        <w:t>any_of</w:t>
+      </w:r>
+      <w:proofErr w:type="spellEnd"/>
+      <w:r>
+        <w:rPr>
+          <w:b/>
+          <w:bCs/>
+          <w:color w:val="FF0000"/>
+        </w:rPr>
+        <w:t xml:space="preserve">, </w:t>
+      </w:r>
+      <w:proofErr w:type="gramStart"/>
+      <w:r>
+        <w:rPr>
+          <w:b/>
+          <w:bCs/>
+          <w:color w:val="FF0000"/>
+        </w:rPr>
+        <w:t>std::</w:t>
+      </w:r>
+      <w:proofErr w:type="spellStart"/>
+      <w:proofErr w:type="gramEnd"/>
+      <w:r>
+        <w:rPr>
+          <w:b/>
+          <w:bCs/>
+          <w:color w:val="FF0000"/>
+        </w:rPr>
+        <w:t>none_</w:t>
+      </w:r>
+      <w:proofErr w:type="gramStart"/>
+      <w:r>
+        <w:rPr>
+          <w:b/>
+          <w:bCs/>
+          <w:color w:val="FF0000"/>
+        </w:rPr>
+        <w:t>of</w:t>
+      </w:r>
+      <w:proofErr w:type="spellEnd"/>
+      <w:r>
+        <w:rPr>
+          <w:b/>
+          <w:bCs/>
+          <w:color w:val="FF0000"/>
+        </w:rPr>
+        <w:t>:,</w:t>
+      </w:r>
+      <w:proofErr w:type="gramEnd"/>
+    </w:p>
+    <w:p>
+      <w:pPr>
+        <w:pStyle w:val="ListParagraph"/>
+        <w:numPr>
+          <w:ilvl w:val="0"/>
+          <w:numId w:val="3"/>
+        </w:numPr>
+      </w:pPr>
+      <w:proofErr w:type="gramStart"/>
+      <w:r>
+        <w:rPr>
+          <w:b/>
+          <w:bCs/>
+          <w:color w:val="FF0000"/>
+        </w:rPr>
+        <w:t>std::</w:t>
+      </w:r>
+      <w:proofErr w:type="gramEnd"/>
+      <w:r>
+        <w:rPr>
+          <w:b/>
+          <w:bCs/>
+          <w:color w:val="FF0000"/>
+        </w:rPr>
+        <w:t>function</w:t>
+      </w:r>
+      <w:r>
+        <w:t>: a container that allows holding a set of functions like this:</w:t>
+      </w:r>
+    </w:p>
+    <w:p>
+      <w:pPr>
+        <w:pStyle w:val="ListParagraph"/>
+      </w:pPr>
     </w:p>
     <w:sectPr>
-      <w:headerReference w:type="default" r:id="rId16"/>
+      <w:headerReference w:type="default" r:id="rId19"/>
       <w:pgSz w:w="11906" w:h="16838"/>
       <w:pgMar w:top="1440" w:right="1440" w:bottom="1440" w:left="1440" w:header="708" w:footer="708" w:gutter="0"/>
       <w:cols w:space="708"/>
@@ -1406,6 +3440,155 @@
     </w:lvl>
   </w:abstractNum>
   <w:abstractNum w:abstractNumId="1" w15:restartNumberingAfterBreak="0">
+    <w:nsid w:val="4A0F78EF"/>
+    <w:multiLevelType w:val="multilevel"/>
+    <w:tmpl w:val="6B10C806"/>
+    <w:lvl w:ilvl="0">
+      <w:start w:val="1"/>
+      <w:numFmt w:val="bullet"/>
+      <w:lvlText w:val=""/>
+      <w:lvlJc w:val="left"/>
+      <w:pPr>
+        <w:tabs>
+          <w:tab w:val="num" w:pos="720"/>
+        </w:tabs>
+        <w:ind w:left="720" w:hanging="360"/>
+      </w:pPr>
+      <w:rPr>
+        <w:rFonts w:ascii="Symbol" w:hAnsi="Symbol" w:hint="default"/>
+        <w:sz w:val="20"/>
+      </w:rPr>
+    </w:lvl>
+    <w:lvl w:ilvl="1" w:tentative="1">
+      <w:start w:val="1"/>
+      <w:numFmt w:val="bullet"/>
+      <w:lvlText w:val=""/>
+      <w:lvlJc w:val="left"/>
+      <w:pPr>
+        <w:tabs>
+          <w:tab w:val="num" w:pos="1440"/>
+        </w:tabs>
+        <w:ind w:left="1440" w:hanging="360"/>
+      </w:pPr>
+      <w:rPr>
+        <w:rFonts w:ascii="Symbol" w:hAnsi="Symbol" w:hint="default"/>
+        <w:sz w:val="20"/>
+      </w:rPr>
+    </w:lvl>
+    <w:lvl w:ilvl="2" w:tentative="1">
+      <w:start w:val="1"/>
+      <w:numFmt w:val="bullet"/>
+      <w:lvlText w:val=""/>
+      <w:lvlJc w:val="left"/>
+      <w:pPr>
+        <w:tabs>
+          <w:tab w:val="num" w:pos="2160"/>
+        </w:tabs>
+        <w:ind w:left="2160" w:hanging="360"/>
+      </w:pPr>
+      <w:rPr>
+        <w:rFonts w:ascii="Symbol" w:hAnsi="Symbol" w:hint="default"/>
+        <w:sz w:val="20"/>
+      </w:rPr>
+    </w:lvl>
+    <w:lvl w:ilvl="3" w:tentative="1">
+      <w:start w:val="1"/>
+      <w:numFmt w:val="bullet"/>
+      <w:lvlText w:val=""/>
+      <w:lvlJc w:val="left"/>
+      <w:pPr>
+        <w:tabs>
+          <w:tab w:val="num" w:pos="2880"/>
+        </w:tabs>
+        <w:ind w:left="2880" w:hanging="360"/>
+      </w:pPr>
+      <w:rPr>
+        <w:rFonts w:ascii="Symbol" w:hAnsi="Symbol" w:hint="default"/>
+        <w:sz w:val="20"/>
+      </w:rPr>
+    </w:lvl>
+    <w:lvl w:ilvl="4" w:tentative="1">
+      <w:start w:val="1"/>
+      <w:numFmt w:val="bullet"/>
+      <w:lvlText w:val=""/>
+      <w:lvlJc w:val="left"/>
+      <w:pPr>
+        <w:tabs>
+          <w:tab w:val="num" w:pos="3600"/>
+        </w:tabs>
+        <w:ind w:left="3600" w:hanging="360"/>
+      </w:pPr>
+      <w:rPr>
+        <w:rFonts w:ascii="Symbol" w:hAnsi="Symbol" w:hint="default"/>
+        <w:sz w:val="20"/>
+      </w:rPr>
+    </w:lvl>
+    <w:lvl w:ilvl="5" w:tentative="1">
+      <w:start w:val="1"/>
+      <w:numFmt w:val="bullet"/>
+      <w:lvlText w:val=""/>
+      <w:lvlJc w:val="left"/>
+      <w:pPr>
+        <w:tabs>
+          <w:tab w:val="num" w:pos="4320"/>
+        </w:tabs>
+        <w:ind w:left="4320" w:hanging="360"/>
+      </w:pPr>
+      <w:rPr>
+        <w:rFonts w:ascii="Symbol" w:hAnsi="Symbol" w:hint="default"/>
+        <w:sz w:val="20"/>
+      </w:rPr>
+    </w:lvl>
+    <w:lvl w:ilvl="6" w:tentative="1">
+      <w:start w:val="1"/>
+      <w:numFmt w:val="bullet"/>
+      <w:lvlText w:val=""/>
+      <w:lvlJc w:val="left"/>
+      <w:pPr>
+        <w:tabs>
+          <w:tab w:val="num" w:pos="5040"/>
+        </w:tabs>
+        <w:ind w:left="5040" w:hanging="360"/>
+      </w:pPr>
+      <w:rPr>
+        <w:rFonts w:ascii="Symbol" w:hAnsi="Symbol" w:hint="default"/>
+        <w:sz w:val="20"/>
+      </w:rPr>
+    </w:lvl>
+    <w:lvl w:ilvl="7" w:tentative="1">
+      <w:start w:val="1"/>
+      <w:numFmt w:val="bullet"/>
+      <w:lvlText w:val=""/>
+      <w:lvlJc w:val="left"/>
+      <w:pPr>
+        <w:tabs>
+          <w:tab w:val="num" w:pos="5760"/>
+        </w:tabs>
+        <w:ind w:left="5760" w:hanging="360"/>
+      </w:pPr>
+      <w:rPr>
+        <w:rFonts w:ascii="Symbol" w:hAnsi="Symbol" w:hint="default"/>
+        <w:sz w:val="20"/>
+      </w:rPr>
+    </w:lvl>
+    <w:lvl w:ilvl="8" w:tentative="1">
+      <w:start w:val="1"/>
+      <w:numFmt w:val="bullet"/>
+      <w:lvlText w:val=""/>
+      <w:lvlJc w:val="left"/>
+      <w:pPr>
+        <w:tabs>
+          <w:tab w:val="num" w:pos="6480"/>
+        </w:tabs>
+        <w:ind w:left="6480" w:hanging="360"/>
+      </w:pPr>
+      <w:rPr>
+        <w:rFonts w:ascii="Symbol" w:hAnsi="Symbol" w:hint="default"/>
+        <w:sz w:val="20"/>
+      </w:rPr>
+    </w:lvl>
+  </w:abstractNum>
+  <w:abstractNum w:abstractNumId="2" w15:restartNumberingAfterBreak="0">
     <w:nsid w:val="79E51AE1"/>
     <w:multiLevelType w:val="hybridMultilevel"/>
     <w:tmpl w:val="8CCE466A"/>
@@ -1521,6 +3704,9 @@
     <w:abstractNumId w:val="0"/>
   </w:num>
   <w:num w:numId="2" w16cid:durableId="1677927111">
+    <w:abstractNumId w:val="2"/>
+  </w:num>
+  <w:num w:numId="3" w16cid:durableId="239952738">
     <w:abstractNumId w:val="1"/>
   </w:num>
 </w:numbering>
@@ -2129,7 +4315,6 @@
   <w:style w:type="character" w:default="1" w:styleId="DefaultParagraphFont">
     <w:name w:val="Default Paragraph Font"/>
     <w:uiPriority w:val="1"/>
-    <w:semiHidden/>
     <w:unhideWhenUsed/>
   </w:style>
   <w:style w:type="table" w:default="1" w:styleId="TableNormal">
@@ -2503,6 +4688,60 @@
       <w14:ligatures w14:val="none"/>
     </w:rPr>
   </w:style>
+  <w:style w:type="paragraph" w:styleId="HTMLPreformatted">
+    <w:name w:val="HTML Preformatted"/>
+    <w:basedOn w:val="Normal"/>
+    <w:link w:val="HTMLPreformattedChar"/>
+    <w:uiPriority w:val="99"/>
+    <w:semiHidden/>
+    <w:unhideWhenUsed/>
+    <w:rsid w:val="0091323F"/>
+    <w:pPr>
+      <w:tabs>
+        <w:tab w:val="left" w:pos="916"/>
+        <w:tab w:val="left" w:pos="1832"/>
+        <w:tab w:val="left" w:pos="2748"/>
+        <w:tab w:val="left" w:pos="3664"/>
+        <w:tab w:val="left" w:pos="4580"/>
+        <w:tab w:val="left" w:pos="5496"/>
+        <w:tab w:val="left" w:pos="6412"/>
+        <w:tab w:val="left" w:pos="7328"/>
+        <w:tab w:val="left" w:pos="8244"/>
+        <w:tab w:val="left" w:pos="9160"/>
+        <w:tab w:val="left" w:pos="10076"/>
+        <w:tab w:val="left" w:pos="10992"/>
+        <w:tab w:val="left" w:pos="11908"/>
+        <w:tab w:val="left" w:pos="12824"/>
+        <w:tab w:val="left" w:pos="13740"/>
+        <w:tab w:val="left" w:pos="14656"/>
+      </w:tabs>
+      <w:spacing w:after="0" w:line="240" w:lineRule="auto"/>
+    </w:pPr>
+    <w:rPr>
+      <w:rFonts w:ascii="Courier New" w:eastAsia="Times New Roman" w:hAnsi="Courier New" w:cs="Courier New"/>
+      <w:kern w:val="0"/>
+      <w:sz w:val="20"/>
+      <w:szCs w:val="20"/>
+      <w:lang w:eastAsia="en-IL"/>
+      <w14:ligatures w14:val="none"/>
+    </w:rPr>
+  </w:style>
+  <w:style w:type="character" w:customStyle="1" w:styleId="HTMLPreformattedChar">
+    <w:name w:val="HTML Preformatted Char"/>
+    <w:basedOn w:val="DefaultParagraphFont"/>
+    <w:link w:val="HTMLPreformatted"/>
+    <w:uiPriority w:val="99"/>
+    <w:semiHidden/>
+    <w:rsid w:val="0091323F"/>
+    <w:rPr>
+      <w:rFonts w:ascii="Courier New" w:eastAsia="Times New Roman" w:hAnsi="Courier New" w:cs="Courier New"/>
+      <w:kern w:val="0"/>
+      <w:sz w:val="20"/>
+      <w:szCs w:val="20"/>
+      <w:lang w:eastAsia="en-IL"/>
+      <w14:ligatures w14:val="none"/>
+    </w:rPr>
+  </w:style>
 </w:styles>
 </file>
 

</xml_diff>

<commit_message>
Completed chapter 8 + 9 Exercise
</commit_message>
<xml_diff>
--- a/cpp course key takeaways.docx
+++ b/cpp course key takeaways.docx
@@ -107,7 +107,6 @@
           <w:lang w:val="en-US"/>
         </w:rPr>
       </w:pPr>
-      <w:proofErr w:type="spellStart"/>
       <w:r>
         <w:rPr>
           <w:b/>
@@ -117,7 +116,6 @@
         </w:rPr>
         <w:t>Constexpr</w:t>
       </w:r>
-      <w:proofErr w:type="spellEnd"/>
       <w:r>
         <w:rPr>
           <w:color w:val="FF0000"/>
@@ -442,7 +440,6 @@
       <w:r>
         <w:t xml:space="preserve">False of a pointer == </w:t>
       </w:r>
-      <w:proofErr w:type="spellStart"/>
       <w:r>
         <w:rPr>
           <w:b/>
@@ -451,7 +448,6 @@
         </w:rPr>
         <w:t>nullptr</w:t>
       </w:r>
-      <w:proofErr w:type="spellEnd"/>
       <w:r>
         <w:t xml:space="preserve">, true of a </w:t>
       </w:r>
@@ -461,15 +457,7 @@
       </w:r>
       <w:proofErr w:type="gramEnd"/>
       <w:r>
-        <w:t xml:space="preserve">= </w:t>
-      </w:r>
-      <w:proofErr w:type="spellStart"/>
-      <w:r>
-        <w:t>nullptr</w:t>
-      </w:r>
-      <w:proofErr w:type="spellEnd"/>
-      <w:r>
-        <w:t xml:space="preserve"> (use in ifs) </w:t>
+        <w:t xml:space="preserve">= nullptr (use in ifs) </w:t>
       </w:r>
     </w:p>
     <w:p>
@@ -485,7 +473,6 @@
           <w:numId w:val="2"/>
         </w:numPr>
       </w:pPr>
-      <w:proofErr w:type="spellStart"/>
       <w:r>
         <w:rPr>
           <w:b/>
@@ -494,7 +481,6 @@
         </w:rPr>
         <w:t>lvalues</w:t>
       </w:r>
-      <w:proofErr w:type="spellEnd"/>
       <w:r>
         <w:t xml:space="preserve">: </w:t>
       </w:r>
@@ -515,7 +501,6 @@
           <w:numId w:val="2"/>
         </w:numPr>
       </w:pPr>
-      <w:proofErr w:type="spellStart"/>
       <w:r>
         <w:rPr>
           <w:b/>
@@ -524,7 +509,6 @@
         </w:rPr>
         <w:t>rvalues</w:t>
       </w:r>
-      <w:proofErr w:type="spellEnd"/>
       <w:r>
         <w:t xml:space="preserve">: </w:t>
       </w:r>
@@ -885,11 +869,9 @@
       <w:r>
         <w:t xml:space="preserve"> struct </w:t>
       </w:r>
-      <w:proofErr w:type="spellStart"/>
       <w:r>
         <w:t>aswell</w:t>
       </w:r>
-      <w:proofErr w:type="spellEnd"/>
       <w:r>
         <w:t>. Defined like this:</w:t>
       </w:r>
@@ -1275,7 +1257,6 @@
         </w:rPr>
         <w:t>std::</w:t>
       </w:r>
-      <w:proofErr w:type="spellStart"/>
       <w:proofErr w:type="gramEnd"/>
       <w:r>
         <w:rPr>
@@ -1294,7 +1275,6 @@
         </w:rPr>
         <w:t>view</w:t>
       </w:r>
-      <w:proofErr w:type="spellEnd"/>
       <w:r>
         <w:rPr>
           <w:color w:val="FF0000"/>
@@ -1320,14 +1300,9 @@
       <w:r>
         <w:t>std::</w:t>
       </w:r>
-      <w:proofErr w:type="spellStart"/>
       <w:proofErr w:type="gramEnd"/>
       <w:r>
-        <w:t>string_view</w:t>
-      </w:r>
-      <w:proofErr w:type="spellEnd"/>
-      <w:r>
-        <w:t xml:space="preserve"> – higher optimization.</w:t>
+        <w:t>string_view – higher optimization.</w:t>
       </w:r>
     </w:p>
     <w:p/>
@@ -1527,7 +1502,6 @@
         </w:rPr>
         <w:t>std::</w:t>
       </w:r>
-      <w:proofErr w:type="spellStart"/>
       <w:proofErr w:type="gramEnd"/>
       <w:r>
         <w:rPr>
@@ -1554,7 +1528,6 @@
         </w:rPr>
         <w:t>device</w:t>
       </w:r>
-      <w:proofErr w:type="spellEnd"/>
       <w:r>
         <w:rPr>
           <w:rFonts w:ascii="JetBrains Mono" w:eastAsia="Times New Roman" w:hAnsi="JetBrains Mono" w:cs="Courier New"/>
@@ -1841,7 +1814,6 @@
         </w:rPr>
         <w:t>std::</w:t>
       </w:r>
-      <w:proofErr w:type="spellStart"/>
       <w:proofErr w:type="gramEnd"/>
       <w:r>
         <w:rPr>
@@ -1853,20 +1825,7 @@
           <w:lang w:eastAsia="en-IL"/>
           <w14:ligatures w14:val="none"/>
         </w:rPr>
-        <w:t>uniform_int_distribution</w:t>
-      </w:r>
-      <w:proofErr w:type="spellEnd"/>
-      <w:r>
-        <w:rPr>
-          <w:rFonts w:ascii="JetBrains Mono" w:eastAsia="Times New Roman" w:hAnsi="JetBrains Mono" w:cs="Courier New"/>
-          <w:color w:val="BCBEC4"/>
-          <w:kern w:val="0"/>
-          <w:sz w:val="20"/>
-          <w:szCs w:val="20"/>
-          <w:lang w:eastAsia="en-IL"/>
-          <w14:ligatures w14:val="none"/>
-        </w:rPr>
-        <w:t>&lt;</w:t>
+        <w:t>uniform_int_distribution&lt;</w:t>
       </w:r>
       <w:proofErr w:type="gramStart"/>
       <w:r>
@@ -2251,15 +2210,7 @@
         <w:t>Equality operator between floats</w:t>
       </w:r>
       <w:r>
-        <w:t xml:space="preserve">: When comparing between 2 floats we will use </w:t>
-      </w:r>
-      <w:proofErr w:type="spellStart"/>
-      <w:r>
-        <w:t>almost_equal</w:t>
-      </w:r>
-      <w:proofErr w:type="spellEnd"/>
-      <w:r>
-        <w:t xml:space="preserve"> method instead of equal method since the floats might differ by a very small diff (epsilon)</w:t>
+        <w:t>: When comparing between 2 floats we will use almost_equal method instead of equal method since the floats might differ by a very small diff (epsilon)</w:t>
       </w:r>
     </w:p>
     <w:p/>
@@ -2424,7 +2375,6 @@
         </w:rPr>
         <w:t xml:space="preserve">auto </w:t>
       </w:r>
-      <w:proofErr w:type="spellStart"/>
       <w:r>
         <w:rPr>
           <w:rFonts w:ascii="JetBrains Mono" w:eastAsia="Times New Roman" w:hAnsi="JetBrains Mono" w:cs="Courier New"/>
@@ -2435,20 +2385,7 @@
           <w:lang w:eastAsia="en-IL"/>
           <w14:ligatures w14:val="none"/>
         </w:rPr>
-        <w:t>my_vector</w:t>
-      </w:r>
-      <w:proofErr w:type="spellEnd"/>
-      <w:r>
-        <w:rPr>
-          <w:rFonts w:ascii="JetBrains Mono" w:eastAsia="Times New Roman" w:hAnsi="JetBrains Mono" w:cs="Courier New"/>
-          <w:color w:val="BCBEC4"/>
-          <w:kern w:val="0"/>
-          <w:sz w:val="20"/>
-          <w:szCs w:val="20"/>
-          <w:lang w:eastAsia="en-IL"/>
-          <w14:ligatures w14:val="none"/>
-        </w:rPr>
-        <w:t xml:space="preserve"> </w:t>
+        <w:t xml:space="preserve">my_vector </w:t>
       </w:r>
       <w:r>
         <w:rPr>
@@ -2650,9 +2587,84 @@
           <w:lang w:eastAsia="en-IL"/>
           <w14:ligatures w14:val="none"/>
         </w:rPr>
+        <w:t>(my_</w:t>
+      </w:r>
+      <w:proofErr w:type="gramStart"/>
+      <w:r>
+        <w:rPr>
+          <w:rFonts w:ascii="JetBrains Mono" w:eastAsia="Times New Roman" w:hAnsi="JetBrains Mono" w:cs="Courier New"/>
+          <w:color w:val="BCBEC4"/>
+          <w:kern w:val="0"/>
+          <w:sz w:val="20"/>
+          <w:szCs w:val="20"/>
+          <w:lang w:eastAsia="en-IL"/>
+          <w14:ligatures w14:val="none"/>
+        </w:rPr>
+        <w:t>vector.</w:t>
+      </w:r>
+      <w:r>
+        <w:rPr>
+          <w:rFonts w:ascii="JetBrains Mono" w:eastAsia="Times New Roman" w:hAnsi="JetBrains Mono" w:cs="Courier New"/>
+          <w:color w:val="57AAF7"/>
+          <w:kern w:val="0"/>
+          <w:sz w:val="20"/>
+          <w:szCs w:val="20"/>
+          <w:lang w:eastAsia="en-IL"/>
+          <w14:ligatures w14:val="none"/>
+        </w:rPr>
+        <w:t>begin</w:t>
+      </w:r>
+      <w:proofErr w:type="gramEnd"/>
+      <w:r>
+        <w:rPr>
+          <w:rFonts w:ascii="JetBrains Mono" w:eastAsia="Times New Roman" w:hAnsi="JetBrains Mono" w:cs="Courier New"/>
+          <w:color w:val="BCBEC4"/>
+          <w:kern w:val="0"/>
+          <w:sz w:val="20"/>
+          <w:szCs w:val="20"/>
+          <w:lang w:eastAsia="en-IL"/>
+          <w14:ligatures w14:val="none"/>
+        </w:rPr>
+        <w:t xml:space="preserve">(), </w:t>
+      </w:r>
+      <w:proofErr w:type="gramStart"/>
+      <w:r>
+        <w:rPr>
+          <w:rFonts w:ascii="JetBrains Mono" w:eastAsia="Times New Roman" w:hAnsi="JetBrains Mono" w:cs="Courier New"/>
+          <w:color w:val="BCBEC4"/>
+          <w:kern w:val="0"/>
+          <w:sz w:val="20"/>
+          <w:szCs w:val="20"/>
+          <w:lang w:eastAsia="en-IL"/>
+          <w14:ligatures w14:val="none"/>
+        </w:rPr>
+        <w:t>my_vector.</w:t>
+      </w:r>
+      <w:r>
+        <w:rPr>
+          <w:rFonts w:ascii="JetBrains Mono" w:eastAsia="Times New Roman" w:hAnsi="JetBrains Mono" w:cs="Courier New"/>
+          <w:color w:val="57AAF7"/>
+          <w:kern w:val="0"/>
+          <w:sz w:val="20"/>
+          <w:szCs w:val="20"/>
+          <w:lang w:eastAsia="en-IL"/>
+          <w14:ligatures w14:val="none"/>
+        </w:rPr>
+        <w:t>end</w:t>
+      </w:r>
+      <w:r>
+        <w:rPr>
+          <w:rFonts w:ascii="JetBrains Mono" w:eastAsia="Times New Roman" w:hAnsi="JetBrains Mono" w:cs="Courier New"/>
+          <w:color w:val="BCBEC4"/>
+          <w:kern w:val="0"/>
+          <w:sz w:val="20"/>
+          <w:szCs w:val="20"/>
+          <w:lang w:eastAsia="en-IL"/>
+          <w14:ligatures w14:val="none"/>
+        </w:rPr>
         <w:t>(</w:t>
       </w:r>
-      <w:proofErr w:type="spellStart"/>
+      <w:proofErr w:type="gramEnd"/>
       <w:r>
         <w:rPr>
           <w:rFonts w:ascii="JetBrains Mono" w:eastAsia="Times New Roman" w:hAnsi="JetBrains Mono" w:cs="Courier New"/>
@@ -2663,9 +2675,20 @@
           <w:lang w:eastAsia="en-IL"/>
           <w14:ligatures w14:val="none"/>
         </w:rPr>
-        <w:t>my_</w:t>
-      </w:r>
-      <w:proofErr w:type="gramStart"/>
+        <w:t xml:space="preserve">), </w:t>
+      </w:r>
+      <w:r>
+        <w:rPr>
+          <w:rFonts w:ascii="JetBrains Mono" w:eastAsia="Times New Roman" w:hAnsi="JetBrains Mono" w:cs="Courier New"/>
+          <w:color w:val="56A8F5"/>
+          <w:kern w:val="0"/>
+          <w:sz w:val="20"/>
+          <w:szCs w:val="20"/>
+          <w:lang w:eastAsia="en-IL"/>
+          <w14:ligatures w14:val="none"/>
+        </w:rPr>
+        <w:t>gen</w:t>
+      </w:r>
       <w:r>
         <w:rPr>
           <w:rFonts w:ascii="JetBrains Mono" w:eastAsia="Times New Roman" w:hAnsi="JetBrains Mono" w:cs="Courier New"/>
@@ -2676,22 +2699,8 @@
           <w:lang w:eastAsia="en-IL"/>
           <w14:ligatures w14:val="none"/>
         </w:rPr>
-        <w:t>vector.</w:t>
-      </w:r>
-      <w:r>
-        <w:rPr>
-          <w:rFonts w:ascii="JetBrains Mono" w:eastAsia="Times New Roman" w:hAnsi="JetBrains Mono" w:cs="Courier New"/>
-          <w:color w:val="57AAF7"/>
-          <w:kern w:val="0"/>
-          <w:sz w:val="20"/>
-          <w:szCs w:val="20"/>
-          <w:lang w:eastAsia="en-IL"/>
-          <w14:ligatures w14:val="none"/>
-        </w:rPr>
-        <w:t>begin</w:t>
-      </w:r>
-      <w:proofErr w:type="spellEnd"/>
-      <w:proofErr w:type="gramEnd"/>
+        <w:t>);</w:t>
+      </w:r>
       <w:r>
         <w:rPr>
           <w:rFonts w:ascii="JetBrains Mono" w:eastAsia="Times New Roman" w:hAnsi="JetBrains Mono" w:cs="Courier New"/>
@@ -2702,94 +2711,6 @@
           <w:lang w:eastAsia="en-IL"/>
           <w14:ligatures w14:val="none"/>
         </w:rPr>
-        <w:t xml:space="preserve">(), </w:t>
-      </w:r>
-      <w:proofErr w:type="spellStart"/>
-      <w:proofErr w:type="gramStart"/>
-      <w:r>
-        <w:rPr>
-          <w:rFonts w:ascii="JetBrains Mono" w:eastAsia="Times New Roman" w:hAnsi="JetBrains Mono" w:cs="Courier New"/>
-          <w:color w:val="BCBEC4"/>
-          <w:kern w:val="0"/>
-          <w:sz w:val="20"/>
-          <w:szCs w:val="20"/>
-          <w:lang w:eastAsia="en-IL"/>
-          <w14:ligatures w14:val="none"/>
-        </w:rPr>
-        <w:t>my_vector.</w:t>
-      </w:r>
-      <w:r>
-        <w:rPr>
-          <w:rFonts w:ascii="JetBrains Mono" w:eastAsia="Times New Roman" w:hAnsi="JetBrains Mono" w:cs="Courier New"/>
-          <w:color w:val="57AAF7"/>
-          <w:kern w:val="0"/>
-          <w:sz w:val="20"/>
-          <w:szCs w:val="20"/>
-          <w:lang w:eastAsia="en-IL"/>
-          <w14:ligatures w14:val="none"/>
-        </w:rPr>
-        <w:t>end</w:t>
-      </w:r>
-      <w:proofErr w:type="spellEnd"/>
-      <w:r>
-        <w:rPr>
-          <w:rFonts w:ascii="JetBrains Mono" w:eastAsia="Times New Roman" w:hAnsi="JetBrains Mono" w:cs="Courier New"/>
-          <w:color w:val="BCBEC4"/>
-          <w:kern w:val="0"/>
-          <w:sz w:val="20"/>
-          <w:szCs w:val="20"/>
-          <w:lang w:eastAsia="en-IL"/>
-          <w14:ligatures w14:val="none"/>
-        </w:rPr>
-        <w:t>(</w:t>
-      </w:r>
-      <w:proofErr w:type="gramEnd"/>
-      <w:r>
-        <w:rPr>
-          <w:rFonts w:ascii="JetBrains Mono" w:eastAsia="Times New Roman" w:hAnsi="JetBrains Mono" w:cs="Courier New"/>
-          <w:color w:val="BCBEC4"/>
-          <w:kern w:val="0"/>
-          <w:sz w:val="20"/>
-          <w:szCs w:val="20"/>
-          <w:lang w:eastAsia="en-IL"/>
-          <w14:ligatures w14:val="none"/>
-        </w:rPr>
-        <w:t xml:space="preserve">), </w:t>
-      </w:r>
-      <w:r>
-        <w:rPr>
-          <w:rFonts w:ascii="JetBrains Mono" w:eastAsia="Times New Roman" w:hAnsi="JetBrains Mono" w:cs="Courier New"/>
-          <w:color w:val="56A8F5"/>
-          <w:kern w:val="0"/>
-          <w:sz w:val="20"/>
-          <w:szCs w:val="20"/>
-          <w:lang w:eastAsia="en-IL"/>
-          <w14:ligatures w14:val="none"/>
-        </w:rPr>
-        <w:t>gen</w:t>
-      </w:r>
-      <w:r>
-        <w:rPr>
-          <w:rFonts w:ascii="JetBrains Mono" w:eastAsia="Times New Roman" w:hAnsi="JetBrains Mono" w:cs="Courier New"/>
-          <w:color w:val="BCBEC4"/>
-          <w:kern w:val="0"/>
-          <w:sz w:val="20"/>
-          <w:szCs w:val="20"/>
-          <w:lang w:eastAsia="en-IL"/>
-          <w14:ligatures w14:val="none"/>
-        </w:rPr>
-        <w:t>);</w:t>
-      </w:r>
-      <w:r>
-        <w:rPr>
-          <w:rFonts w:ascii="JetBrains Mono" w:eastAsia="Times New Roman" w:hAnsi="JetBrains Mono" w:cs="Courier New"/>
-          <w:color w:val="BCBEC4"/>
-          <w:kern w:val="0"/>
-          <w:sz w:val="20"/>
-          <w:szCs w:val="20"/>
-          <w:lang w:eastAsia="en-IL"/>
-          <w14:ligatures w14:val="none"/>
-        </w:rPr>
         <w:br/>
       </w:r>
       <w:r>
@@ -2802,48 +2723,8 @@
           <w:lang w:eastAsia="en-IL"/>
           <w14:ligatures w14:val="none"/>
         </w:rPr>
-        <w:t xml:space="preserve">// </w:t>
-      </w:r>
-      <w:proofErr w:type="spellStart"/>
-      <w:r>
-        <w:rPr>
-          <w:rFonts w:ascii="JetBrains Mono" w:eastAsia="Times New Roman" w:hAnsi="JetBrains Mono" w:cs="Courier New"/>
-          <w:color w:val="7A7E85"/>
-          <w:kern w:val="0"/>
-          <w:sz w:val="20"/>
-          <w:szCs w:val="20"/>
-          <w:lang w:eastAsia="en-IL"/>
-          <w14:ligatures w14:val="none"/>
-        </w:rPr>
-        <w:t>print_vector</w:t>
-      </w:r>
-      <w:proofErr w:type="spellEnd"/>
-      <w:r>
-        <w:rPr>
-          <w:rFonts w:ascii="JetBrains Mono" w:eastAsia="Times New Roman" w:hAnsi="JetBrains Mono" w:cs="Courier New"/>
-          <w:color w:val="7A7E85"/>
-          <w:kern w:val="0"/>
-          <w:sz w:val="20"/>
-          <w:szCs w:val="20"/>
-          <w:lang w:eastAsia="en-IL"/>
-          <w14:ligatures w14:val="none"/>
-        </w:rPr>
-        <w:t>(</w:t>
-      </w:r>
-      <w:proofErr w:type="spellStart"/>
-      <w:r>
-        <w:rPr>
-          <w:rFonts w:ascii="JetBrains Mono" w:eastAsia="Times New Roman" w:hAnsi="JetBrains Mono" w:cs="Courier New"/>
-          <w:color w:val="7A7E85"/>
-          <w:kern w:val="0"/>
-          <w:sz w:val="20"/>
-          <w:szCs w:val="20"/>
-          <w:lang w:eastAsia="en-IL"/>
-          <w14:ligatures w14:val="none"/>
-        </w:rPr>
-        <w:t>my_vector</w:t>
-      </w:r>
-      <w:proofErr w:type="spellEnd"/>
+        <w:t>// print_vector(my_vector</w:t>
+      </w:r>
       <w:proofErr w:type="gramStart"/>
       <w:r>
         <w:rPr>
@@ -2972,7 +2853,6 @@
         </w:rPr>
         <w:t>std::</w:t>
       </w:r>
-      <w:proofErr w:type="spellStart"/>
       <w:proofErr w:type="gramEnd"/>
       <w:r>
         <w:rPr>
@@ -2989,16 +2869,7 @@
           <w:bCs/>
           <w:color w:val="FF0000"/>
         </w:rPr>
-        <w:t>if</w:t>
-      </w:r>
-      <w:proofErr w:type="spellEnd"/>
-      <w:r>
-        <w:rPr>
-          <w:b/>
-          <w:bCs/>
-          <w:color w:val="FF0000"/>
-        </w:rPr>
-        <w:t>,,</w:t>
+        <w:t>if,,</w:t>
       </w:r>
       <w:proofErr w:type="gramEnd"/>
     </w:p>
@@ -3037,7 +2908,6 @@
         </w:rPr>
         <w:t>std::</w:t>
       </w:r>
-      <w:proofErr w:type="spellStart"/>
       <w:proofErr w:type="gramEnd"/>
       <w:r>
         <w:rPr>
@@ -3047,17 +2917,8 @@
         </w:rPr>
         <w:t>replace_if</w:t>
       </w:r>
-      <w:proofErr w:type="spellEnd"/>
-      <w:r>
-        <w:t xml:space="preserve">: a method that iterates through a container and looks to replace a value (if exists) with a different value of choice. The </w:t>
-      </w:r>
-      <w:proofErr w:type="spellStart"/>
-      <w:r>
-        <w:t>replace_if</w:t>
-      </w:r>
-      <w:proofErr w:type="spellEnd"/>
-      <w:r>
-        <w:t xml:space="preserve"> allows having a unary (single) function to live up to the “if”,</w:t>
+      <w:r>
+        <w:t>: a method that iterates through a container and looks to replace a value (if exists) with a different value of choice. The replace_if allows having a unary (single) function to live up to the “if”,</w:t>
       </w:r>
     </w:p>
     <w:p>
@@ -3107,7 +2968,6 @@
         </w:rPr>
         <w:t>std::</w:t>
       </w:r>
-      <w:proofErr w:type="spellStart"/>
       <w:proofErr w:type="gramEnd"/>
       <w:r>
         <w:rPr>
@@ -3115,16 +2975,7 @@
           <w:bCs/>
           <w:color w:val="FF0000"/>
         </w:rPr>
-        <w:t>all_of</w:t>
-      </w:r>
-      <w:proofErr w:type="spellEnd"/>
-      <w:r>
-        <w:rPr>
-          <w:b/>
-          <w:bCs/>
-          <w:color w:val="FF0000"/>
-        </w:rPr>
-        <w:t xml:space="preserve">, </w:t>
+        <w:t xml:space="preserve">all_of, </w:t>
       </w:r>
       <w:proofErr w:type="gramStart"/>
       <w:r>
@@ -3135,7 +2986,6 @@
         </w:rPr>
         <w:t>std::</w:t>
       </w:r>
-      <w:proofErr w:type="spellStart"/>
       <w:proofErr w:type="gramEnd"/>
       <w:r>
         <w:rPr>
@@ -3143,16 +2993,7 @@
           <w:bCs/>
           <w:color w:val="FF0000"/>
         </w:rPr>
-        <w:t>any_of</w:t>
-      </w:r>
-      <w:proofErr w:type="spellEnd"/>
-      <w:r>
-        <w:rPr>
-          <w:b/>
-          <w:bCs/>
-          <w:color w:val="FF0000"/>
-        </w:rPr>
-        <w:t xml:space="preserve">, </w:t>
+        <w:t xml:space="preserve">any_of, </w:t>
       </w:r>
       <w:proofErr w:type="gramStart"/>
       <w:r>
@@ -3163,7 +3004,6 @@
         </w:rPr>
         <w:t>std::</w:t>
       </w:r>
-      <w:proofErr w:type="spellStart"/>
       <w:proofErr w:type="gramEnd"/>
       <w:r>
         <w:rPr>
@@ -3180,16 +3020,7 @@
           <w:bCs/>
           <w:color w:val="FF0000"/>
         </w:rPr>
-        <w:t>of</w:t>
-      </w:r>
-      <w:proofErr w:type="spellEnd"/>
-      <w:r>
-        <w:rPr>
-          <w:b/>
-          <w:bCs/>
-          <w:color w:val="FF0000"/>
-        </w:rPr>
-        <w:t>:,</w:t>
+        <w:t>of:,</w:t>
       </w:r>
       <w:proofErr w:type="gramEnd"/>
     </w:p>
@@ -3415,7 +3246,7 @@
           </mc:Choice>
           <mc:Fallback>
             <w:pict>
-              <v:shapetype w14:anchorId="7959900C" id="_x0000_t75" coordsize="21600,21600" o:spt="75" o:preferrelative="t" path="m@4@5l@4@11@9@11@9@5xe" filled="f" stroked="f">
+              <v:shapetype w14:anchorId="71F658DF" id="_x0000_t75" coordsize="21600,21600" o:spt="75" o:preferrelative="t" path="m@4@5l@4@11@9@11@9@5xe" filled="f" stroked="f">
                 <v:stroke joinstyle="miter"/>
                 <v:formulas>
                   <v:f eqn="if lineDrawn pixelLineWidth 0"/>
@@ -3480,7 +3311,7 @@
           </mc:Choice>
           <mc:Fallback>
             <w:pict>
-              <v:shape w14:anchorId="42671AD6" id="Ink 11" o:spid="_x0000_s1026" type="#_x0000_t75" style="position:absolute;margin-left:-65.05pt;margin-top:135.45pt;width:7.85pt;height:11.75pt;z-index:251663360;visibility:visible;mso-wrap-style:square;mso-wrap-distance-left:9pt;mso-wrap-distance-top:0;mso-wrap-distance-right:9pt;mso-wrap-distance-bottom:0;mso-position-horizontal:absolute;mso-position-horizontal-relative:text;mso-position-vertical:absolute;mso-position-vertical-relative:text" o:gfxdata="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">
+              <v:shape w14:anchorId="0537AF05" id="Ink 11" o:spid="_x0000_s1026" type="#_x0000_t75" style="position:absolute;margin-left:-65.05pt;margin-top:135.45pt;width:7.85pt;height:11.75pt;z-index:251663360;visibility:visible;mso-wrap-style:square;mso-wrap-distance-left:9pt;mso-wrap-distance-top:0;mso-wrap-distance-right:9pt;mso-wrap-distance-bottom:0;mso-position-horizontal:absolute;mso-position-horizontal-relative:text;mso-position-vertical:absolute;mso-position-vertical-relative:text" o:gfxdata="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">
                 <v:imagedata r:id="rId22" o:title=""/>
               </v:shape>
             </w:pict>
@@ -3526,7 +3357,7 @@
           </mc:Choice>
           <mc:Fallback>
             <w:pict>
-              <v:shape w14:anchorId="1ABD59E6" id="Ink 9" o:spid="_x0000_s1026" type="#_x0000_t75" style="position:absolute;margin-left:-71.25pt;margin-top:140.2pt;width:4.55pt;height:7pt;z-index:251662336;visibility:visible;mso-wrap-style:square;mso-wrap-distance-left:9pt;mso-wrap-distance-top:0;mso-wrap-distance-right:9pt;mso-wrap-distance-bottom:0;mso-position-horizontal:absolute;mso-position-horizontal-relative:text;mso-position-vertical:absolute;mso-position-vertical-relative:text" o:gfxdata="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">
+              <v:shape w14:anchorId="0583FD00" id="Ink 9" o:spid="_x0000_s1026" type="#_x0000_t75" style="position:absolute;margin-left:-71.25pt;margin-top:140.2pt;width:4.55pt;height:7pt;z-index:251662336;visibility:visible;mso-wrap-style:square;mso-wrap-distance-left:9pt;mso-wrap-distance-top:0;mso-wrap-distance-right:9pt;mso-wrap-distance-bottom:0;mso-position-horizontal:absolute;mso-position-horizontal-relative:text;mso-position-vertical:absolute;mso-position-vertical-relative:text" o:gfxdata="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">
                 <v:imagedata r:id="rId24" o:title=""/>
               </v:shape>
             </w:pict>
@@ -3578,7 +3409,7 @@
           </mc:Choice>
           <mc:Fallback>
             <w:pict>
-              <v:shape w14:anchorId="01122918" id="Ink 8" o:spid="_x0000_s1026" type="#_x0000_t75" style="position:absolute;margin-left:-67.45pt;margin-top:134.75pt;width:1.75pt;height:14.15pt;z-index:251661312;visibility:visible;mso-wrap-style:square;mso-width-percent:0;mso-height-percent:0;mso-wrap-distance-left:9pt;mso-wrap-distance-top:0;mso-wrap-distance-right:9pt;mso-wrap-distance-bottom:0;mso-position-horizontal:absolute;mso-position-horizontal-relative:text;mso-position-vertical:absolute;mso-position-vertical-relative:text;mso-width-percent:0;mso-height-percent:0;mso-width-relative:margin;mso-height-relative:margin" o:gfxdata="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">
+              <v:shape w14:anchorId="46CC6E3A" id="Ink 8" o:spid="_x0000_s1026" type="#_x0000_t75" style="position:absolute;margin-left:-67.45pt;margin-top:134.75pt;width:1.75pt;height:14.15pt;z-index:251661312;visibility:visible;mso-wrap-style:square;mso-width-percent:0;mso-height-percent:0;mso-wrap-distance-left:9pt;mso-wrap-distance-top:0;mso-wrap-distance-right:9pt;mso-wrap-distance-bottom:0;mso-position-horizontal:absolute;mso-position-horizontal-relative:text;mso-position-vertical:absolute;mso-position-vertical-relative:text;mso-width-percent:0;mso-height-percent:0;mso-width-relative:margin;mso-height-relative:margin" o:gfxdata="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">
                 <v:imagedata r:id="rId26" o:title=""/>
               </v:shape>
             </w:pict>
@@ -3624,7 +3455,7 @@
           </mc:Choice>
           <mc:Fallback>
             <w:pict>
-              <v:shape w14:anchorId="39334586" id="Ink 4" o:spid="_x0000_s1026" type="#_x0000_t75" style="position:absolute;margin-left:-5.9pt;margin-top:117.95pt;width:28.1pt;height:17.25pt;z-index:251659264;visibility:visible;mso-wrap-style:square;mso-wrap-distance-left:9pt;mso-wrap-distance-top:0;mso-wrap-distance-right:9pt;mso-wrap-distance-bottom:0;mso-position-horizontal:absolute;mso-position-horizontal-relative:text;mso-position-vertical:absolute;mso-position-vertical-relative:text" o:gfxdata="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">
+              <v:shape w14:anchorId="103C6820" id="Ink 4" o:spid="_x0000_s1026" type="#_x0000_t75" style="position:absolute;margin-left:-5.9pt;margin-top:117.95pt;width:28.1pt;height:17.25pt;z-index:251659264;visibility:visible;mso-wrap-style:square;mso-wrap-distance-left:9pt;mso-wrap-distance-top:0;mso-wrap-distance-right:9pt;mso-wrap-distance-bottom:0;mso-position-horizontal:absolute;mso-position-horizontal-relative:text;mso-position-vertical:absolute;mso-position-vertical-relative:text" o:gfxdata="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">
                 <v:imagedata r:id="rId28" o:title=""/>
               </v:shape>
             </w:pict>
@@ -3852,43 +3683,7 @@
             <w14:round/>
           </w14:textOutline>
         </w:rPr>
-        <w:t xml:space="preserve"> pure abstract class objects </w:t>
-      </w:r>
-      <w:proofErr w:type="spellStart"/>
-      <w:r>
-        <w:rPr>
-          <w:color w:val="000000" w:themeColor="text1"/>
-          <w:lang w:val="en-US"/>
-          <w14:shadow w14:blurRad="38100" w14:dist="19050" w14:dir="2700000" w14:sx="100000" w14:sy="100000" w14:kx="0" w14:ky="0" w14:algn="tl">
-            <w14:schemeClr w14:val="dk1">
-              <w14:alpha w14:val="60000"/>
-            </w14:schemeClr>
-          </w14:shadow>
-          <w14:textOutline w14:w="0" w14:cap="flat" w14:cmpd="sng" w14:algn="ctr">
-            <w14:noFill/>
-            <w14:prstDash w14:val="solid"/>
-            <w14:round/>
-          </w14:textOutline>
-        </w:rPr>
-        <w:t>can not</w:t>
-      </w:r>
-      <w:proofErr w:type="spellEnd"/>
-      <w:r>
-        <w:rPr>
-          <w:color w:val="000000" w:themeColor="text1"/>
-          <w:lang w:val="en-US"/>
-          <w14:shadow w14:blurRad="38100" w14:dist="19050" w14:dir="2700000" w14:sx="100000" w14:sy="100000" w14:kx="0" w14:ky="0" w14:algn="tl">
-            <w14:schemeClr w14:val="dk1">
-              <w14:alpha w14:val="60000"/>
-            </w14:schemeClr>
-          </w14:shadow>
-          <w14:textOutline w14:w="0" w14:cap="flat" w14:cmpd="sng" w14:algn="ctr">
-            <w14:noFill/>
-            <w14:prstDash w14:val="solid"/>
-            <w14:round/>
-          </w14:textOutline>
-        </w:rPr>
-        <w:t xml:space="preserve"> be instantiated (like interface in Java) but Abstract class objects can be instantiated. (like abstract class in Java)</w:t>
+        <w:t xml:space="preserve"> pure abstract class objects can not be instantiated (like interface in Java) but Abstract class objects can be instantiated. (like abstract class in Java)</w:t>
       </w:r>
     </w:p>
     <w:p>
@@ -3955,7 +3750,7 @@
           </mc:Choice>
           <mc:Fallback>
             <w:pict>
-              <v:shape w14:anchorId="2D319E6D" id="Ink 40" o:spid="_x0000_s1026" type="#_x0000_t75" style="position:absolute;margin-left:5.3pt;margin-top:19.1pt;width:34.45pt;height:123.05pt;z-index:251682816;visibility:visible;mso-wrap-style:square;mso-wrap-distance-left:9pt;mso-wrap-distance-top:0;mso-wrap-distance-right:9pt;mso-wrap-distance-bottom:0;mso-position-horizontal:absolute;mso-position-horizontal-relative:text;mso-position-vertical:absolute;mso-position-vertical-relative:text" o:gfxdata="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">
+              <v:shape w14:anchorId="1AF8FC0C" id="Ink 40" o:spid="_x0000_s1026" type="#_x0000_t75" style="position:absolute;margin-left:5.3pt;margin-top:19.1pt;width:34.45pt;height:123.05pt;z-index:251682816;visibility:visible;mso-wrap-style:square;mso-wrap-distance-left:9pt;mso-wrap-distance-top:0;mso-wrap-distance-right:9pt;mso-wrap-distance-bottom:0;mso-position-horizontal:absolute;mso-position-horizontal-relative:text;mso-position-vertical:absolute;mso-position-vertical-relative:text" o:gfxdata="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">
                 <v:imagedata r:id="rId31" o:title=""/>
               </v:shape>
             </w:pict>
@@ -4004,7 +3799,7 @@
           </mc:Choice>
           <mc:Fallback>
             <w:pict>
-              <v:shape w14:anchorId="7EB8FDCA" id="Ink 39" o:spid="_x0000_s1026" type="#_x0000_t75" style="position:absolute;margin-left:75.55pt;margin-top:134.85pt;width:411.1pt;height:19.45pt;z-index:251681792;visibility:visible;mso-wrap-style:square;mso-wrap-distance-left:9pt;mso-wrap-distance-top:0;mso-wrap-distance-right:9pt;mso-wrap-distance-bottom:0;mso-position-horizontal:absolute;mso-position-horizontal-relative:text;mso-position-vertical:absolute;mso-position-vertical-relative:text" o:gfxdata="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">
+              <v:shape w14:anchorId="14D660A0" id="Ink 39" o:spid="_x0000_s1026" type="#_x0000_t75" style="position:absolute;margin-left:75.55pt;margin-top:134.85pt;width:411.1pt;height:19.45pt;z-index:251681792;visibility:visible;mso-wrap-style:square;mso-wrap-distance-left:9pt;mso-wrap-distance-top:0;mso-wrap-distance-right:9pt;mso-wrap-distance-bottom:0;mso-position-horizontal:absolute;mso-position-horizontal-relative:text;mso-position-vertical:absolute;mso-position-vertical-relative:text" o:gfxdata="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">
                 <v:imagedata r:id="rId33" o:title=""/>
               </v:shape>
             </w:pict>
@@ -4059,7 +3854,7 @@
           </mc:Choice>
           <mc:Fallback>
             <w:pict>
-              <v:shape w14:anchorId="3F2816B7" id="Ink 37" o:spid="_x0000_s1026" type="#_x0000_t75" style="position:absolute;margin-left:77.3pt;margin-top:108pt;width:403.3pt;height:30pt;z-index:251679744;visibility:visible;mso-wrap-style:square;mso-width-percent:0;mso-height-percent:0;mso-wrap-distance-left:9pt;mso-wrap-distance-top:0;mso-wrap-distance-right:9pt;mso-wrap-distance-bottom:0;mso-position-horizontal:absolute;mso-position-horizontal-relative:text;mso-position-vertical:absolute;mso-position-vertical-relative:text;mso-width-percent:0;mso-height-percent:0;mso-width-relative:margin;mso-height-relative:margin" o:gfxdata="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">
+              <v:shape w14:anchorId="1C9CD5D1" id="Ink 37" o:spid="_x0000_s1026" type="#_x0000_t75" style="position:absolute;margin-left:77.3pt;margin-top:108pt;width:403.3pt;height:30pt;z-index:251679744;visibility:visible;mso-wrap-style:square;mso-width-percent:0;mso-height-percent:0;mso-wrap-distance-left:9pt;mso-wrap-distance-top:0;mso-wrap-distance-right:9pt;mso-wrap-distance-bottom:0;mso-position-horizontal:absolute;mso-position-horizontal-relative:text;mso-position-vertical:absolute;mso-position-vertical-relative:text;mso-width-percent:0;mso-height-percent:0;mso-width-relative:margin;mso-height-relative:margin" o:gfxdata="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">
                 <v:imagedata r:id="rId35" o:title=""/>
               </v:shape>
             </w:pict>
@@ -4928,10 +4723,7 @@
         </w:rPr>
         <w:t>End of Classes</w:t>
       </w:r>
-    </w:p>
-    <w:p>
-      <w:pPr>
-        <w:pStyle w:val="ListParagraph"/>
+      <w:r>
         <w:rPr>
           <w:b/>
           <w:color w:val="000000" w:themeColor="text1"/>
@@ -4966,7 +4758,8 @@
             </w14:gradFill>
           </w14:textFill>
         </w:rPr>
-      </w:pPr>
+        <w:t>! _____________________________________________________________</w:t>
+      </w:r>
     </w:p>
     <w:p>
       <w:pPr>
@@ -5011,10 +4804,8 @@
       <w:pPr>
         <w:pStyle w:val="ListParagraph"/>
         <w:rPr>
-          <w:rFonts w:hint="cs"/>
           <w:b/>
           <w:color w:val="000000" w:themeColor="text1"/>
-          <w:rtl/>
           <w:lang w:val="en-US"/>
           <w14:textOutline w14:w="12700" w14:cap="flat" w14:cmpd="sng" w14:algn="ctr">
             <w14:solidFill>
@@ -5048,8 +4839,667 @@
         </w:rPr>
       </w:pPr>
     </w:p>
+    <w:p>
+      <w:pPr>
+        <w:pStyle w:val="ListParagraph"/>
+        <w:rPr>
+          <w:b/>
+          <w:color w:val="000000" w:themeColor="text1"/>
+          <w:lang w:val="en-US"/>
+          <w14:textOutline w14:w="12700" w14:cap="flat" w14:cmpd="sng" w14:algn="ctr">
+            <w14:solidFill>
+              <w14:schemeClr w14:val="accent4"/>
+            </w14:solidFill>
+            <w14:prstDash w14:val="solid"/>
+            <w14:round/>
+          </w14:textOutline>
+          <w14:textFill>
+            <w14:gradFill>
+              <w14:gsLst>
+                <w14:gs w14:pos="0">
+                  <w14:schemeClr w14:val="accent4"/>
+                </w14:gs>
+                <w14:gs w14:pos="4000">
+                  <w14:schemeClr w14:val="accent4">
+                    <w14:lumMod w14:val="60000"/>
+                    <w14:lumOff w14:val="40000"/>
+                  </w14:schemeClr>
+                </w14:gs>
+                <w14:gs w14:pos="87000">
+                  <w14:schemeClr w14:val="accent4">
+                    <w14:lumMod w14:val="20000"/>
+                    <w14:lumOff w14:val="80000"/>
+                  </w14:schemeClr>
+                </w14:gs>
+              </w14:gsLst>
+              <w14:lin w14:ang="5400000" w14:scaled="0"/>
+            </w14:gradFill>
+          </w14:textFill>
+        </w:rPr>
+      </w:pPr>
+    </w:p>
+    <w:p>
+      <w:pPr>
+        <w:pStyle w:val="ListParagraph"/>
+        <w:rPr>
+          <w:b/>
+          <w:color w:val="000000" w:themeColor="text1"/>
+          <w:lang w:val="en-US"/>
+          <w14:textOutline w14:w="12700" w14:cap="flat" w14:cmpd="sng" w14:algn="ctr">
+            <w14:solidFill>
+              <w14:schemeClr w14:val="accent4"/>
+            </w14:solidFill>
+            <w14:prstDash w14:val="solid"/>
+            <w14:round/>
+          </w14:textOutline>
+          <w14:textFill>
+            <w14:gradFill>
+              <w14:gsLst>
+                <w14:gs w14:pos="0">
+                  <w14:schemeClr w14:val="accent4"/>
+                </w14:gs>
+                <w14:gs w14:pos="4000">
+                  <w14:schemeClr w14:val="accent4">
+                    <w14:lumMod w14:val="60000"/>
+                    <w14:lumOff w14:val="40000"/>
+                  </w14:schemeClr>
+                </w14:gs>
+                <w14:gs w14:pos="87000">
+                  <w14:schemeClr w14:val="accent4">
+                    <w14:lumMod w14:val="20000"/>
+                    <w14:lumOff w14:val="80000"/>
+                  </w14:schemeClr>
+                </w14:gs>
+              </w14:gsLst>
+              <w14:lin w14:ang="5400000" w14:scaled="0"/>
+            </w14:gradFill>
+          </w14:textFill>
+        </w:rPr>
+      </w:pPr>
+    </w:p>
+    <w:p>
+      <w:pPr>
+        <w:pStyle w:val="ListParagraph"/>
+        <w:rPr>
+          <w:b/>
+          <w:color w:val="000000" w:themeColor="text1"/>
+          <w:lang w:val="en-US"/>
+          <w14:textOutline w14:w="12700" w14:cap="flat" w14:cmpd="sng" w14:algn="ctr">
+            <w14:solidFill>
+              <w14:schemeClr w14:val="accent4"/>
+            </w14:solidFill>
+            <w14:prstDash w14:val="solid"/>
+            <w14:round/>
+          </w14:textOutline>
+          <w14:textFill>
+            <w14:gradFill>
+              <w14:gsLst>
+                <w14:gs w14:pos="0">
+                  <w14:schemeClr w14:val="accent4"/>
+                </w14:gs>
+                <w14:gs w14:pos="4000">
+                  <w14:schemeClr w14:val="accent4">
+                    <w14:lumMod w14:val="60000"/>
+                    <w14:lumOff w14:val="40000"/>
+                  </w14:schemeClr>
+                </w14:gs>
+                <w14:gs w14:pos="87000">
+                  <w14:schemeClr w14:val="accent4">
+                    <w14:lumMod w14:val="20000"/>
+                    <w14:lumOff w14:val="80000"/>
+                  </w14:schemeClr>
+                </w14:gs>
+              </w14:gsLst>
+              <w14:lin w14:ang="5400000" w14:scaled="0"/>
+            </w14:gradFill>
+          </w14:textFill>
+        </w:rPr>
+      </w:pPr>
+    </w:p>
+    <w:p>
+      <w:pPr>
+        <w:pStyle w:val="ListParagraph"/>
+        <w:rPr>
+          <w:b/>
+          <w:color w:val="000000" w:themeColor="text1"/>
+          <w:lang w:val="en-US"/>
+          <w14:textOutline w14:w="12700" w14:cap="flat" w14:cmpd="sng" w14:algn="ctr">
+            <w14:solidFill>
+              <w14:schemeClr w14:val="accent4"/>
+            </w14:solidFill>
+            <w14:prstDash w14:val="solid"/>
+            <w14:round/>
+          </w14:textOutline>
+          <w14:textFill>
+            <w14:gradFill>
+              <w14:gsLst>
+                <w14:gs w14:pos="0">
+                  <w14:schemeClr w14:val="accent4"/>
+                </w14:gs>
+                <w14:gs w14:pos="4000">
+                  <w14:schemeClr w14:val="accent4">
+                    <w14:lumMod w14:val="60000"/>
+                    <w14:lumOff w14:val="40000"/>
+                  </w14:schemeClr>
+                </w14:gs>
+                <w14:gs w14:pos="87000">
+                  <w14:schemeClr w14:val="accent4">
+                    <w14:lumMod w14:val="20000"/>
+                    <w14:lumOff w14:val="80000"/>
+                  </w14:schemeClr>
+                </w14:gs>
+              </w14:gsLst>
+              <w14:lin w14:ang="5400000" w14:scaled="0"/>
+            </w14:gradFill>
+          </w14:textFill>
+        </w:rPr>
+      </w:pPr>
+    </w:p>
+    <w:p>
+      <w:pPr>
+        <w:pStyle w:val="ListParagraph"/>
+        <w:rPr>
+          <w:b/>
+          <w:color w:val="000000" w:themeColor="text1"/>
+          <w:lang w:val="en-US"/>
+          <w14:textOutline w14:w="12700" w14:cap="flat" w14:cmpd="sng" w14:algn="ctr">
+            <w14:solidFill>
+              <w14:schemeClr w14:val="accent4"/>
+            </w14:solidFill>
+            <w14:prstDash w14:val="solid"/>
+            <w14:round/>
+          </w14:textOutline>
+          <w14:textFill>
+            <w14:gradFill>
+              <w14:gsLst>
+                <w14:gs w14:pos="0">
+                  <w14:schemeClr w14:val="accent4"/>
+                </w14:gs>
+                <w14:gs w14:pos="4000">
+                  <w14:schemeClr w14:val="accent4">
+                    <w14:lumMod w14:val="60000"/>
+                    <w14:lumOff w14:val="40000"/>
+                  </w14:schemeClr>
+                </w14:gs>
+                <w14:gs w14:pos="87000">
+                  <w14:schemeClr w14:val="accent4">
+                    <w14:lumMod w14:val="20000"/>
+                    <w14:lumOff w14:val="80000"/>
+                  </w14:schemeClr>
+                </w14:gs>
+              </w14:gsLst>
+              <w14:lin w14:ang="5400000" w14:scaled="0"/>
+            </w14:gradFill>
+          </w14:textFill>
+        </w:rPr>
+      </w:pPr>
+    </w:p>
+    <w:p>
+      <w:pPr>
+        <w:pStyle w:val="ListParagraph"/>
+        <w:rPr>
+          <w:b/>
+          <w:color w:val="000000" w:themeColor="text1"/>
+          <w:lang w:val="en-US"/>
+          <w14:textOutline w14:w="12700" w14:cap="flat" w14:cmpd="sng" w14:algn="ctr">
+            <w14:solidFill>
+              <w14:schemeClr w14:val="accent4"/>
+            </w14:solidFill>
+            <w14:prstDash w14:val="solid"/>
+            <w14:round/>
+          </w14:textOutline>
+          <w14:textFill>
+            <w14:gradFill>
+              <w14:gsLst>
+                <w14:gs w14:pos="0">
+                  <w14:schemeClr w14:val="accent4"/>
+                </w14:gs>
+                <w14:gs w14:pos="4000">
+                  <w14:schemeClr w14:val="accent4">
+                    <w14:lumMod w14:val="60000"/>
+                    <w14:lumOff w14:val="40000"/>
+                  </w14:schemeClr>
+                </w14:gs>
+                <w14:gs w14:pos="87000">
+                  <w14:schemeClr w14:val="accent4">
+                    <w14:lumMod w14:val="20000"/>
+                    <w14:lumOff w14:val="80000"/>
+                  </w14:schemeClr>
+                </w14:gs>
+              </w14:gsLst>
+              <w14:lin w14:ang="5400000" w14:scaled="0"/>
+            </w14:gradFill>
+          </w14:textFill>
+        </w:rPr>
+      </w:pPr>
+    </w:p>
+    <w:p>
+      <w:pPr>
+        <w:pStyle w:val="ListParagraph"/>
+        <w:rPr>
+          <w:b/>
+          <w:color w:val="000000" w:themeColor="text1"/>
+          <w:lang w:val="en-US"/>
+          <w14:textOutline w14:w="12700" w14:cap="flat" w14:cmpd="sng" w14:algn="ctr">
+            <w14:solidFill>
+              <w14:schemeClr w14:val="accent4"/>
+            </w14:solidFill>
+            <w14:prstDash w14:val="solid"/>
+            <w14:round/>
+          </w14:textOutline>
+          <w14:textFill>
+            <w14:gradFill>
+              <w14:gsLst>
+                <w14:gs w14:pos="0">
+                  <w14:schemeClr w14:val="accent4"/>
+                </w14:gs>
+                <w14:gs w14:pos="4000">
+                  <w14:schemeClr w14:val="accent4">
+                    <w14:lumMod w14:val="60000"/>
+                    <w14:lumOff w14:val="40000"/>
+                  </w14:schemeClr>
+                </w14:gs>
+                <w14:gs w14:pos="87000">
+                  <w14:schemeClr w14:val="accent4">
+                    <w14:lumMod w14:val="20000"/>
+                    <w14:lumOff w14:val="80000"/>
+                  </w14:schemeClr>
+                </w14:gs>
+              </w14:gsLst>
+              <w14:lin w14:ang="5400000" w14:scaled="0"/>
+            </w14:gradFill>
+          </w14:textFill>
+        </w:rPr>
+      </w:pPr>
+    </w:p>
+    <w:p>
+      <w:pPr>
+        <w:pStyle w:val="ListParagraph"/>
+        <w:rPr>
+          <w:color w:val="000000" w:themeColor="text1"/>
+          <w:lang w:val="en-US"/>
+          <w14:shadow w14:blurRad="38100" w14:dist="19050" w14:dir="2700000" w14:sx="100000" w14:sy="100000" w14:kx="0" w14:ky="0" w14:algn="tl">
+            <w14:schemeClr w14:val="dk1">
+              <w14:alpha w14:val="60000"/>
+            </w14:schemeClr>
+          </w14:shadow>
+          <w14:textOutline w14:w="0" w14:cap="flat" w14:cmpd="sng" w14:algn="ctr">
+            <w14:noFill/>
+            <w14:prstDash w14:val="solid"/>
+            <w14:round/>
+          </w14:textOutline>
+        </w:rPr>
+      </w:pPr>
+      <w:r>
+        <w:rPr>
+          <w:b/>
+          <w:bCs/>
+          <w:color w:val="FF0000"/>
+          <w:lang w:val="en-US"/>
+          <w14:shadow w14:blurRad="38100" w14:dist="19050" w14:dir="2700000" w14:sx="100000" w14:sy="100000" w14:kx="0" w14:ky="0" w14:algn="tl">
+            <w14:schemeClr w14:val="dk1">
+              <w14:alpha w14:val="60000"/>
+            </w14:schemeClr>
+          </w14:shadow>
+          <w14:textOutline w14:w="0" w14:cap="flat" w14:cmpd="sng" w14:algn="ctr">
+            <w14:noFill/>
+            <w14:prstDash w14:val="solid"/>
+            <w14:round/>
+          </w14:textOutline>
+        </w:rPr>
+        <w:lastRenderedPageBreak/>
+        <w:t>Template specialization</w:t>
+      </w:r>
+      <w:r>
+        <w:rPr>
+          <w:color w:val="000000" w:themeColor="text1"/>
+          <w:lang w:val="en-US"/>
+          <w14:shadow w14:blurRad="38100" w14:dist="19050" w14:dir="2700000" w14:sx="100000" w14:sy="100000" w14:kx="0" w14:ky="0" w14:algn="tl">
+            <w14:schemeClr w14:val="dk1">
+              <w14:alpha w14:val="60000"/>
+            </w14:schemeClr>
+          </w14:shadow>
+          <w14:textOutline w14:w="0" w14:cap="flat" w14:cmpd="sng" w14:algn="ctr">
+            <w14:noFill/>
+            <w14:prstDash w14:val="solid"/>
+            <w14:round/>
+          </w14:textOutline>
+        </w:rPr>
+        <w:t>:</w:t>
+      </w:r>
+    </w:p>
+    <w:p>
+      <w:pPr>
+        <w:pStyle w:val="ListParagraph"/>
+        <w:rPr>
+          <w:color w:val="000000" w:themeColor="text1"/>
+          <w:lang w:val="en-US"/>
+          <w14:shadow w14:blurRad="38100" w14:dist="19050" w14:dir="2700000" w14:sx="100000" w14:sy="100000" w14:kx="0" w14:ky="0" w14:algn="tl">
+            <w14:schemeClr w14:val="dk1">
+              <w14:alpha w14:val="60000"/>
+            </w14:schemeClr>
+          </w14:shadow>
+          <w14:textOutline w14:w="0" w14:cap="flat" w14:cmpd="sng" w14:algn="ctr">
+            <w14:noFill/>
+            <w14:prstDash w14:val="solid"/>
+            <w14:round/>
+          </w14:textOutline>
+        </w:rPr>
+      </w:pPr>
+      <w:r>
+        <w:rPr>
+          <w:color w:val="000000" w:themeColor="text1"/>
+          <w:lang w:val="en-US"/>
+          <w14:shadow w14:blurRad="38100" w14:dist="19050" w14:dir="2700000" w14:sx="100000" w14:sy="100000" w14:kx="0" w14:ky="0" w14:algn="tl">
+            <w14:schemeClr w14:val="dk1">
+              <w14:alpha w14:val="60000"/>
+            </w14:schemeClr>
+          </w14:shadow>
+          <w14:textOutline w14:w="0" w14:cap="flat" w14:cmpd="sng" w14:algn="ctr">
+            <w14:noFill/>
+            <w14:prstDash w14:val="solid"/>
+            <w14:round/>
+          </w14:textOutline>
+        </w:rPr>
+        <w:drawing>
+          <wp:inline distT="0" distB="0" distL="0" distR="0" wp14:anchorId="0607A57E" wp14:editId="57E03CA8">
+            <wp:extent cx="5731510" cy="4230370"/>
+            <wp:effectExtent l="0" t="0" r="2540" b="0"/>
+            <wp:docPr id="381565255" name="Picture 1"/>
+            <wp:cNvGraphicFramePr>
+              <a:graphicFrameLocks xmlns:a="http://schemas.openxmlformats.org/drawingml/2006/main" noChangeAspect="1"/>
+            </wp:cNvGraphicFramePr>
+            <a:graphic xmlns:a="http://schemas.openxmlformats.org/drawingml/2006/main">
+              <a:graphicData uri="http://schemas.openxmlformats.org/drawingml/2006/picture">
+                <pic:pic xmlns:pic="http://schemas.openxmlformats.org/drawingml/2006/picture">
+                  <pic:nvPicPr>
+                    <pic:cNvPr id="381565255" name=""/>
+                    <pic:cNvPicPr/>
+                  </pic:nvPicPr>
+                  <pic:blipFill>
+                    <a:blip r:embed="rId42"/>
+                    <a:stretch>
+                      <a:fillRect/>
+                    </a:stretch>
+                  </pic:blipFill>
+                  <pic:spPr>
+                    <a:xfrm>
+                      <a:off x="0" y="0"/>
+                      <a:ext cx="5731510" cy="4230370"/>
+                    </a:xfrm>
+                    <a:prstGeom prst="rect">
+                      <a:avLst/>
+                    </a:prstGeom>
+                  </pic:spPr>
+                </pic:pic>
+              </a:graphicData>
+            </a:graphic>
+          </wp:inline>
+        </w:drawing>
+      </w:r>
+    </w:p>
+    <w:p>
+      <w:pPr>
+        <w:pStyle w:val="ListParagraph"/>
+        <w:rPr>
+          <w:color w:val="000000" w:themeColor="text1"/>
+          <w:lang w:val="en-US"/>
+          <w14:shadow w14:blurRad="38100" w14:dist="19050" w14:dir="2700000" w14:sx="100000" w14:sy="100000" w14:kx="0" w14:ky="0" w14:algn="tl">
+            <w14:schemeClr w14:val="dk1">
+              <w14:alpha w14:val="60000"/>
+            </w14:schemeClr>
+          </w14:shadow>
+          <w14:textOutline w14:w="0" w14:cap="flat" w14:cmpd="sng" w14:algn="ctr">
+            <w14:noFill/>
+            <w14:prstDash w14:val="solid"/>
+            <w14:round/>
+          </w14:textOutline>
+        </w:rPr>
+      </w:pPr>
+    </w:p>
+    <w:p>
+      <w:pPr>
+        <w:pStyle w:val="ListParagraph"/>
+        <w:numPr>
+          <w:ilvl w:val="0"/>
+          <w:numId w:val="2"/>
+        </w:numPr>
+        <w:rPr>
+          <w:color w:val="000000" w:themeColor="text1"/>
+          <w:lang w:val="en-US"/>
+          <w14:shadow w14:blurRad="38100" w14:dist="19050" w14:dir="2700000" w14:sx="100000" w14:sy="100000" w14:kx="0" w14:ky="0" w14:algn="tl">
+            <w14:schemeClr w14:val="dk1">
+              <w14:alpha w14:val="60000"/>
+            </w14:schemeClr>
+          </w14:shadow>
+          <w14:textOutline w14:w="0" w14:cap="flat" w14:cmpd="sng" w14:algn="ctr">
+            <w14:noFill/>
+            <w14:prstDash w14:val="solid"/>
+            <w14:round/>
+          </w14:textOutline>
+        </w:rPr>
+      </w:pPr>
+      <w:r>
+        <w:rPr>
+          <w:b/>
+          <w:bCs/>
+          <w:color w:val="FF0000"/>
+          <w:lang w:val="en-US"/>
+          <w14:shadow w14:blurRad="38100" w14:dist="19050" w14:dir="2700000" w14:sx="100000" w14:sy="100000" w14:kx="0" w14:ky="0" w14:algn="tl">
+            <w14:schemeClr w14:val="dk1">
+              <w14:alpha w14:val="60000"/>
+            </w14:schemeClr>
+          </w14:shadow>
+          <w14:textOutline w14:w="0" w14:cap="flat" w14:cmpd="sng" w14:algn="ctr">
+            <w14:noFill/>
+            <w14:prstDash w14:val="solid"/>
+            <w14:round/>
+          </w14:textOutline>
+        </w:rPr>
+        <w:t>Concepts</w:t>
+      </w:r>
+      <w:r>
+        <w:rPr>
+          <w:b/>
+          <w:bCs/>
+          <w:color w:val="FF0000"/>
+          <w:lang w:val="en-US"/>
+          <w14:shadow w14:blurRad="38100" w14:dist="19050" w14:dir="2700000" w14:sx="100000" w14:sy="100000" w14:kx="0" w14:ky="0" w14:algn="tl">
+            <w14:schemeClr w14:val="dk1">
+              <w14:alpha w14:val="60000"/>
+            </w14:schemeClr>
+          </w14:shadow>
+          <w14:textOutline w14:w="0" w14:cap="flat" w14:cmpd="sng" w14:algn="ctr">
+            <w14:noFill/>
+            <w14:prstDash w14:val="solid"/>
+            <w14:round/>
+          </w14:textOutline>
+        </w:rPr>
+        <w:t xml:space="preserve"> (C++20)</w:t>
+      </w:r>
+      <w:r>
+        <w:rPr>
+          <w:color w:val="000000" w:themeColor="text1"/>
+          <w:lang w:val="en-US"/>
+          <w14:shadow w14:blurRad="38100" w14:dist="19050" w14:dir="2700000" w14:sx="100000" w14:sy="100000" w14:kx="0" w14:ky="0" w14:algn="tl">
+            <w14:schemeClr w14:val="dk1">
+              <w14:alpha w14:val="60000"/>
+            </w14:schemeClr>
+          </w14:shadow>
+          <w14:textOutline w14:w="0" w14:cap="flat" w14:cmpd="sng" w14:algn="ctr">
+            <w14:noFill/>
+            <w14:prstDash w14:val="solid"/>
+            <w14:round/>
+          </w14:textOutline>
+        </w:rPr>
+        <w:t xml:space="preserve">: Allows adding a restriction for a function – demanding specific trait or condition for the arguments </w:t>
+      </w:r>
+      <w:proofErr w:type="gramStart"/>
+      <w:r>
+        <w:rPr>
+          <w:color w:val="000000" w:themeColor="text1"/>
+          <w:lang w:val="en-US"/>
+          <w14:shadow w14:blurRad="38100" w14:dist="19050" w14:dir="2700000" w14:sx="100000" w14:sy="100000" w14:kx="0" w14:ky="0" w14:algn="tl">
+            <w14:schemeClr w14:val="dk1">
+              <w14:alpha w14:val="60000"/>
+            </w14:schemeClr>
+          </w14:shadow>
+          <w14:textOutline w14:w="0" w14:cap="flat" w14:cmpd="sng" w14:algn="ctr">
+            <w14:noFill/>
+            <w14:prstDash w14:val="solid"/>
+            <w14:round/>
+          </w14:textOutline>
+        </w:rPr>
+        <w:t>in order to</w:t>
+      </w:r>
+      <w:proofErr w:type="gramEnd"/>
+      <w:r>
+        <w:rPr>
+          <w:color w:val="000000" w:themeColor="text1"/>
+          <w:lang w:val="en-US"/>
+          <w14:shadow w14:blurRad="38100" w14:dist="19050" w14:dir="2700000" w14:sx="100000" w14:sy="100000" w14:kx="0" w14:ky="0" w14:algn="tl">
+            <w14:schemeClr w14:val="dk1">
+              <w14:alpha w14:val="60000"/>
+            </w14:schemeClr>
+          </w14:shadow>
+          <w14:textOutline w14:w="0" w14:cap="flat" w14:cmpd="sng" w14:algn="ctr">
+            <w14:noFill/>
+            <w14:prstDash w14:val="solid"/>
+            <w14:round/>
+          </w14:textOutline>
+        </w:rPr>
+        <w:t xml:space="preserve"> use the function.</w:t>
+      </w:r>
+      <w:r>
+        <w:rPr>
+          <w:color w:val="000000" w:themeColor="text1"/>
+          <w:lang w:val="en-US"/>
+          <w14:shadow w14:blurRad="38100" w14:dist="19050" w14:dir="2700000" w14:sx="100000" w14:sy="100000" w14:kx="0" w14:ky="0" w14:algn="tl">
+            <w14:schemeClr w14:val="dk1">
+              <w14:alpha w14:val="60000"/>
+            </w14:schemeClr>
+          </w14:shadow>
+          <w14:textOutline w14:w="0" w14:cap="flat" w14:cmpd="sng" w14:algn="ctr">
+            <w14:noFill/>
+            <w14:prstDash w14:val="solid"/>
+            <w14:round/>
+          </w14:textOutline>
+        </w:rPr>
+        <w:drawing>
+          <wp:inline distT="0" distB="0" distL="0" distR="0" wp14:anchorId="692260F8" wp14:editId="799EEBF8">
+            <wp:extent cx="4848902" cy="1457528"/>
+            <wp:effectExtent l="0" t="0" r="8890" b="9525"/>
+            <wp:docPr id="626683881" name="Picture 1" descr="A black screen with blue and green text&#10;&#10;AI-generated content may be incorrect."/>
+            <wp:cNvGraphicFramePr>
+              <a:graphicFrameLocks xmlns:a="http://schemas.openxmlformats.org/drawingml/2006/main" noChangeAspect="1"/>
+            </wp:cNvGraphicFramePr>
+            <a:graphic xmlns:a="http://schemas.openxmlformats.org/drawingml/2006/main">
+              <a:graphicData uri="http://schemas.openxmlformats.org/drawingml/2006/picture">
+                <pic:pic xmlns:pic="http://schemas.openxmlformats.org/drawingml/2006/picture">
+                  <pic:nvPicPr>
+                    <pic:cNvPr id="626683881" name="Picture 1" descr="A black screen with blue and green text&#10;&#10;AI-generated content may be incorrect."/>
+                    <pic:cNvPicPr/>
+                  </pic:nvPicPr>
+                  <pic:blipFill>
+                    <a:blip r:embed="rId43"/>
+                    <a:stretch>
+                      <a:fillRect/>
+                    </a:stretch>
+                  </pic:blipFill>
+                  <pic:spPr>
+                    <a:xfrm>
+                      <a:off x="0" y="0"/>
+                      <a:ext cx="4848902" cy="1457528"/>
+                    </a:xfrm>
+                    <a:prstGeom prst="rect">
+                      <a:avLst/>
+                    </a:prstGeom>
+                  </pic:spPr>
+                </pic:pic>
+              </a:graphicData>
+            </a:graphic>
+          </wp:inline>
+        </w:drawing>
+      </w:r>
+    </w:p>
+    <w:p>
+      <w:pPr>
+        <w:pStyle w:val="ListParagraph"/>
+        <w:numPr>
+          <w:ilvl w:val="0"/>
+          <w:numId w:val="2"/>
+        </w:numPr>
+        <w:rPr>
+          <w:rFonts w:hint="cs"/>
+          <w:color w:val="000000" w:themeColor="text1"/>
+          <w:rtl/>
+          <w:lang w:val="en-US"/>
+          <w14:shadow w14:blurRad="38100" w14:dist="19050" w14:dir="2700000" w14:sx="100000" w14:sy="100000" w14:kx="0" w14:ky="0" w14:algn="tl">
+            <w14:schemeClr w14:val="dk1">
+              <w14:alpha w14:val="60000"/>
+            </w14:schemeClr>
+          </w14:shadow>
+          <w14:textOutline w14:w="0" w14:cap="flat" w14:cmpd="sng" w14:algn="ctr">
+            <w14:noFill/>
+            <w14:prstDash w14:val="solid"/>
+            <w14:round/>
+          </w14:textOutline>
+        </w:rPr>
+      </w:pPr>
+      <w:r>
+        <w:rPr>
+          <w:color w:val="000000" w:themeColor="text1"/>
+          <w:lang w:val="en-US"/>
+          <w14:shadow w14:blurRad="38100" w14:dist="19050" w14:dir="2700000" w14:sx="100000" w14:sy="100000" w14:kx="0" w14:ky="0" w14:algn="tl">
+            <w14:schemeClr w14:val="dk1">
+              <w14:alpha w14:val="60000"/>
+            </w14:schemeClr>
+          </w14:shadow>
+          <w14:textOutline w14:w="0" w14:cap="flat" w14:cmpd="sng" w14:algn="ctr">
+            <w14:noFill/>
+            <w14:prstDash w14:val="solid"/>
+            <w14:round/>
+          </w14:textOutline>
+        </w:rPr>
+        <w:drawing>
+          <wp:inline distT="0" distB="0" distL="0" distR="0" wp14:anchorId="231AE087" wp14:editId="69DB6B75">
+            <wp:extent cx="5731510" cy="1533525"/>
+            <wp:effectExtent l="0" t="0" r="2540" b="9525"/>
+            <wp:docPr id="648030474" name="Picture 1"/>
+            <wp:cNvGraphicFramePr>
+              <a:graphicFrameLocks xmlns:a="http://schemas.openxmlformats.org/drawingml/2006/main" noChangeAspect="1"/>
+            </wp:cNvGraphicFramePr>
+            <a:graphic xmlns:a="http://schemas.openxmlformats.org/drawingml/2006/main">
+              <a:graphicData uri="http://schemas.openxmlformats.org/drawingml/2006/picture">
+                <pic:pic xmlns:pic="http://schemas.openxmlformats.org/drawingml/2006/picture">
+                  <pic:nvPicPr>
+                    <pic:cNvPr id="648030474" name=""/>
+                    <pic:cNvPicPr/>
+                  </pic:nvPicPr>
+                  <pic:blipFill>
+                    <a:blip r:embed="rId44"/>
+                    <a:stretch>
+                      <a:fillRect/>
+                    </a:stretch>
+                  </pic:blipFill>
+                  <pic:spPr>
+                    <a:xfrm>
+                      <a:off x="0" y="0"/>
+                      <a:ext cx="5731510" cy="1533525"/>
+                    </a:xfrm>
+                    <a:prstGeom prst="rect">
+                      <a:avLst/>
+                    </a:prstGeom>
+                  </pic:spPr>
+                </pic:pic>
+              </a:graphicData>
+            </a:graphic>
+          </wp:inline>
+        </w:drawing>
+      </w:r>
+    </w:p>
     <w:sectPr>
-      <w:headerReference w:type="default" r:id="rId42"/>
+      <w:headerReference w:type="default" r:id="rId45"/>
       <w:pgSz w:w="11906" w:h="16838"/>
       <w:pgMar w:top="1440" w:right="1440" w:bottom="1440" w:left="1440" w:header="708" w:footer="708" w:gutter="0"/>
       <w:cols w:space="708"/>

</xml_diff>

<commit_message>
Course finished. Uploaded certificate 💯
</commit_message>
<xml_diff>
--- a/cpp course key takeaways.docx
+++ b/cpp course key takeaways.docx
@@ -140,7 +140,6 @@
           <w:lang w:val="en-US"/>
         </w:rPr>
       </w:pPr>
-      <w:proofErr w:type="spellStart"/>
       <w:r>
         <w:rPr>
           <w:b/>
@@ -148,17 +147,7 @@
           <w:color w:val="FF0000"/>
           <w:lang w:val="en-US"/>
         </w:rPr>
-        <w:t>Constexpr</w:t>
-      </w:r>
-      <w:proofErr w:type="spellEnd"/>
-      <w:r>
-        <w:rPr>
-          <w:b/>
-          <w:bCs/>
-          <w:color w:val="FF0000"/>
-          <w:lang w:val="en-US"/>
-        </w:rPr>
-        <w:t>:</w:t>
+        <w:t>Constexpr:</w:t>
       </w:r>
     </w:p>
     <w:p>
@@ -288,6 +277,7 @@
         <w:rPr>
           <w:b/>
           <w:bCs/>
+          <w:noProof/>
           <w:color w:val="FF0000"/>
         </w:rPr>
         <w:drawing>
@@ -425,6 +415,7 @@
         <w:rPr>
           <w:b/>
           <w:bCs/>
+          <w:noProof/>
           <w:color w:val="FF0000"/>
         </w:rPr>
         <w:drawing>
@@ -504,25 +495,7 @@
           <w:bCs/>
           <w:color w:val="FF0000"/>
         </w:rPr>
-        <w:t xml:space="preserve">Reference here is made in both cases but </w:t>
-      </w:r>
-      <w:proofErr w:type="spellStart"/>
-      <w:r>
-        <w:rPr>
-          <w:b/>
-          <w:bCs/>
-          <w:color w:val="FF0000"/>
-        </w:rPr>
-        <w:t>const</w:t>
-      </w:r>
-      <w:proofErr w:type="spellEnd"/>
-      <w:r>
-        <w:rPr>
-          <w:b/>
-          <w:bCs/>
-          <w:color w:val="FF0000"/>
-        </w:rPr>
-        <w:t xml:space="preserve"> for input only (read only) and in and output </w:t>
+        <w:t xml:space="preserve">Reference here is made in both cases but const for input only (read only) and in and output </w:t>
       </w:r>
     </w:p>
     <w:p>
@@ -574,43 +547,7 @@
           <w:bCs/>
           <w:color w:val="FF0000"/>
         </w:rPr>
-        <w:t xml:space="preserve">False of a pointer == </w:t>
-      </w:r>
-      <w:proofErr w:type="spellStart"/>
-      <w:r>
-        <w:rPr>
-          <w:b/>
-          <w:bCs/>
-          <w:color w:val="FF0000"/>
-        </w:rPr>
-        <w:t>nullptr</w:t>
-      </w:r>
-      <w:proofErr w:type="spellEnd"/>
-      <w:r>
-        <w:rPr>
-          <w:b/>
-          <w:bCs/>
-          <w:color w:val="FF0000"/>
-        </w:rPr>
-        <w:t xml:space="preserve">, true of a pointer != </w:t>
-      </w:r>
-      <w:proofErr w:type="spellStart"/>
-      <w:r>
-        <w:rPr>
-          <w:b/>
-          <w:bCs/>
-          <w:color w:val="FF0000"/>
-        </w:rPr>
-        <w:t>nullptr</w:t>
-      </w:r>
-      <w:proofErr w:type="spellEnd"/>
-      <w:r>
-        <w:rPr>
-          <w:b/>
-          <w:bCs/>
-          <w:color w:val="FF0000"/>
-        </w:rPr>
-        <w:t xml:space="preserve"> (use in ifs) </w:t>
+        <w:t xml:space="preserve">False of a pointer == nullptr, true of a pointer != nullptr (use in ifs) </w:t>
       </w:r>
     </w:p>
     <w:p>
@@ -634,23 +571,13 @@
           <w:color w:val="FF0000"/>
         </w:rPr>
       </w:pPr>
-      <w:proofErr w:type="spellStart"/>
-      <w:r>
-        <w:rPr>
-          <w:b/>
-          <w:bCs/>
-          <w:color w:val="FF0000"/>
-        </w:rPr>
-        <w:t>lvalues</w:t>
-      </w:r>
-      <w:proofErr w:type="spellEnd"/>
-      <w:r>
-        <w:rPr>
-          <w:b/>
-          <w:bCs/>
-          <w:color w:val="FF0000"/>
-        </w:rPr>
-        <w:t>: An expression that refers to a specific object in memory (has an identifiable address).</w:t>
+      <w:r>
+        <w:rPr>
+          <w:b/>
+          <w:bCs/>
+          <w:color w:val="FF0000"/>
+        </w:rPr>
+        <w:t>lvalues: An expression that refers to a specific object in memory (has an identifiable address).</w:t>
       </w:r>
     </w:p>
     <w:p>
@@ -674,23 +601,13 @@
           <w:color w:val="FF0000"/>
         </w:rPr>
       </w:pPr>
-      <w:proofErr w:type="spellStart"/>
-      <w:r>
-        <w:rPr>
-          <w:b/>
-          <w:bCs/>
-          <w:color w:val="FF0000"/>
-        </w:rPr>
-        <w:t>rvalues</w:t>
-      </w:r>
-      <w:proofErr w:type="spellEnd"/>
-      <w:r>
-        <w:rPr>
-          <w:b/>
-          <w:bCs/>
-          <w:color w:val="FF0000"/>
-        </w:rPr>
-        <w:t>: A temporary value or a value that does not persist beyond the expression (no permanent address).</w:t>
+      <w:r>
+        <w:rPr>
+          <w:b/>
+          <w:bCs/>
+          <w:color w:val="FF0000"/>
+        </w:rPr>
+        <w:t>rvalues: A temporary value or a value that does not persist beyond the expression (no permanent address).</w:t>
       </w:r>
     </w:p>
     <w:p>
@@ -744,6 +661,7 @@
         <w:rPr>
           <w:b/>
           <w:bCs/>
+          <w:noProof/>
           <w:color w:val="FF0000"/>
         </w:rPr>
         <w:drawing>
@@ -834,6 +752,7 @@
         <w:rPr>
           <w:b/>
           <w:bCs/>
+          <w:noProof/>
           <w:color w:val="FF0000"/>
         </w:rPr>
         <w:drawing>
@@ -960,30 +879,13 @@
           <w:bCs/>
           <w:color w:val="FF0000"/>
         </w:rPr>
-        <w:t xml:space="preserve">Tuple type: Acts similar to struct </w:t>
-      </w:r>
-      <w:proofErr w:type="spellStart"/>
-      <w:r>
-        <w:rPr>
-          <w:b/>
-          <w:bCs/>
-          <w:color w:val="FF0000"/>
-        </w:rPr>
-        <w:t>aswell</w:t>
-      </w:r>
-      <w:proofErr w:type="spellEnd"/>
-      <w:r>
-        <w:rPr>
-          <w:b/>
-          <w:bCs/>
-          <w:color w:val="FF0000"/>
-        </w:rPr>
-        <w:t xml:space="preserve">. Defined like this: </w:t>
-      </w:r>
-      <w:r>
-        <w:rPr>
-          <w:b/>
-          <w:bCs/>
+        <w:t xml:space="preserve">Tuple type: Acts similar to struct aswell. Defined like this: </w:t>
+      </w:r>
+      <w:r>
+        <w:rPr>
+          <w:b/>
+          <w:bCs/>
+          <w:noProof/>
           <w:color w:val="FF0000"/>
         </w:rPr>
         <w:drawing>
@@ -1060,6 +962,7 @@
         <w:rPr>
           <w:b/>
           <w:bCs/>
+          <w:noProof/>
           <w:color w:val="FF0000"/>
         </w:rPr>
         <w:drawing>
@@ -1128,6 +1031,7 @@
         <w:rPr>
           <w:b/>
           <w:bCs/>
+          <w:noProof/>
           <w:color w:val="FF0000"/>
         </w:rPr>
         <w:lastRenderedPageBreak/>
@@ -1205,6 +1109,7 @@
         <w:rPr>
           <w:b/>
           <w:bCs/>
+          <w:noProof/>
           <w:color w:val="FF0000"/>
         </w:rPr>
         <w:drawing>
@@ -1290,6 +1195,7 @@
         <w:rPr>
           <w:b/>
           <w:bCs/>
+          <w:noProof/>
           <w:color w:val="FF0000"/>
         </w:rPr>
         <w:drawing>
@@ -1399,61 +1305,7 @@
           <w:bCs/>
           <w:color w:val="FF0000"/>
         </w:rPr>
-        <w:t>std::</w:t>
-      </w:r>
-      <w:proofErr w:type="spellStart"/>
-      <w:r>
-        <w:rPr>
-          <w:b/>
-          <w:bCs/>
-          <w:color w:val="FF0000"/>
-        </w:rPr>
-        <w:t>string_view</w:t>
-      </w:r>
-      <w:proofErr w:type="spellEnd"/>
-      <w:r>
-        <w:rPr>
-          <w:b/>
-          <w:bCs/>
-          <w:color w:val="FF0000"/>
-        </w:rPr>
-        <w:t xml:space="preserve"> : when reading with “</w:t>
-      </w:r>
-      <w:proofErr w:type="spellStart"/>
-      <w:r>
-        <w:rPr>
-          <w:b/>
-          <w:bCs/>
-          <w:color w:val="FF0000"/>
-        </w:rPr>
-        <w:t>const</w:t>
-      </w:r>
-      <w:proofErr w:type="spellEnd"/>
-      <w:r>
-        <w:rPr>
-          <w:b/>
-          <w:bCs/>
-          <w:color w:val="FF0000"/>
-        </w:rPr>
-        <w:t xml:space="preserve"> std::string &amp;s” as a function parameter – instead we should use std::</w:t>
-      </w:r>
-      <w:proofErr w:type="spellStart"/>
-      <w:r>
-        <w:rPr>
-          <w:b/>
-          <w:bCs/>
-          <w:color w:val="FF0000"/>
-        </w:rPr>
-        <w:t>string_view</w:t>
-      </w:r>
-      <w:proofErr w:type="spellEnd"/>
-      <w:r>
-        <w:rPr>
-          <w:b/>
-          <w:bCs/>
-          <w:color w:val="FF0000"/>
-        </w:rPr>
-        <w:t xml:space="preserve"> – higher optimization.</w:t>
+        <w:t>std::string_view : when reading with “const std::string &amp;s” as a function parameter – instead we should use std::string_view – higher optimization.</w:t>
       </w:r>
     </w:p>
     <w:p>
@@ -1527,25 +1379,7 @@
           <w:color w:val="FF0000"/>
         </w:rPr>
         <w:br/>
-        <w:t xml:space="preserve">    static auto seed = std::</w:t>
-      </w:r>
-      <w:proofErr w:type="spellStart"/>
-      <w:r>
-        <w:rPr>
-          <w:b/>
-          <w:bCs/>
-          <w:color w:val="FF0000"/>
-        </w:rPr>
-        <w:t>random_device</w:t>
-      </w:r>
-      <w:proofErr w:type="spellEnd"/>
-      <w:r>
-        <w:rPr>
-          <w:b/>
-          <w:bCs/>
-          <w:color w:val="FF0000"/>
-        </w:rPr>
-        <w:t>{};</w:t>
+        <w:t xml:space="preserve">    static auto seed = std::random_device{};</w:t>
       </w:r>
       <w:r>
         <w:rPr>
@@ -1563,25 +1397,7 @@
           <w:color w:val="FF0000"/>
         </w:rPr>
         <w:br/>
-        <w:t xml:space="preserve">    static auto distribution = std::</w:t>
-      </w:r>
-      <w:proofErr w:type="spellStart"/>
-      <w:r>
-        <w:rPr>
-          <w:b/>
-          <w:bCs/>
-          <w:color w:val="FF0000"/>
-        </w:rPr>
-        <w:t>uniform_int_distribution</w:t>
-      </w:r>
-      <w:proofErr w:type="spellEnd"/>
-      <w:r>
-        <w:rPr>
-          <w:b/>
-          <w:bCs/>
-          <w:color w:val="FF0000"/>
-        </w:rPr>
-        <w:t>&lt;std::int32_t&gt;{-10, 10};</w:t>
+        <w:t xml:space="preserve">    static auto distribution = std::uniform_int_distribution&lt;std::int32_t&gt;{-10, 10};</w:t>
       </w:r>
       <w:r>
         <w:rPr>
@@ -1643,6 +1459,7 @@
         <w:rPr>
           <w:b/>
           <w:bCs/>
+          <w:noProof/>
           <w:color w:val="FF0000"/>
         </w:rPr>
         <w:drawing>
@@ -1715,6 +1532,7 @@
         <w:rPr>
           <w:b/>
           <w:bCs/>
+          <w:noProof/>
           <w:color w:val="FF0000"/>
         </w:rPr>
         <w:drawing>
@@ -1795,25 +1613,7 @@
           <w:color w:val="FF0000"/>
         </w:rPr>
         <w:lastRenderedPageBreak/>
-        <w:t xml:space="preserve">Equality operator between floats: When comparing between 2 floats we will use </w:t>
-      </w:r>
-      <w:proofErr w:type="spellStart"/>
-      <w:r>
-        <w:rPr>
-          <w:b/>
-          <w:bCs/>
-          <w:color w:val="FF0000"/>
-        </w:rPr>
-        <w:t>almost_equal</w:t>
-      </w:r>
-      <w:proofErr w:type="spellEnd"/>
-      <w:r>
-        <w:rPr>
-          <w:b/>
-          <w:bCs/>
-          <w:color w:val="FF0000"/>
-        </w:rPr>
-        <w:t xml:space="preserve"> method instead of equal method since the floats might differ by a very small diff (epsilon)</w:t>
+        <w:t>Equality operator between floats: When comparing between 2 floats we will use almost_equal method instead of equal method since the floats might differ by a very small diff (epsilon)</w:t>
       </w:r>
     </w:p>
     <w:p>
@@ -1849,6 +1649,7 @@
         <w:rPr>
           <w:b/>
           <w:bCs/>
+          <w:noProof/>
           <w:color w:val="FF0000"/>
         </w:rPr>
         <w:drawing>
@@ -1984,25 +1785,7 @@
           <w:bCs/>
           <w:color w:val="FF0000"/>
         </w:rPr>
-        <w:t xml:space="preserve">auto </w:t>
-      </w:r>
-      <w:proofErr w:type="spellStart"/>
-      <w:r>
-        <w:rPr>
-          <w:b/>
-          <w:bCs/>
-          <w:color w:val="FF0000"/>
-        </w:rPr>
-        <w:t>my_vector</w:t>
-      </w:r>
-      <w:proofErr w:type="spellEnd"/>
-      <w:r>
-        <w:rPr>
-          <w:b/>
-          <w:bCs/>
-          <w:color w:val="FF0000"/>
-        </w:rPr>
-        <w:t xml:space="preserve"> = std::vector&lt;std::int32_t&gt;(</w:t>
+        <w:t>auto my_vector = std::vector&lt;std::int32_t&gt;(</w:t>
       </w:r>
       <w:r>
         <w:rPr>
@@ -2029,43 +1812,7 @@
           <w:color w:val="FF0000"/>
         </w:rPr>
         <w:br/>
-        <w:t>std::generate(</w:t>
-      </w:r>
-      <w:proofErr w:type="spellStart"/>
-      <w:r>
-        <w:rPr>
-          <w:b/>
-          <w:bCs/>
-          <w:color w:val="FF0000"/>
-        </w:rPr>
-        <w:t>my_vector.begin</w:t>
-      </w:r>
-      <w:proofErr w:type="spellEnd"/>
-      <w:r>
-        <w:rPr>
-          <w:b/>
-          <w:bCs/>
-          <w:color w:val="FF0000"/>
-        </w:rPr>
-        <w:t xml:space="preserve">(), </w:t>
-      </w:r>
-      <w:proofErr w:type="spellStart"/>
-      <w:r>
-        <w:rPr>
-          <w:b/>
-          <w:bCs/>
-          <w:color w:val="FF0000"/>
-        </w:rPr>
-        <w:t>my_vector.end</w:t>
-      </w:r>
-      <w:proofErr w:type="spellEnd"/>
-      <w:r>
-        <w:rPr>
-          <w:b/>
-          <w:bCs/>
-          <w:color w:val="FF0000"/>
-        </w:rPr>
-        <w:t>(), gen);</w:t>
+        <w:t>std::generate(my_vector.begin(), my_vector.end(), gen);</w:t>
       </w:r>
       <w:r>
         <w:rPr>
@@ -2074,43 +1821,7 @@
           <w:color w:val="FF0000"/>
         </w:rPr>
         <w:br/>
-        <w:t xml:space="preserve">// </w:t>
-      </w:r>
-      <w:proofErr w:type="spellStart"/>
-      <w:r>
-        <w:rPr>
-          <w:b/>
-          <w:bCs/>
-          <w:color w:val="FF0000"/>
-        </w:rPr>
-        <w:t>print_vector</w:t>
-      </w:r>
-      <w:proofErr w:type="spellEnd"/>
-      <w:r>
-        <w:rPr>
-          <w:b/>
-          <w:bCs/>
-          <w:color w:val="FF0000"/>
-        </w:rPr>
-        <w:t>(</w:t>
-      </w:r>
-      <w:proofErr w:type="spellStart"/>
-      <w:r>
-        <w:rPr>
-          <w:b/>
-          <w:bCs/>
-          <w:color w:val="FF0000"/>
-        </w:rPr>
-        <w:t>my_vector</w:t>
-      </w:r>
-      <w:proofErr w:type="spellEnd"/>
-      <w:r>
-        <w:rPr>
-          <w:b/>
-          <w:bCs/>
-          <w:color w:val="FF0000"/>
-        </w:rPr>
-        <w:t>);</w:t>
+        <w:t>// print_vector(my_vector);</w:t>
       </w:r>
     </w:p>
     <w:p>
@@ -2199,25 +1910,7 @@
           <w:bCs/>
           <w:color w:val="FF0000"/>
         </w:rPr>
-        <w:t>std::remove, std::</w:t>
-      </w:r>
-      <w:proofErr w:type="spellStart"/>
-      <w:r>
-        <w:rPr>
-          <w:b/>
-          <w:bCs/>
-          <w:color w:val="FF0000"/>
-        </w:rPr>
-        <w:t>remove_if</w:t>
-      </w:r>
-      <w:proofErr w:type="spellEnd"/>
-      <w:r>
-        <w:rPr>
-          <w:b/>
-          <w:bCs/>
-          <w:color w:val="FF0000"/>
-        </w:rPr>
-        <w:t>,,</w:t>
+        <w:t>std::remove, std::remove_if,,</w:t>
       </w:r>
     </w:p>
     <w:p>
@@ -2238,43 +1931,7 @@
           <w:bCs/>
           <w:color w:val="FF0000"/>
         </w:rPr>
-        <w:t>std::replace, std::</w:t>
-      </w:r>
-      <w:proofErr w:type="spellStart"/>
-      <w:r>
-        <w:rPr>
-          <w:b/>
-          <w:bCs/>
-          <w:color w:val="FF0000"/>
-        </w:rPr>
-        <w:t>replace_if</w:t>
-      </w:r>
-      <w:proofErr w:type="spellEnd"/>
-      <w:r>
-        <w:rPr>
-          <w:b/>
-          <w:bCs/>
-          <w:color w:val="FF0000"/>
-        </w:rPr>
-        <w:t xml:space="preserve">: a method that iterates through a container and looks to replace a value (if exists) with a different value of choice. The </w:t>
-      </w:r>
-      <w:proofErr w:type="spellStart"/>
-      <w:r>
-        <w:rPr>
-          <w:b/>
-          <w:bCs/>
-          <w:color w:val="FF0000"/>
-        </w:rPr>
-        <w:t>replace_if</w:t>
-      </w:r>
-      <w:proofErr w:type="spellEnd"/>
-      <w:r>
-        <w:rPr>
-          <w:b/>
-          <w:bCs/>
-          <w:color w:val="FF0000"/>
-        </w:rPr>
-        <w:t xml:space="preserve"> allows having a unary (single) function to live up to the “if”,</w:t>
+        <w:t>std::replace, std::replace_if: a method that iterates through a container and looks to replace a value (if exists) with a different value of choice. The replace_if allows having a unary (single) function to live up to the “if”,</w:t>
       </w:r>
     </w:p>
     <w:p>
@@ -2316,61 +1973,7 @@
           <w:bCs/>
           <w:color w:val="FF0000"/>
         </w:rPr>
-        <w:t>std::</w:t>
-      </w:r>
-      <w:proofErr w:type="spellStart"/>
-      <w:r>
-        <w:rPr>
-          <w:b/>
-          <w:bCs/>
-          <w:color w:val="FF0000"/>
-        </w:rPr>
-        <w:t>all_of</w:t>
-      </w:r>
-      <w:proofErr w:type="spellEnd"/>
-      <w:r>
-        <w:rPr>
-          <w:b/>
-          <w:bCs/>
-          <w:color w:val="FF0000"/>
-        </w:rPr>
-        <w:t>, std::</w:t>
-      </w:r>
-      <w:proofErr w:type="spellStart"/>
-      <w:r>
-        <w:rPr>
-          <w:b/>
-          <w:bCs/>
-          <w:color w:val="FF0000"/>
-        </w:rPr>
-        <w:t>any_of</w:t>
-      </w:r>
-      <w:proofErr w:type="spellEnd"/>
-      <w:r>
-        <w:rPr>
-          <w:b/>
-          <w:bCs/>
-          <w:color w:val="FF0000"/>
-        </w:rPr>
-        <w:t>, std::</w:t>
-      </w:r>
-      <w:proofErr w:type="spellStart"/>
-      <w:r>
-        <w:rPr>
-          <w:b/>
-          <w:bCs/>
-          <w:color w:val="FF0000"/>
-        </w:rPr>
-        <w:t>none_of</w:t>
-      </w:r>
-      <w:proofErr w:type="spellEnd"/>
-      <w:r>
-        <w:rPr>
-          <w:b/>
-          <w:bCs/>
-          <w:color w:val="FF0000"/>
-        </w:rPr>
-        <w:t>:,</w:t>
+        <w:t>std::all_of, std::any_of, std::none_of:,</w:t>
       </w:r>
     </w:p>
     <w:p>
@@ -2427,6 +2030,7 @@
         <w:rPr>
           <w:b/>
           <w:bCs/>
+          <w:noProof/>
           <w:color w:val="FF0000"/>
         </w:rPr>
         <w:drawing>
@@ -2497,39 +2101,22 @@
           <w:bCs/>
           <w:color w:val="FF0000"/>
         </w:rPr>
-        <w:t>Attributes: if a user calls a function and the  function is heavy and we don’t want its’ calculation to be discarded (wasted, unsaved in a variable) we will add [[</w:t>
-      </w:r>
-      <w:proofErr w:type="spellStart"/>
-      <w:r>
-        <w:rPr>
-          <w:b/>
-          <w:bCs/>
-          <w:color w:val="FF0000"/>
-        </w:rPr>
-        <w:t>nodiscard</w:t>
-      </w:r>
-      <w:proofErr w:type="spellEnd"/>
-      <w:r>
-        <w:rPr>
-          <w:b/>
-          <w:bCs/>
-          <w:color w:val="FF0000"/>
-        </w:rPr>
-        <w:t>]] attribute, so the user will not waste the use of the  function.</w:t>
-      </w:r>
-    </w:p>
-    <w:p>
-      <w:pPr>
-        <w:rPr>
-          <w:b/>
-          <w:bCs/>
-          <w:color w:val="FF0000"/>
-        </w:rPr>
-      </w:pPr>
-      <w:r>
-        <w:rPr>
-          <w:b/>
-          <w:bCs/>
+        <w:t>Attributes: if a user calls a function and the  function is heavy and we don’t want its’ calculation to be discarded (wasted, unsaved in a variable) we will add [[nodiscard]] attribute, so the user will not waste the use of the  function.</w:t>
+      </w:r>
+    </w:p>
+    <w:p>
+      <w:pPr>
+        <w:rPr>
+          <w:b/>
+          <w:bCs/>
+          <w:color w:val="FF0000"/>
+        </w:rPr>
+      </w:pPr>
+      <w:r>
+        <w:rPr>
+          <w:b/>
+          <w:bCs/>
+          <w:noProof/>
           <w:color w:val="FF0000"/>
         </w:rPr>
         <w:drawing>
@@ -2596,36 +2183,8 @@
           <w:bCs/>
           <w:color w:val="FF0000"/>
         </w:rPr>
-        <w:t>[[</w:t>
-      </w:r>
-      <w:proofErr w:type="spellStart"/>
-      <w:r>
-        <w:rPr>
-          <w:b/>
-          <w:bCs/>
-          <w:color w:val="FF0000"/>
-        </w:rPr>
-        <w:t>maybe_unused</w:t>
-      </w:r>
-      <w:proofErr w:type="spellEnd"/>
-      <w:r>
-        <w:rPr>
-          <w:b/>
-          <w:bCs/>
-          <w:color w:val="FF0000"/>
-        </w:rPr>
-        <w:t xml:space="preserve">]]: another attribute which is the opposite of </w:t>
-      </w:r>
-      <w:proofErr w:type="spellStart"/>
-      <w:r>
-        <w:rPr>
-          <w:b/>
-          <w:bCs/>
-          <w:color w:val="FF0000"/>
-        </w:rPr>
-        <w:t>nodiscard</w:t>
-      </w:r>
-      <w:proofErr w:type="spellEnd"/>
+        <w:t>[[maybe_unused]]: another attribute which is the opposite of nodiscard</w:t>
+      </w:r>
     </w:p>
     <w:p>
       <w:pPr>
@@ -2665,6 +2224,7 @@
         <w:rPr>
           <w:b/>
           <w:bCs/>
+          <w:noProof/>
           <w:color w:val="FF0000"/>
         </w:rPr>
         <w:drawing>
@@ -2759,6 +2319,7 @@
         <w:rPr>
           <w:b/>
           <w:bCs/>
+          <w:noProof/>
           <w:color w:val="FF0000"/>
         </w:rPr>
         <w:drawing>
@@ -2831,6 +2392,7 @@
         <w:rPr>
           <w:b/>
           <w:bCs/>
+          <w:noProof/>
           <w:color w:val="FF0000"/>
         </w:rPr>
         <w:drawing>
@@ -2925,6 +2487,7 @@
         <w:rPr>
           <w:b/>
           <w:bCs/>
+          <w:noProof/>
           <w:color w:val="FF0000"/>
         </w:rPr>
         <w:drawing>
@@ -2998,28 +2561,19 @@
           <w:color w:val="FF0000"/>
         </w:rPr>
       </w:pPr>
-      <w:proofErr w:type="spellStart"/>
-      <w:r>
-        <w:rPr>
-          <w:b/>
-          <w:bCs/>
-          <w:color w:val="FF0000"/>
-        </w:rPr>
-        <w:t>make_unique</w:t>
-      </w:r>
-      <w:proofErr w:type="spellEnd"/>
-      <w:r>
-        <w:rPr>
-          <w:b/>
-          <w:bCs/>
-          <w:color w:val="FF0000"/>
-        </w:rPr>
-        <w:t xml:space="preserve">: </w:t>
-      </w:r>
-      <w:r>
-        <w:rPr>
-          <w:b/>
-          <w:bCs/>
+      <w:r>
+        <w:rPr>
+          <w:b/>
+          <w:bCs/>
+          <w:color w:val="FF0000"/>
+        </w:rPr>
+        <w:t xml:space="preserve">make_unique: </w:t>
+      </w:r>
+      <w:r>
+        <w:rPr>
+          <w:b/>
+          <w:bCs/>
+          <w:noProof/>
           <w:color w:val="FF0000"/>
         </w:rPr>
         <w:drawing>
@@ -3086,25 +2640,7 @@
           <w:bCs/>
           <w:color w:val="FF0000"/>
         </w:rPr>
-        <w:t xml:space="preserve">a smart pointer that allows me to forget about deallocating memory space – basically no need to destruct memory after constructing it (In the example above </w:t>
-      </w:r>
-      <w:proofErr w:type="spellStart"/>
-      <w:r>
-        <w:rPr>
-          <w:b/>
-          <w:bCs/>
-          <w:color w:val="FF0000"/>
-        </w:rPr>
-        <w:t>ScopedTest</w:t>
-      </w:r>
-      <w:proofErr w:type="spellEnd"/>
-      <w:r>
-        <w:rPr>
-          <w:b/>
-          <w:bCs/>
-          <w:color w:val="FF0000"/>
-        </w:rPr>
-        <w:t xml:space="preserve"> is a class that has constructor and destructor)</w:t>
+        <w:t>a smart pointer that allows me to forget about deallocating memory space – basically no need to destruct memory after constructing it (In the example above ScopedTest is a class that has constructor and destructor)</w:t>
       </w:r>
     </w:p>
     <w:p>
@@ -3149,6 +2685,7 @@
         <w:rPr>
           <w:b/>
           <w:bCs/>
+          <w:noProof/>
           <w:color w:val="FF0000"/>
         </w:rPr>
         <w:drawing>
@@ -3211,14 +2748,257 @@
       </w:pPr>
     </w:p>
     <w:p>
+      <w:r>
+        <w:rPr>
+          <w:b/>
+          <w:bCs/>
+          <w:color w:val="FF0000"/>
+        </w:rPr>
+        <w:lastRenderedPageBreak/>
+        <w:t>std::threads</w:t>
+      </w:r>
+      <w:r>
+        <w:t xml:space="preserve">: </w:t>
+      </w:r>
+      <w:r>
+        <w:drawing>
+          <wp:inline distT="0" distB="0" distL="0" distR="0" wp14:anchorId="0D0EDDCD" wp14:editId="76D9F331">
+            <wp:extent cx="5731510" cy="2374265"/>
+            <wp:effectExtent l="0" t="0" r="2540" b="6985"/>
+            <wp:docPr id="379636743" name="Picture 1" descr="A screen shot of a computer code&#10;&#10;AI-generated content may be incorrect."/>
+            <wp:cNvGraphicFramePr>
+              <a:graphicFrameLocks xmlns:a="http://schemas.openxmlformats.org/drawingml/2006/main" noChangeAspect="1"/>
+            </wp:cNvGraphicFramePr>
+            <a:graphic xmlns:a="http://schemas.openxmlformats.org/drawingml/2006/main">
+              <a:graphicData uri="http://schemas.openxmlformats.org/drawingml/2006/picture">
+                <pic:pic xmlns:pic="http://schemas.openxmlformats.org/drawingml/2006/picture">
+                  <pic:nvPicPr>
+                    <pic:cNvPr id="379636743" name="Picture 1" descr="A screen shot of a computer code&#10;&#10;AI-generated content may be incorrect."/>
+                    <pic:cNvPicPr/>
+                  </pic:nvPicPr>
+                  <pic:blipFill>
+                    <a:blip r:embed="rId27"/>
+                    <a:stretch>
+                      <a:fillRect/>
+                    </a:stretch>
+                  </pic:blipFill>
+                  <pic:spPr>
+                    <a:xfrm>
+                      <a:off x="0" y="0"/>
+                      <a:ext cx="5731510" cy="2374265"/>
+                    </a:xfrm>
+                    <a:prstGeom prst="rect">
+                      <a:avLst/>
+                    </a:prstGeom>
+                  </pic:spPr>
+                </pic:pic>
+              </a:graphicData>
+            </a:graphic>
+          </wp:inline>
+        </w:drawing>
+      </w:r>
+    </w:p>
+    <w:p/>
+    <w:p>
+      <w:r>
+        <w:rPr>
+          <w:b/>
+          <w:bCs/>
+          <w:noProof/>
+          <w:color w:val="FF0000"/>
+        </w:rPr>
+        <mc:AlternateContent>
+          <mc:Choice Requires="wpi">
+            <w:drawing>
+              <wp:anchor distT="0" distB="0" distL="114300" distR="114300" simplePos="0" relativeHeight="251659264" behindDoc="0" locked="0" layoutInCell="1" allowOverlap="1" wp14:anchorId="321FF056" wp14:editId="002E9BB5">
+                <wp:simplePos x="0" y="0"/>
+                <wp:positionH relativeFrom="column">
+                  <wp:posOffset>124065</wp:posOffset>
+                </wp:positionH>
+                <wp:positionV relativeFrom="paragraph">
+                  <wp:posOffset>2801755</wp:posOffset>
+                </wp:positionV>
+                <wp:extent cx="185400" cy="498240"/>
+                <wp:effectExtent l="38100" t="38100" r="43815" b="35560"/>
+                <wp:wrapNone/>
+                <wp:docPr id="730749998" name="Ink 1"/>
+                <wp:cNvGraphicFramePr/>
+                <a:graphic xmlns:a="http://schemas.openxmlformats.org/drawingml/2006/main">
+                  <a:graphicData uri="http://schemas.microsoft.com/office/word/2010/wordprocessingInk">
+                    <w14:contentPart bwMode="auto" r:id="rId28">
+                      <w14:nvContentPartPr>
+                        <w14:cNvContentPartPr/>
+                      </w14:nvContentPartPr>
+                      <w14:xfrm>
+                        <a:off x="0" y="0"/>
+                        <a:ext cx="185400" cy="498240"/>
+                      </w14:xfrm>
+                    </w14:contentPart>
+                  </a:graphicData>
+                </a:graphic>
+              </wp:anchor>
+            </w:drawing>
+          </mc:Choice>
+          <mc:Fallback>
+            <w:pict>
+              <v:shapetype w14:anchorId="6B852D78" id="_x0000_t75" coordsize="21600,21600" o:spt="75" o:preferrelative="t" path="m@4@5l@4@11@9@11@9@5xe" filled="f" stroked="f">
+                <v:stroke joinstyle="miter"/>
+                <v:formulas>
+                  <v:f eqn="if lineDrawn pixelLineWidth 0"/>
+                  <v:f eqn="sum @0 1 0"/>
+                  <v:f eqn="sum 0 0 @1"/>
+                  <v:f eqn="prod @2 1 2"/>
+                  <v:f eqn="prod @3 21600 pixelWidth"/>
+                  <v:f eqn="prod @3 21600 pixelHeight"/>
+                  <v:f eqn="sum @0 0 1"/>
+                  <v:f eqn="prod @6 1 2"/>
+                  <v:f eqn="prod @7 21600 pixelWidth"/>
+                  <v:f eqn="sum @8 21600 0"/>
+                  <v:f eqn="prod @7 21600 pixelHeight"/>
+                  <v:f eqn="sum @10 21600 0"/>
+                </v:formulas>
+                <v:path o:extrusionok="f" gradientshapeok="t" o:connecttype="rect"/>
+                <o:lock v:ext="edit" aspectratio="t"/>
+              </v:shapetype>
+              <v:shape id="Ink 1" o:spid="_x0000_s1026" type="#_x0000_t75" style="position:absolute;margin-left:9.25pt;margin-top:220.1pt;width:15.6pt;height:40.25pt;z-index:251659264;visibility:visible;mso-wrap-style:square;mso-wrap-distance-left:9pt;mso-wrap-distance-top:0;mso-wrap-distance-right:9pt;mso-wrap-distance-bottom:0;mso-position-horizontal:absolute;mso-position-horizontal-relative:text;mso-position-vertical:absolute;mso-position-vertical-relative:text" o:gfxdata="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">
+                <v:imagedata r:id="rId29" o:title=""/>
+              </v:shape>
+            </w:pict>
+          </mc:Fallback>
+        </mc:AlternateContent>
+      </w:r>
+      <w:r>
+        <w:rPr>
+          <w:b/>
+          <w:bCs/>
+          <w:color w:val="FF0000"/>
+        </w:rPr>
+        <w:t>std::mutex</w:t>
+      </w:r>
+      <w:r>
+        <w:t xml:space="preserve">: </w:t>
+      </w:r>
+      <w:r>
+        <w:drawing>
+          <wp:inline distT="0" distB="0" distL="0" distR="0" wp14:anchorId="0824F365" wp14:editId="1E090DFF">
+            <wp:extent cx="5731510" cy="3331210"/>
+            <wp:effectExtent l="0" t="0" r="2540" b="2540"/>
+            <wp:docPr id="744321873" name="Picture 1"/>
+            <wp:cNvGraphicFramePr>
+              <a:graphicFrameLocks xmlns:a="http://schemas.openxmlformats.org/drawingml/2006/main" noChangeAspect="1"/>
+            </wp:cNvGraphicFramePr>
+            <a:graphic xmlns:a="http://schemas.openxmlformats.org/drawingml/2006/main">
+              <a:graphicData uri="http://schemas.openxmlformats.org/drawingml/2006/picture">
+                <pic:pic xmlns:pic="http://schemas.openxmlformats.org/drawingml/2006/picture">
+                  <pic:nvPicPr>
+                    <pic:cNvPr id="744321873" name=""/>
+                    <pic:cNvPicPr/>
+                  </pic:nvPicPr>
+                  <pic:blipFill>
+                    <a:blip r:embed="rId30"/>
+                    <a:stretch>
+                      <a:fillRect/>
+                    </a:stretch>
+                  </pic:blipFill>
+                  <pic:spPr>
+                    <a:xfrm>
+                      <a:off x="0" y="0"/>
+                      <a:ext cx="5731510" cy="3331210"/>
+                    </a:xfrm>
+                    <a:prstGeom prst="rect">
+                      <a:avLst/>
+                    </a:prstGeom>
+                  </pic:spPr>
+                </pic:pic>
+              </a:graphicData>
+            </a:graphic>
+          </wp:inline>
+        </w:drawing>
+      </w:r>
+    </w:p>
+    <w:p/>
+    <w:p>
       <w:pPr>
         <w:rPr>
           <w:rtl/>
         </w:rPr>
       </w:pPr>
+      <w:r>
+        <w:rPr>
+          <w:b/>
+          <w:bCs/>
+          <w:color w:val="FF0000"/>
+        </w:rPr>
+        <w:t>std::async</w:t>
+      </w:r>
+      <w:r>
+        <w:t xml:space="preserve">: allows performing operations while waiting for some async operation to happen – for example downloading an extension in VSC – you can do stuff meanwhile, the handle.get is where the function will wait for the async to return, and so in between (at “// ....”) we can add </w:t>
+      </w:r>
+      <w:r>
+        <w:t xml:space="preserve">more </w:t>
+      </w:r>
+      <w:r>
+        <w:t>lines of code.</w:t>
+      </w:r>
+      <w:r>
+        <w:t xml:space="preserve"> Use async when I have</w:t>
+      </w:r>
+      <w:r>
+        <w:t xml:space="preserve"> something</w:t>
+      </w:r>
+      <w:r>
+        <w:t xml:space="preserve"> IO bound , </w:t>
+      </w:r>
+      <w:r>
+        <w:lastRenderedPageBreak/>
+        <w:t xml:space="preserve">when I have </w:t>
+      </w:r>
+      <w:r>
+        <w:t xml:space="preserve">something </w:t>
+      </w:r>
+      <w:r>
+        <w:t>CPU bound use std::thread</w:t>
+      </w:r>
+      <w:r>
+        <w:drawing>
+          <wp:inline distT="0" distB="0" distL="0" distR="0" wp14:anchorId="00E706A7" wp14:editId="2337643E">
+            <wp:extent cx="5731510" cy="2515870"/>
+            <wp:effectExtent l="0" t="0" r="2540" b="0"/>
+            <wp:docPr id="1611666592" name="Picture 1"/>
+            <wp:cNvGraphicFramePr>
+              <a:graphicFrameLocks xmlns:a="http://schemas.openxmlformats.org/drawingml/2006/main" noChangeAspect="1"/>
+            </wp:cNvGraphicFramePr>
+            <a:graphic xmlns:a="http://schemas.openxmlformats.org/drawingml/2006/main">
+              <a:graphicData uri="http://schemas.openxmlformats.org/drawingml/2006/picture">
+                <pic:pic xmlns:pic="http://schemas.openxmlformats.org/drawingml/2006/picture">
+                  <pic:nvPicPr>
+                    <pic:cNvPr id="1611666592" name=""/>
+                    <pic:cNvPicPr/>
+                  </pic:nvPicPr>
+                  <pic:blipFill>
+                    <a:blip r:embed="rId31"/>
+                    <a:stretch>
+                      <a:fillRect/>
+                    </a:stretch>
+                  </pic:blipFill>
+                  <pic:spPr>
+                    <a:xfrm>
+                      <a:off x="0" y="0"/>
+                      <a:ext cx="5731510" cy="2515870"/>
+                    </a:xfrm>
+                    <a:prstGeom prst="rect">
+                      <a:avLst/>
+                    </a:prstGeom>
+                  </pic:spPr>
+                </pic:pic>
+              </a:graphicData>
+            </a:graphic>
+          </wp:inline>
+        </w:drawing>
+      </w:r>
     </w:p>
     <w:sectPr>
-      <w:headerReference w:type="default" r:id="rId27"/>
+      <w:headerReference w:type="default" r:id="rId32"/>
       <w:pgSz w:w="11906" w:h="16838"/>
       <w:pgMar w:top="1440" w:right="1440" w:bottom="1440" w:left="1440" w:header="708" w:footer="708" w:gutter="0"/>
       <w:cols w:space="708"/>
@@ -3684,27 +3464,9 @@
   </w:num>
   <w:num w:numId="4" w16cid:durableId="925767911">
     <w:abstractNumId w:val="2"/>
-    <w:lvlOverride w:ilvl="0"/>
-    <w:lvlOverride w:ilvl="1"/>
-    <w:lvlOverride w:ilvl="2"/>
-    <w:lvlOverride w:ilvl="3"/>
-    <w:lvlOverride w:ilvl="4"/>
-    <w:lvlOverride w:ilvl="5"/>
-    <w:lvlOverride w:ilvl="6"/>
-    <w:lvlOverride w:ilvl="7"/>
-    <w:lvlOverride w:ilvl="8"/>
   </w:num>
   <w:num w:numId="5" w16cid:durableId="847908202">
     <w:abstractNumId w:val="1"/>
-    <w:lvlOverride w:ilvl="0"/>
-    <w:lvlOverride w:ilvl="1"/>
-    <w:lvlOverride w:ilvl="2"/>
-    <w:lvlOverride w:ilvl="3"/>
-    <w:lvlOverride w:ilvl="4"/>
-    <w:lvlOverride w:ilvl="5"/>
-    <w:lvlOverride w:ilvl="6"/>
-    <w:lvlOverride w:ilvl="7"/>
-    <w:lvlOverride w:ilvl="8"/>
   </w:num>
 </w:numbering>
 </file>
@@ -4312,6 +4074,7 @@
   <w:style w:type="character" w:default="1" w:styleId="DefaultParagraphFont">
     <w:name w:val="Default Paragraph Font"/>
     <w:uiPriority w:val="1"/>
+    <w:semiHidden/>
     <w:unhideWhenUsed/>
   </w:style>
   <w:style w:type="table" w:default="1" w:styleId="TableNormal">
@@ -4742,6 +4505,34 @@
 </w:styles>
 </file>
 
+<file path=word/ink/ink1.xml><?xml version="1.0" encoding="utf-8"?>
+<inkml:ink xmlns:inkml="http://www.w3.org/2003/InkML">
+  <inkml:definitions>
+    <inkml:context xml:id="ctx0">
+      <inkml:inkSource xml:id="inkSrc0">
+        <inkml:traceFormat>
+          <inkml:channel name="X" type="integer" min="-2.14748E9" max="2.14748E9" units="cm"/>
+          <inkml:channel name="Y" type="integer" min="-2.14748E9" max="2.14748E9" units="cm"/>
+          <inkml:channel name="F" type="integer" max="32767" units="dev"/>
+        </inkml:traceFormat>
+        <inkml:channelProperties>
+          <inkml:channelProperty channel="X" name="resolution" value="1000" units="1/cm"/>
+          <inkml:channelProperty channel="Y" name="resolution" value="1000" units="1/cm"/>
+          <inkml:channelProperty channel="F" name="resolution" value="0" units="1/dev"/>
+        </inkml:channelProperties>
+      </inkml:inkSource>
+      <inkml:timestamp xml:id="ts0" timeString="2025-10-22T22:32:15.293"/>
+    </inkml:context>
+    <inkml:brush xml:id="br0">
+      <inkml:brushProperty name="width" value="0.035" units="cm"/>
+      <inkml:brushProperty name="height" value="0.035" units="cm"/>
+      <inkml:brushProperty name="color" value="#E71224"/>
+    </inkml:brush>
+  </inkml:definitions>
+  <inkml:trace contextRef="#ctx0" brushRef="#br0">449 5 24575,'-68'-2'0,"41"0"0,0 2 0,0 0 0,0 2 0,-31 5 0,53-6 0,1 0 0,0 1 0,-1-1 0,1 1 0,0 0 0,0 0 0,0 0 0,0 1 0,1 0 0,-1-1 0,1 1 0,-1 0 0,1 1 0,0-1 0,0 1 0,0-1 0,1 1 0,-1 0 0,1 0 0,0 0 0,0 0 0,0 0 0,1 0 0,-1 1 0,0 5 0,-1 10 0,1-1 0,1 1 0,0 0 0,4 32 0,-1-7 0,-1-29 0,1-1 0,1 0 0,0 0 0,1-1 0,0 1 0,1-1 0,1 0 0,11 21 0,-2-10 0,0-1 0,1 0 0,32 35 0,-44-56 0,0 0 0,-1 0 0,1-1 0,0 1 0,0-1 0,1 0 0,7 3 0,-8-4 0,-1 0 0,0 0 0,0 0 0,0 1 0,0 0 0,0-1 0,0 1 0,0 0 0,0 1 0,4 3 0,-7-5 0,-1 0 0,1 0 0,0-1 0,-1 1 0,1 0 0,0 0 0,-1-1 0,1 1 0,-1 0 0,1-1 0,-1 1 0,0 0 0,1-1 0,-1 1 0,1-1 0,-1 1 0,0-1 0,0 0 0,1 1 0,-1-1 0,0 0 0,0 1 0,1-1 0,-3 0 0,-22 11 0,-29 8 0,-2-3 0,-69 12 0,121-28 0,-1 0 0,1 0 0,-1 0 0,1-1 0,0 1 0,-1-1 0,1 0 0,-1 0 0,1-1 0,-7-3 0,10 5 0,0 0 0,0-1 0,0 1 0,0-1 0,0 1 0,1-1 0,-1 0 0,0 1 0,0-1 0,0 0 0,1 1 0,-1-1 0,0 0 0,0 0 0,1 0 0,-1 0 0,1 0 0,-1 0 0,1 0 0,0 0 0,-1 0 0,1 0 0,0 0 0,-1 0 0,1 0 0,0 0 0,0 0 0,0 0 0,0 0 0,0 0 0,0 0 0,0 0 0,1 0 0,-1 0 0,0 0 0,0 0 0,1 0 0,-1 0 0,1 0 0,-1 0 0,1 0 0,-1 0 0,1 0 0,0 0 0,-1 1 0,1-1 0,0 0 0,0 0 0,-1 1 0,2-2 0,2 0 0,0-1 0,-1 0 0,1 1 0,0 0 0,0 0 0,0 0 0,1 0 0,-1 1 0,0 0 0,1 0 0,-1 0 0,1 0 0,7 0 0,67 2 0,-51 0 0,-23-1 0,1 0 0,0 1 0,0 0 0,-1 0 0,1 0 0,0 0 0,-1 1 0,1 0 0,-1 0 0,0 1 0,0-1 0,0 1 0,0 0 0,0 0 0,0 1 0,5 5 0,-6-4 0,0 0 0,0 1 0,-1-1 0,1 1 0,-1 0 0,0 0 0,-1 0 0,1 0 0,-1 1 0,-1-1 0,1 1 0,-1-1 0,0 1 0,0 6 0,0 33 0,-2 0 0,-3-1 0,-11 61 0,12-83 0,-5 44 0,-6 35 0,12-94 0,0 0 0,1 0 0,0 1 0,1-1 0,0 0 0,0 0 0,1 0 0,0 0 0,0 0 0,1 0 0,0 0 0,0 0 0,1 0 0,5 10 0,-5-13 0,0 0 0,1-1 0,-1 1 0,1 0 0,0-1 0,0 0 0,0 0 0,1 0 0,0-1 0,-1 1 0,1-1 0,0 0 0,1 0 0,-1-1 0,0 0 0,1 0 0,0 0 0,-1-1 0,1 1 0,11 0 0,-5-1-195,0 1 0,-1-2 0,1 0 0,0 0 0,-1-1 0,19-4 0,-13-2-6631</inkml:trace>
+</inkml:ink>
+</file>
+
 <file path=word/theme/theme1.xml><?xml version="1.0" encoding="utf-8"?>
 <a:theme xmlns:a="http://schemas.openxmlformats.org/drawingml/2006/main" name="Office Theme">
   <a:themeElements>

</xml_diff>